<commit_message>
Aggiunto funzionamento su documentazione
</commit_message>
<xml_diff>
--- a/Documentazione LFC.docx
+++ b/Documentazione LFC.docx
@@ -694,7 +694,9 @@
               <w:tab w:val="right" w:leader="dot" w:pos="9628"/>
             </w:tabs>
             <w:rPr>
+              <w:rFonts w:eastAsiaTheme="minorEastAsia"/>
               <w:noProof/>
+              <w:lang w:eastAsia="it-IT"/>
             </w:rPr>
           </w:pPr>
           <w:r>
@@ -718,12 +720,11 @@
             </w:rPr>
             <w:fldChar w:fldCharType="separate"/>
           </w:r>
-          <w:hyperlink w:anchor="_Toc2678563" w:history="1">
+          <w:hyperlink w:anchor="_Toc3734864" w:history="1">
             <w:r>
               <w:rPr>
                 <w:rStyle w:val="Collegamentoipertestuale"/>
                 <w:noProof/>
-                <w:color w:val="auto"/>
               </w:rPr>
               <w:t>Introduzione</w:t>
             </w:r>
@@ -746,7 +747,7 @@
                 <w:noProof/>
                 <w:webHidden/>
               </w:rPr>
-              <w:instrText xml:space="preserve"> PAGEREF _Toc2678563 \h </w:instrText>
+              <w:instrText xml:space="preserve"> PAGEREF _Toc3734864 \h </w:instrText>
             </w:r>
             <w:r>
               <w:rPr>
@@ -784,15 +785,16 @@
               <w:tab w:val="right" w:leader="dot" w:pos="9628"/>
             </w:tabs>
             <w:rPr>
+              <w:rFonts w:eastAsiaTheme="minorEastAsia"/>
               <w:noProof/>
+              <w:lang w:eastAsia="it-IT"/>
             </w:rPr>
           </w:pPr>
-          <w:hyperlink w:anchor="_Toc2678564" w:history="1">
+          <w:hyperlink w:anchor="_Toc3734865" w:history="1">
             <w:r>
               <w:rPr>
                 <w:rStyle w:val="Collegamentoipertestuale"/>
                 <w:noProof/>
-                <w:color w:val="auto"/>
               </w:rPr>
               <w:t>Funzionamento</w:t>
             </w:r>
@@ -815,7 +817,7 @@
                 <w:noProof/>
                 <w:webHidden/>
               </w:rPr>
-              <w:instrText xml:space="preserve"> PAGEREF _Toc2678564 \h </w:instrText>
+              <w:instrText xml:space="preserve"> PAGEREF _Toc3734865 \h </w:instrText>
             </w:r>
             <w:r>
               <w:rPr>
@@ -853,15 +855,16 @@
               <w:tab w:val="right" w:leader="dot" w:pos="9628"/>
             </w:tabs>
             <w:rPr>
+              <w:rFonts w:eastAsiaTheme="minorEastAsia"/>
               <w:noProof/>
+              <w:lang w:eastAsia="it-IT"/>
             </w:rPr>
           </w:pPr>
-          <w:hyperlink w:anchor="_Toc2678565" w:history="1">
+          <w:hyperlink w:anchor="_Toc3734866" w:history="1">
             <w:r>
               <w:rPr>
                 <w:rStyle w:val="Collegamentoipertestuale"/>
                 <w:noProof/>
-                <w:color w:val="auto"/>
               </w:rPr>
               <w:t>Conclusioni</w:t>
             </w:r>
@@ -884,7 +887,7 @@
                 <w:noProof/>
                 <w:webHidden/>
               </w:rPr>
-              <w:instrText xml:space="preserve"> PAGEREF _Toc2678565 \h </w:instrText>
+              <w:instrText xml:space="preserve"> PAGEREF _Toc3734866 \h </w:instrText>
             </w:r>
             <w:r>
               <w:rPr>
@@ -938,7 +941,7 @@
           <w:color w:val="2E74B5" w:themeColor="accent5" w:themeShade="BF"/>
         </w:rPr>
       </w:pPr>
-      <w:bookmarkStart w:id="2" w:name="_Toc2678563"/>
+      <w:bookmarkStart w:id="2" w:name="_Toc3734864"/>
       <w:r>
         <w:rPr>
           <w:color w:val="2E74B5" w:themeColor="accent5" w:themeShade="BF"/>
@@ -948,12 +951,27 @@
       </w:r>
       <w:bookmarkEnd w:id="2"/>
     </w:p>
-    <w:p/>
+    <w:p>
+      <w:pPr>
+        <w:rPr>
+          <w:sz w:val="24"/>
+          <w:szCs w:val="24"/>
+        </w:rPr>
+      </w:pPr>
+    </w:p>
     <w:p>
       <w:pPr>
         <w:jc w:val="both"/>
-      </w:pPr>
-      <w:r>
+        <w:rPr>
+          <w:sz w:val="24"/>
+          <w:szCs w:val="24"/>
+        </w:rPr>
+      </w:pPr>
+      <w:r>
+        <w:rPr>
+          <w:sz w:val="24"/>
+          <w:szCs w:val="24"/>
+        </w:rPr>
         <w:t>In informatica e in linguistica, una grammatica libera dal contesto è una grammatica formale in cui ogni regola sintattica è espressa sotto forma di derivazione di un simbolo a sinistra a partire da uno o più simboli a destra. Ciò può essere espresso con due simbolismi equivalenti:</w:t>
       </w:r>
     </w:p>
@@ -965,21 +983,39 @@
           <w:numId w:val="1"/>
         </w:numPr>
         <w:jc w:val="both"/>
+        <w:rPr>
+          <w:sz w:val="24"/>
+          <w:szCs w:val="24"/>
+        </w:rPr>
       </w:pPr>
       <w:proofErr w:type="gramStart"/>
       <w:r>
+        <w:rPr>
+          <w:sz w:val="24"/>
+          <w:szCs w:val="24"/>
+        </w:rPr>
         <w:t>S</w:t>
       </w:r>
       <w:r>
+        <w:rPr>
+          <w:sz w:val="24"/>
+          <w:szCs w:val="24"/>
+        </w:rPr>
         <w:t xml:space="preserve"> :</w:t>
       </w:r>
       <w:proofErr w:type="gramEnd"/>
       <w:r>
+        <w:rPr>
+          <w:sz w:val="24"/>
+          <w:szCs w:val="24"/>
+        </w:rPr>
         <w:t xml:space="preserve">= </w:t>
       </w:r>
       <w:r>
         <w:rPr>
           <w:rFonts w:cstheme="minorHAnsi"/>
+          <w:sz w:val="24"/>
+          <w:szCs w:val="24"/>
         </w:rPr>
         <w:t>α</w:t>
       </w:r>
@@ -992,16 +1028,30 @@
           <w:numId w:val="1"/>
         </w:numPr>
         <w:jc w:val="both"/>
-      </w:pPr>
-      <w:r>
+        <w:rPr>
+          <w:sz w:val="24"/>
+          <w:szCs w:val="24"/>
+        </w:rPr>
+      </w:pPr>
+      <w:r>
+        <w:rPr>
+          <w:sz w:val="24"/>
+          <w:szCs w:val="24"/>
+        </w:rPr>
         <w:t>S</w:t>
       </w:r>
       <w:r>
+        <w:rPr>
+          <w:sz w:val="24"/>
+          <w:szCs w:val="24"/>
+        </w:rPr>
         <w:t xml:space="preserve"> → </w:t>
       </w:r>
       <w:r>
         <w:rPr>
           <w:rFonts w:cstheme="minorHAnsi"/>
+          <w:sz w:val="24"/>
+          <w:szCs w:val="24"/>
         </w:rPr>
         <w:t>α</w:t>
       </w:r>
@@ -1009,162 +1059,340 @@
     <w:p>
       <w:pPr>
         <w:jc w:val="both"/>
-      </w:pPr>
-      <w:r>
+        <w:rPr>
+          <w:sz w:val="24"/>
+          <w:szCs w:val="24"/>
+        </w:rPr>
+      </w:pPr>
+      <w:r>
+        <w:rPr>
+          <w:sz w:val="24"/>
+          <w:szCs w:val="24"/>
+        </w:rPr>
         <w:t xml:space="preserve">dove </w:t>
       </w:r>
       <w:r>
+        <w:rPr>
+          <w:sz w:val="24"/>
+          <w:szCs w:val="24"/>
+        </w:rPr>
         <w:t>S</w:t>
       </w:r>
       <w:r>
+        <w:rPr>
+          <w:sz w:val="24"/>
+          <w:szCs w:val="24"/>
+        </w:rPr>
         <w:t xml:space="preserve"> è un simbolo non terminale e </w:t>
       </w:r>
       <w:r>
         <w:rPr>
           <w:rFonts w:cstheme="minorHAnsi"/>
+          <w:sz w:val="24"/>
+          <w:szCs w:val="24"/>
         </w:rPr>
         <w:t>α</w:t>
       </w:r>
       <w:r>
+        <w:rPr>
+          <w:sz w:val="24"/>
+          <w:szCs w:val="24"/>
+        </w:rPr>
         <w:t xml:space="preserve"> è una sequenza di simboli terminali e non terminali.</w:t>
       </w:r>
     </w:p>
     <w:p>
       <w:pPr>
         <w:jc w:val="both"/>
-      </w:pPr>
-      <w:r>
+        <w:rPr>
+          <w:sz w:val="24"/>
+          <w:szCs w:val="24"/>
+        </w:rPr>
+      </w:pPr>
+      <w:r>
+        <w:rPr>
+          <w:sz w:val="24"/>
+          <w:szCs w:val="24"/>
+        </w:rPr>
         <w:t xml:space="preserve">L'espressione "libera dal contesto" si riferisce al fatto che il simbolo non terminale </w:t>
       </w:r>
       <w:r>
+        <w:rPr>
+          <w:sz w:val="24"/>
+          <w:szCs w:val="24"/>
+        </w:rPr>
         <w:t>S</w:t>
       </w:r>
       <w:r>
+        <w:rPr>
+          <w:sz w:val="24"/>
+          <w:szCs w:val="24"/>
+        </w:rPr>
         <w:t xml:space="preserve"> può sempre esse</w:t>
       </w:r>
       <w:r>
+        <w:rPr>
+          <w:sz w:val="24"/>
+          <w:szCs w:val="24"/>
+        </w:rPr>
         <w:t>r</w:t>
       </w:r>
       <w:r>
+        <w:rPr>
+          <w:sz w:val="24"/>
+          <w:szCs w:val="24"/>
+        </w:rPr>
         <w:t xml:space="preserve">e sostituito da </w:t>
       </w:r>
       <w:r>
         <w:rPr>
           <w:rFonts w:cstheme="minorHAnsi"/>
+          <w:sz w:val="24"/>
+          <w:szCs w:val="24"/>
         </w:rPr>
         <w:t>α</w:t>
       </w:r>
       <w:r>
+        <w:rPr>
+          <w:sz w:val="24"/>
+          <w:szCs w:val="24"/>
+        </w:rPr>
         <w:t>, indipendentemente dai simboli che lo precedono o lo seguono. Un linguaggio formale si dice libero dal contesto se esiste una grammatica libera dal contesto che lo genera.</w:t>
       </w:r>
     </w:p>
     <w:p>
       <w:pPr>
         <w:jc w:val="both"/>
-      </w:pPr>
-      <w:r>
+        <w:rPr>
+          <w:sz w:val="24"/>
+          <w:szCs w:val="24"/>
+        </w:rPr>
+      </w:pPr>
+      <w:r>
+        <w:rPr>
+          <w:sz w:val="24"/>
+          <w:szCs w:val="24"/>
+        </w:rPr>
         <w:t xml:space="preserve">Le grammatiche libere dal contesto sono abbastanza potenti da descrivere la sintassi della maggior parte dei linguaggi di programmazione; al tempo stesso, sono abbastanza semplici da consentire un </w:t>
       </w:r>
       <w:proofErr w:type="spellStart"/>
       <w:r>
+        <w:rPr>
+          <w:sz w:val="24"/>
+          <w:szCs w:val="24"/>
+          <w:lang w:val="en-GB"/>
+        </w:rPr>
         <w:t>parsing</w:t>
       </w:r>
       <w:proofErr w:type="spellEnd"/>
       <w:r>
+        <w:rPr>
+          <w:sz w:val="24"/>
+          <w:szCs w:val="24"/>
+        </w:rPr>
         <w:t xml:space="preserve"> molto efficiente.</w:t>
       </w:r>
     </w:p>
     <w:p>
       <w:pPr>
         <w:jc w:val="both"/>
-      </w:pPr>
-      <w:r>
+        <w:rPr>
+          <w:sz w:val="24"/>
+          <w:szCs w:val="24"/>
+        </w:rPr>
+      </w:pPr>
+      <w:r>
+        <w:rPr>
+          <w:sz w:val="24"/>
+          <w:szCs w:val="24"/>
+        </w:rPr>
         <w:t xml:space="preserve">La notazione formale di </w:t>
       </w:r>
       <w:proofErr w:type="spellStart"/>
       <w:r>
-        <w:t>Backus-Naur</w:t>
+        <w:rPr>
+          <w:sz w:val="24"/>
+          <w:szCs w:val="24"/>
+          <w:lang w:val="en-GB"/>
+        </w:rPr>
+        <w:t>Backus</w:t>
+      </w:r>
+      <w:r>
+        <w:rPr>
+          <w:sz w:val="24"/>
+          <w:szCs w:val="24"/>
+        </w:rPr>
+        <w:t>-</w:t>
+      </w:r>
+      <w:r>
+        <w:rPr>
+          <w:sz w:val="24"/>
+          <w:szCs w:val="24"/>
+          <w:lang w:val="en-GB"/>
+        </w:rPr>
+        <w:t>Naur</w:t>
       </w:r>
       <w:proofErr w:type="spellEnd"/>
       <w:r>
+        <w:rPr>
+          <w:sz w:val="24"/>
+          <w:szCs w:val="24"/>
+        </w:rPr>
         <w:t xml:space="preserve"> (BNF) è la sintassi più comunemente usata per descrivere grammatiche </w:t>
       </w:r>
       <w:r>
+        <w:rPr>
+          <w:sz w:val="24"/>
+          <w:szCs w:val="24"/>
+        </w:rPr>
         <w:t>libere dal contesto</w:t>
       </w:r>
       <w:r>
+        <w:rPr>
+          <w:sz w:val="24"/>
+          <w:szCs w:val="24"/>
+        </w:rPr>
         <w:t>.</w:t>
       </w:r>
     </w:p>
     <w:p>
       <w:pPr>
         <w:jc w:val="both"/>
-      </w:pPr>
-      <w:r>
-        <w:t>U</w:t>
-      </w:r>
-      <w:r>
-        <w:t xml:space="preserve">n </w:t>
+        <w:rPr>
+          <w:sz w:val="24"/>
+          <w:szCs w:val="24"/>
+        </w:rPr>
+      </w:pPr>
+      <w:r>
+        <w:rPr>
+          <w:sz w:val="24"/>
+          <w:szCs w:val="24"/>
+        </w:rPr>
+        <w:t xml:space="preserve">Un </w:t>
       </w:r>
       <w:proofErr w:type="spellStart"/>
       <w:r>
+        <w:rPr>
+          <w:sz w:val="24"/>
+          <w:szCs w:val="24"/>
+          <w:lang w:val="en-GB"/>
+        </w:rPr>
         <w:t>parser</w:t>
       </w:r>
       <w:proofErr w:type="spellEnd"/>
       <w:r>
+        <w:rPr>
+          <w:sz w:val="24"/>
+          <w:szCs w:val="24"/>
+        </w:rPr>
         <w:t xml:space="preserve"> LR è un </w:t>
       </w:r>
       <w:proofErr w:type="spellStart"/>
       <w:r>
+        <w:rPr>
+          <w:sz w:val="24"/>
+          <w:szCs w:val="24"/>
+          <w:lang w:val="en-GB"/>
+        </w:rPr>
         <w:t>parser</w:t>
       </w:r>
       <w:proofErr w:type="spellEnd"/>
       <w:r>
+        <w:rPr>
+          <w:sz w:val="24"/>
+          <w:szCs w:val="24"/>
+        </w:rPr>
         <w:t xml:space="preserve"> di tipo Bottom-up per grammatiche libere da contesto, usate molto di frequente nei compilatori dei linguaggi di programmazione. Un </w:t>
       </w:r>
       <w:proofErr w:type="spellStart"/>
       <w:r>
+        <w:rPr>
+          <w:sz w:val="24"/>
+          <w:szCs w:val="24"/>
+          <w:lang w:val="en-GB"/>
+        </w:rPr>
         <w:t>Parser</w:t>
       </w:r>
       <w:proofErr w:type="spellEnd"/>
       <w:r>
+        <w:rPr>
+          <w:sz w:val="24"/>
+          <w:szCs w:val="24"/>
+        </w:rPr>
         <w:t xml:space="preserve"> LR legge il proprio input partendo da sinistra verso destra, producendo una derivazione destra. A volte questo </w:t>
       </w:r>
       <w:proofErr w:type="spellStart"/>
       <w:r>
+        <w:rPr>
+          <w:sz w:val="24"/>
+          <w:szCs w:val="24"/>
+          <w:lang w:val="en-GB"/>
+        </w:rPr>
         <w:t>parser</w:t>
       </w:r>
       <w:proofErr w:type="spellEnd"/>
       <w:r>
+        <w:rPr>
+          <w:sz w:val="24"/>
+          <w:szCs w:val="24"/>
+        </w:rPr>
         <w:t xml:space="preserve"> viene anche indicato col nome </w:t>
       </w:r>
       <w:r>
+        <w:rPr>
+          <w:sz w:val="24"/>
+          <w:szCs w:val="24"/>
+        </w:rPr>
         <w:t>“</w:t>
       </w:r>
       <w:proofErr w:type="spellStart"/>
       <w:r>
+        <w:rPr>
+          <w:sz w:val="24"/>
+          <w:szCs w:val="24"/>
+          <w:lang w:val="en-GB"/>
+        </w:rPr>
         <w:t>Parser</w:t>
       </w:r>
       <w:proofErr w:type="spellEnd"/>
       <w:r>
+        <w:rPr>
+          <w:sz w:val="24"/>
+          <w:szCs w:val="24"/>
+        </w:rPr>
         <w:t xml:space="preserve"> LR(k)</w:t>
       </w:r>
       <w:r>
+        <w:rPr>
+          <w:sz w:val="24"/>
+          <w:szCs w:val="24"/>
+        </w:rPr>
         <w:t>”</w:t>
       </w:r>
       <w:r>
+        <w:rPr>
+          <w:sz w:val="24"/>
+          <w:szCs w:val="24"/>
+        </w:rPr>
         <w:t xml:space="preserve"> dove k si riferisce al numero di simboli letti (ma non "consumati") utilizzati per prendere le decisioni di </w:t>
       </w:r>
       <w:proofErr w:type="spellStart"/>
       <w:r>
+        <w:rPr>
+          <w:sz w:val="24"/>
+          <w:szCs w:val="24"/>
+          <w:lang w:val="en-GB"/>
+        </w:rPr>
         <w:t>parsing</w:t>
       </w:r>
       <w:proofErr w:type="spellEnd"/>
       <w:r>
+        <w:rPr>
+          <w:sz w:val="24"/>
+          <w:szCs w:val="24"/>
+        </w:rPr>
         <w:t>.</w:t>
       </w:r>
-      <w:bookmarkStart w:id="3" w:name="_GoBack"/>
-      <w:bookmarkEnd w:id="3"/>
     </w:p>
     <w:p>
       <w:r>
@@ -1178,7 +1406,7 @@
           <w:color w:val="2E74B5" w:themeColor="accent5" w:themeShade="BF"/>
         </w:rPr>
       </w:pPr>
-      <w:bookmarkStart w:id="4" w:name="_Toc2678564"/>
+      <w:bookmarkStart w:id="3" w:name="_Toc3734865"/>
       <w:r>
         <w:rPr>
           <w:color w:val="2E74B5" w:themeColor="accent5" w:themeShade="BF"/>
@@ -1186,9 +1414,1484 @@
         <w:lastRenderedPageBreak/>
         <w:t>Funzionamento</w:t>
       </w:r>
-      <w:bookmarkEnd w:id="4"/>
-    </w:p>
-    <w:p/>
+      <w:bookmarkEnd w:id="3"/>
+    </w:p>
+    <w:p>
+      <w:pPr>
+        <w:rPr>
+          <w:sz w:val="24"/>
+          <w:szCs w:val="24"/>
+        </w:rPr>
+      </w:pPr>
+    </w:p>
+    <w:p>
+      <w:pPr>
+        <w:jc w:val="both"/>
+        <w:rPr>
+          <w:sz w:val="24"/>
+          <w:szCs w:val="24"/>
+        </w:rPr>
+      </w:pPr>
+      <w:r>
+        <w:rPr>
+          <w:sz w:val="24"/>
+          <w:szCs w:val="24"/>
+        </w:rPr>
+        <w:t xml:space="preserve">Questo riconoscitore di grammatiche </w:t>
+      </w:r>
+      <w:proofErr w:type="gramStart"/>
+      <w:r>
+        <w:rPr>
+          <w:sz w:val="24"/>
+          <w:szCs w:val="24"/>
+        </w:rPr>
+        <w:t>LR(</w:t>
+      </w:r>
+      <w:proofErr w:type="gramEnd"/>
+      <w:r>
+        <w:rPr>
+          <w:sz w:val="24"/>
+          <w:szCs w:val="24"/>
+        </w:rPr>
+        <w:t>1) permette di verificare se una data grammatica in ingresso è o meno di tipo LR(1).</w:t>
+      </w:r>
+    </w:p>
+    <w:p>
+      <w:pPr>
+        <w:jc w:val="both"/>
+        <w:rPr>
+          <w:sz w:val="24"/>
+          <w:szCs w:val="24"/>
+        </w:rPr>
+      </w:pPr>
+      <w:r>
+        <w:rPr>
+          <w:sz w:val="24"/>
+          <w:szCs w:val="24"/>
+        </w:rPr>
+        <w:t>Inoltre</w:t>
+      </w:r>
+      <w:r>
+        <w:rPr>
+          <w:sz w:val="24"/>
+          <w:szCs w:val="24"/>
+        </w:rPr>
+        <w:t>,</w:t>
+      </w:r>
+      <w:r>
+        <w:rPr>
+          <w:sz w:val="24"/>
+          <w:szCs w:val="24"/>
+        </w:rPr>
+        <w:t xml:space="preserve"> </w:t>
+      </w:r>
+      <w:r>
+        <w:rPr>
+          <w:sz w:val="24"/>
+          <w:szCs w:val="24"/>
+        </w:rPr>
+        <w:t>questo</w:t>
+      </w:r>
+      <w:r>
+        <w:rPr>
+          <w:sz w:val="24"/>
+          <w:szCs w:val="24"/>
+        </w:rPr>
+        <w:t xml:space="preserve"> </w:t>
+      </w:r>
+      <w:r>
+        <w:rPr>
+          <w:sz w:val="24"/>
+          <w:szCs w:val="24"/>
+        </w:rPr>
+        <w:t xml:space="preserve">riconoscitore </w:t>
+      </w:r>
+      <w:r>
+        <w:rPr>
+          <w:sz w:val="24"/>
+          <w:szCs w:val="24"/>
+        </w:rPr>
+        <w:t xml:space="preserve">genera un elenco degli stati ognuno con relative regole di core e completamento complete di </w:t>
+      </w:r>
+      <w:r>
+        <w:rPr>
+          <w:sz w:val="24"/>
+          <w:szCs w:val="24"/>
+          <w:lang w:val="en-GB"/>
+        </w:rPr>
+        <w:t>look</w:t>
+      </w:r>
+      <w:r>
+        <w:rPr>
+          <w:sz w:val="24"/>
+          <w:szCs w:val="24"/>
+        </w:rPr>
+        <w:t>-</w:t>
+      </w:r>
+      <w:proofErr w:type="spellStart"/>
+      <w:r>
+        <w:rPr>
+          <w:sz w:val="24"/>
+          <w:szCs w:val="24"/>
+          <w:lang w:val="en-GB"/>
+        </w:rPr>
+        <w:t>ahead</w:t>
+      </w:r>
+      <w:proofErr w:type="spellEnd"/>
+      <w:r>
+        <w:rPr>
+          <w:sz w:val="24"/>
+          <w:szCs w:val="24"/>
+        </w:rPr>
+        <w:t xml:space="preserve"> e una lista delle transizioni </w:t>
+      </w:r>
+      <w:r>
+        <w:rPr>
+          <w:sz w:val="24"/>
+          <w:szCs w:val="24"/>
+        </w:rPr>
+        <w:t>tra i vari stati</w:t>
+      </w:r>
+      <w:r>
+        <w:rPr>
+          <w:sz w:val="24"/>
+          <w:szCs w:val="24"/>
+        </w:rPr>
+        <w:t xml:space="preserve"> </w:t>
+      </w:r>
+    </w:p>
+    <w:p>
+      <w:pPr>
+        <w:jc w:val="both"/>
+        <w:rPr>
+          <w:sz w:val="24"/>
+          <w:szCs w:val="24"/>
+        </w:rPr>
+      </w:pPr>
+      <w:r>
+        <w:rPr>
+          <w:sz w:val="24"/>
+          <w:szCs w:val="24"/>
+        </w:rPr>
+        <w:t xml:space="preserve">Questo programma riconosce due diversi tipi di regole di produzione: una prima regola </w:t>
+      </w:r>
+      <w:r>
+        <w:rPr>
+          <w:sz w:val="24"/>
+          <w:szCs w:val="24"/>
+        </w:rPr>
+        <w:t>(</w:t>
+      </w:r>
+      <w:proofErr w:type="spellStart"/>
+      <w:r>
+        <w:rPr>
+          <w:sz w:val="24"/>
+          <w:szCs w:val="24"/>
+        </w:rPr>
+        <w:t>pr</w:t>
+      </w:r>
+      <w:proofErr w:type="spellEnd"/>
+      <w:r>
+        <w:rPr>
+          <w:sz w:val="24"/>
+          <w:szCs w:val="24"/>
+        </w:rPr>
+        <w:t>)</w:t>
+      </w:r>
+      <w:r>
+        <w:rPr>
+          <w:sz w:val="24"/>
+          <w:szCs w:val="24"/>
+        </w:rPr>
+        <w:t xml:space="preserve"> </w:t>
+      </w:r>
+      <w:r>
+        <w:rPr>
+          <w:sz w:val="24"/>
+          <w:szCs w:val="24"/>
+        </w:rPr>
+        <w:t xml:space="preserve">che deve contenere il non terminale ‘S0’ e tutte le altre regole di produzione </w:t>
+      </w:r>
+      <w:r>
+        <w:rPr>
+          <w:sz w:val="24"/>
+          <w:szCs w:val="24"/>
+        </w:rPr>
+        <w:t>(</w:t>
+      </w:r>
+      <w:proofErr w:type="spellStart"/>
+      <w:r>
+        <w:rPr>
+          <w:sz w:val="24"/>
+          <w:szCs w:val="24"/>
+        </w:rPr>
+        <w:t>ar</w:t>
+      </w:r>
+      <w:proofErr w:type="spellEnd"/>
+      <w:r>
+        <w:rPr>
+          <w:sz w:val="24"/>
+          <w:szCs w:val="24"/>
+        </w:rPr>
+        <w:t xml:space="preserve">) </w:t>
+      </w:r>
+      <w:r>
+        <w:rPr>
+          <w:sz w:val="24"/>
+          <w:szCs w:val="24"/>
+        </w:rPr>
+        <w:t>che formano la grammatica.</w:t>
+      </w:r>
+    </w:p>
+    <w:p>
+      <w:pPr>
+        <w:jc w:val="both"/>
+        <w:rPr>
+          <w:sz w:val="24"/>
+          <w:szCs w:val="24"/>
+        </w:rPr>
+      </w:pPr>
+      <w:r>
+        <w:rPr>
+          <w:sz w:val="24"/>
+          <w:szCs w:val="24"/>
+        </w:rPr>
+        <w:t>I caratteri accettati dall</w:t>
+      </w:r>
+      <w:r>
+        <w:rPr>
+          <w:sz w:val="24"/>
+          <w:szCs w:val="24"/>
+        </w:rPr>
+        <w:t>’applicazione</w:t>
+      </w:r>
+      <w:r>
+        <w:rPr>
+          <w:sz w:val="24"/>
+          <w:szCs w:val="24"/>
+        </w:rPr>
+        <w:t xml:space="preserve"> e le loro rispettive categorie sono:</w:t>
+      </w:r>
+    </w:p>
+    <w:tbl>
+      <w:tblPr>
+        <w:tblStyle w:val="Grigliatabella"/>
+        <w:tblW w:w="0" w:type="auto"/>
+        <w:tblLook w:val="04A0" w:firstRow="1" w:lastRow="0" w:firstColumn="1" w:lastColumn="0" w:noHBand="0" w:noVBand="1"/>
+      </w:tblPr>
+      <w:tblGrid>
+        <w:gridCol w:w="2917"/>
+        <w:gridCol w:w="3390"/>
+        <w:gridCol w:w="3293"/>
+        <w:gridCol w:w="8"/>
+      </w:tblGrid>
+      <w:tr>
+        <w:tc>
+          <w:tcPr>
+            <w:tcW w:w="2917" w:type="dxa"/>
+            <w:tcBorders>
+              <w:top w:val="single" w:sz="12" w:space="0" w:color="auto"/>
+              <w:left w:val="single" w:sz="12" w:space="0" w:color="auto"/>
+              <w:bottom w:val="single" w:sz="12" w:space="0" w:color="auto"/>
+              <w:right w:val="single" w:sz="12" w:space="0" w:color="auto"/>
+            </w:tcBorders>
+          </w:tcPr>
+          <w:p>
+            <w:pPr>
+              <w:jc w:val="center"/>
+              <w:rPr>
+                <w:sz w:val="26"/>
+                <w:szCs w:val="26"/>
+              </w:rPr>
+            </w:pPr>
+            <w:r>
+              <w:rPr>
+                <w:sz w:val="26"/>
+                <w:szCs w:val="26"/>
+              </w:rPr>
+              <w:t>Simbolo</w:t>
+            </w:r>
+          </w:p>
+        </w:tc>
+        <w:tc>
+          <w:tcPr>
+            <w:tcW w:w="3390" w:type="dxa"/>
+            <w:tcBorders>
+              <w:top w:val="single" w:sz="12" w:space="0" w:color="auto"/>
+              <w:left w:val="single" w:sz="12" w:space="0" w:color="auto"/>
+              <w:bottom w:val="single" w:sz="12" w:space="0" w:color="auto"/>
+              <w:right w:val="single" w:sz="12" w:space="0" w:color="auto"/>
+            </w:tcBorders>
+          </w:tcPr>
+          <w:p>
+            <w:pPr>
+              <w:jc w:val="center"/>
+              <w:rPr>
+                <w:sz w:val="26"/>
+                <w:szCs w:val="26"/>
+              </w:rPr>
+            </w:pPr>
+            <w:r>
+              <w:rPr>
+                <w:sz w:val="26"/>
+                <w:szCs w:val="26"/>
+              </w:rPr>
+              <w:t>Categoria</w:t>
+            </w:r>
+          </w:p>
+        </w:tc>
+        <w:tc>
+          <w:tcPr>
+            <w:tcW w:w="3301" w:type="dxa"/>
+            <w:gridSpan w:val="2"/>
+            <w:tcBorders>
+              <w:top w:val="single" w:sz="12" w:space="0" w:color="auto"/>
+              <w:left w:val="single" w:sz="12" w:space="0" w:color="auto"/>
+              <w:bottom w:val="single" w:sz="12" w:space="0" w:color="auto"/>
+              <w:right w:val="single" w:sz="12" w:space="0" w:color="auto"/>
+            </w:tcBorders>
+          </w:tcPr>
+          <w:p>
+            <w:pPr>
+              <w:jc w:val="center"/>
+              <w:rPr>
+                <w:sz w:val="26"/>
+                <w:szCs w:val="26"/>
+              </w:rPr>
+            </w:pPr>
+            <w:r>
+              <w:rPr>
+                <w:sz w:val="26"/>
+                <w:szCs w:val="26"/>
+              </w:rPr>
+              <w:t>Caratteri</w:t>
+            </w:r>
+          </w:p>
+        </w:tc>
+      </w:tr>
+      <w:tr>
+        <w:trPr>
+          <w:gridAfter w:val="1"/>
+          <w:wAfter w:w="8" w:type="dxa"/>
+        </w:trPr>
+        <w:tc>
+          <w:tcPr>
+            <w:tcW w:w="2917" w:type="dxa"/>
+            <w:tcBorders>
+              <w:top w:val="single" w:sz="12" w:space="0" w:color="auto"/>
+              <w:left w:val="single" w:sz="12" w:space="0" w:color="auto"/>
+              <w:right w:val="single" w:sz="12" w:space="0" w:color="auto"/>
+            </w:tcBorders>
+          </w:tcPr>
+          <w:p>
+            <w:pPr>
+              <w:jc w:val="center"/>
+              <w:rPr>
+                <w:sz w:val="24"/>
+                <w:szCs w:val="24"/>
+              </w:rPr>
+            </w:pPr>
+            <w:r>
+              <w:rPr>
+                <w:sz w:val="24"/>
+                <w:szCs w:val="24"/>
+              </w:rPr>
+              <w:t>SZ</w:t>
+            </w:r>
+          </w:p>
+        </w:tc>
+        <w:tc>
+          <w:tcPr>
+            <w:tcW w:w="3390" w:type="dxa"/>
+            <w:tcBorders>
+              <w:top w:val="single" w:sz="12" w:space="0" w:color="auto"/>
+              <w:left w:val="single" w:sz="12" w:space="0" w:color="auto"/>
+              <w:right w:val="single" w:sz="12" w:space="0" w:color="auto"/>
+            </w:tcBorders>
+          </w:tcPr>
+          <w:p>
+            <w:pPr>
+              <w:jc w:val="center"/>
+              <w:rPr>
+                <w:sz w:val="24"/>
+                <w:szCs w:val="24"/>
+              </w:rPr>
+            </w:pPr>
+            <w:r>
+              <w:rPr>
+                <w:sz w:val="24"/>
+                <w:szCs w:val="24"/>
+              </w:rPr>
+              <w:t>Stato iniziale</w:t>
+            </w:r>
+          </w:p>
+        </w:tc>
+        <w:tc>
+          <w:tcPr>
+            <w:tcW w:w="3293" w:type="dxa"/>
+            <w:tcBorders>
+              <w:top w:val="single" w:sz="12" w:space="0" w:color="auto"/>
+              <w:left w:val="single" w:sz="12" w:space="0" w:color="auto"/>
+              <w:right w:val="single" w:sz="12" w:space="0" w:color="auto"/>
+            </w:tcBorders>
+          </w:tcPr>
+          <w:p>
+            <w:pPr>
+              <w:jc w:val="center"/>
+              <w:rPr>
+                <w:sz w:val="24"/>
+                <w:szCs w:val="24"/>
+              </w:rPr>
+            </w:pPr>
+            <w:r>
+              <w:rPr>
+                <w:sz w:val="24"/>
+                <w:szCs w:val="24"/>
+              </w:rPr>
+              <w:t>S0</w:t>
+            </w:r>
+          </w:p>
+        </w:tc>
+      </w:tr>
+      <w:tr>
+        <w:trPr>
+          <w:gridAfter w:val="1"/>
+          <w:wAfter w:w="8" w:type="dxa"/>
+        </w:trPr>
+        <w:tc>
+          <w:tcPr>
+            <w:tcW w:w="2917" w:type="dxa"/>
+            <w:tcBorders>
+              <w:left w:val="single" w:sz="12" w:space="0" w:color="auto"/>
+              <w:right w:val="single" w:sz="12" w:space="0" w:color="auto"/>
+            </w:tcBorders>
+          </w:tcPr>
+          <w:p>
+            <w:pPr>
+              <w:jc w:val="center"/>
+              <w:rPr>
+                <w:sz w:val="24"/>
+                <w:szCs w:val="24"/>
+              </w:rPr>
+            </w:pPr>
+            <w:r>
+              <w:rPr>
+                <w:sz w:val="24"/>
+                <w:szCs w:val="24"/>
+              </w:rPr>
+              <w:t>EQ</w:t>
+            </w:r>
+          </w:p>
+        </w:tc>
+        <w:tc>
+          <w:tcPr>
+            <w:tcW w:w="3390" w:type="dxa"/>
+            <w:tcBorders>
+              <w:left w:val="single" w:sz="12" w:space="0" w:color="auto"/>
+              <w:right w:val="single" w:sz="12" w:space="0" w:color="auto"/>
+            </w:tcBorders>
+          </w:tcPr>
+          <w:p>
+            <w:pPr>
+              <w:jc w:val="center"/>
+              <w:rPr>
+                <w:sz w:val="24"/>
+                <w:szCs w:val="24"/>
+              </w:rPr>
+            </w:pPr>
+            <w:r>
+              <w:rPr>
+                <w:sz w:val="24"/>
+                <w:szCs w:val="24"/>
+              </w:rPr>
+              <w:t>Simboli di derivazione</w:t>
+            </w:r>
+          </w:p>
+        </w:tc>
+        <w:tc>
+          <w:tcPr>
+            <w:tcW w:w="3293" w:type="dxa"/>
+            <w:tcBorders>
+              <w:left w:val="single" w:sz="12" w:space="0" w:color="auto"/>
+              <w:right w:val="single" w:sz="12" w:space="0" w:color="auto"/>
+            </w:tcBorders>
+          </w:tcPr>
+          <w:p>
+            <w:pPr>
+              <w:jc w:val="center"/>
+              <w:rPr>
+                <w:sz w:val="24"/>
+                <w:szCs w:val="24"/>
+              </w:rPr>
+            </w:pPr>
+            <w:r>
+              <w:rPr>
+                <w:sz w:val="24"/>
+                <w:szCs w:val="24"/>
+              </w:rPr>
+              <w:t>-</w:t>
+            </w:r>
+            <w:r>
+              <w:rPr>
+                <w:sz w:val="24"/>
+                <w:szCs w:val="24"/>
+              </w:rPr>
+              <w:t>&gt;</w:t>
+            </w:r>
+            <w:r>
+              <w:rPr>
+                <w:sz w:val="24"/>
+                <w:szCs w:val="24"/>
+              </w:rPr>
+              <w:t xml:space="preserve">  </w:t>
+            </w:r>
+            <w:r>
+              <w:rPr>
+                <w:sz w:val="24"/>
+                <w:szCs w:val="24"/>
+              </w:rPr>
+              <w:t>|</w:t>
+            </w:r>
+            <w:r>
+              <w:rPr>
+                <w:sz w:val="24"/>
+                <w:szCs w:val="24"/>
+              </w:rPr>
+              <w:t xml:space="preserve">  :=</w:t>
+            </w:r>
+          </w:p>
+        </w:tc>
+      </w:tr>
+      <w:tr>
+        <w:trPr>
+          <w:gridAfter w:val="1"/>
+          <w:wAfter w:w="8" w:type="dxa"/>
+        </w:trPr>
+        <w:tc>
+          <w:tcPr>
+            <w:tcW w:w="2917" w:type="dxa"/>
+            <w:tcBorders>
+              <w:left w:val="single" w:sz="12" w:space="0" w:color="auto"/>
+              <w:right w:val="single" w:sz="12" w:space="0" w:color="auto"/>
+            </w:tcBorders>
+          </w:tcPr>
+          <w:p>
+            <w:pPr>
+              <w:jc w:val="center"/>
+              <w:rPr>
+                <w:sz w:val="24"/>
+                <w:szCs w:val="24"/>
+              </w:rPr>
+            </w:pPr>
+            <w:r>
+              <w:rPr>
+                <w:sz w:val="24"/>
+                <w:szCs w:val="24"/>
+              </w:rPr>
+              <w:t>NT</w:t>
+            </w:r>
+          </w:p>
+        </w:tc>
+        <w:tc>
+          <w:tcPr>
+            <w:tcW w:w="3390" w:type="dxa"/>
+            <w:tcBorders>
+              <w:left w:val="single" w:sz="12" w:space="0" w:color="auto"/>
+              <w:right w:val="single" w:sz="12" w:space="0" w:color="auto"/>
+            </w:tcBorders>
+          </w:tcPr>
+          <w:p>
+            <w:pPr>
+              <w:jc w:val="center"/>
+              <w:rPr>
+                <w:sz w:val="24"/>
+                <w:szCs w:val="24"/>
+              </w:rPr>
+            </w:pPr>
+            <w:r>
+              <w:rPr>
+                <w:sz w:val="24"/>
+                <w:szCs w:val="24"/>
+              </w:rPr>
+              <w:t>Non terminali</w:t>
+            </w:r>
+          </w:p>
+        </w:tc>
+        <w:tc>
+          <w:tcPr>
+            <w:tcW w:w="3293" w:type="dxa"/>
+            <w:tcBorders>
+              <w:left w:val="single" w:sz="12" w:space="0" w:color="auto"/>
+              <w:right w:val="single" w:sz="12" w:space="0" w:color="auto"/>
+            </w:tcBorders>
+          </w:tcPr>
+          <w:p>
+            <w:pPr>
+              <w:jc w:val="center"/>
+              <w:rPr>
+                <w:sz w:val="24"/>
+                <w:szCs w:val="24"/>
+              </w:rPr>
+            </w:pPr>
+            <w:r>
+              <w:rPr>
+                <w:sz w:val="24"/>
+                <w:szCs w:val="24"/>
+              </w:rPr>
+              <w:t>A … Z</w:t>
+            </w:r>
+          </w:p>
+        </w:tc>
+      </w:tr>
+      <w:tr>
+        <w:trPr>
+          <w:gridAfter w:val="1"/>
+          <w:wAfter w:w="8" w:type="dxa"/>
+        </w:trPr>
+        <w:tc>
+          <w:tcPr>
+            <w:tcW w:w="2917" w:type="dxa"/>
+            <w:tcBorders>
+              <w:left w:val="single" w:sz="12" w:space="0" w:color="auto"/>
+              <w:right w:val="single" w:sz="12" w:space="0" w:color="auto"/>
+            </w:tcBorders>
+          </w:tcPr>
+          <w:p>
+            <w:pPr>
+              <w:jc w:val="center"/>
+              <w:rPr>
+                <w:sz w:val="24"/>
+                <w:szCs w:val="24"/>
+              </w:rPr>
+            </w:pPr>
+            <w:r>
+              <w:rPr>
+                <w:sz w:val="24"/>
+                <w:szCs w:val="24"/>
+              </w:rPr>
+              <w:t>CT</w:t>
+            </w:r>
+          </w:p>
+        </w:tc>
+        <w:tc>
+          <w:tcPr>
+            <w:tcW w:w="3390" w:type="dxa"/>
+            <w:tcBorders>
+              <w:left w:val="single" w:sz="12" w:space="0" w:color="auto"/>
+              <w:right w:val="single" w:sz="12" w:space="0" w:color="auto"/>
+            </w:tcBorders>
+          </w:tcPr>
+          <w:p>
+            <w:pPr>
+              <w:jc w:val="center"/>
+              <w:rPr>
+                <w:sz w:val="24"/>
+                <w:szCs w:val="24"/>
+              </w:rPr>
+            </w:pPr>
+            <w:r>
+              <w:rPr>
+                <w:sz w:val="24"/>
+                <w:szCs w:val="24"/>
+              </w:rPr>
+              <w:t>Caratteri terminali</w:t>
+            </w:r>
+          </w:p>
+        </w:tc>
+        <w:tc>
+          <w:tcPr>
+            <w:tcW w:w="3293" w:type="dxa"/>
+            <w:tcBorders>
+              <w:left w:val="single" w:sz="12" w:space="0" w:color="auto"/>
+              <w:right w:val="single" w:sz="12" w:space="0" w:color="auto"/>
+            </w:tcBorders>
+          </w:tcPr>
+          <w:p>
+            <w:pPr>
+              <w:jc w:val="center"/>
+              <w:rPr>
+                <w:sz w:val="24"/>
+                <w:szCs w:val="24"/>
+              </w:rPr>
+            </w:pPr>
+            <w:r>
+              <w:rPr>
+                <w:sz w:val="24"/>
+                <w:szCs w:val="24"/>
+              </w:rPr>
+              <w:t xml:space="preserve">a … </w:t>
+            </w:r>
+            <w:proofErr w:type="gramStart"/>
+            <w:r>
+              <w:rPr>
+                <w:sz w:val="24"/>
+                <w:szCs w:val="24"/>
+              </w:rPr>
+              <w:t>z</w:t>
+            </w:r>
+            <w:r>
+              <w:rPr>
+                <w:sz w:val="24"/>
+                <w:szCs w:val="24"/>
+              </w:rPr>
+              <w:t xml:space="preserve"> </w:t>
+            </w:r>
+            <w:r>
+              <w:rPr>
+                <w:sz w:val="24"/>
+                <w:szCs w:val="24"/>
+              </w:rPr>
+              <w:t xml:space="preserve"> </w:t>
+            </w:r>
+            <w:r>
+              <w:rPr>
+                <w:sz w:val="24"/>
+                <w:szCs w:val="24"/>
+              </w:rPr>
+              <w:t>|</w:t>
+            </w:r>
+            <w:proofErr w:type="gramEnd"/>
+            <w:r>
+              <w:rPr>
+                <w:sz w:val="24"/>
+                <w:szCs w:val="24"/>
+              </w:rPr>
+              <w:t xml:space="preserve"> </w:t>
+            </w:r>
+            <w:r>
+              <w:rPr>
+                <w:sz w:val="24"/>
+                <w:szCs w:val="24"/>
+              </w:rPr>
+              <w:t xml:space="preserve"> 0</w:t>
+            </w:r>
+            <w:r>
+              <w:rPr>
+                <w:sz w:val="24"/>
+                <w:szCs w:val="24"/>
+              </w:rPr>
+              <w:t xml:space="preserve"> .</w:t>
+            </w:r>
+            <w:r>
+              <w:rPr>
+                <w:sz w:val="24"/>
+                <w:szCs w:val="24"/>
+              </w:rPr>
+              <w:t>..</w:t>
+            </w:r>
+            <w:r>
+              <w:rPr>
+                <w:sz w:val="24"/>
+                <w:szCs w:val="24"/>
+              </w:rPr>
+              <w:t xml:space="preserve"> </w:t>
+            </w:r>
+            <w:r>
+              <w:rPr>
+                <w:sz w:val="24"/>
+                <w:szCs w:val="24"/>
+              </w:rPr>
+              <w:t xml:space="preserve">9 </w:t>
+            </w:r>
+            <w:r>
+              <w:rPr>
+                <w:sz w:val="24"/>
+                <w:szCs w:val="24"/>
+              </w:rPr>
+              <w:t xml:space="preserve"> </w:t>
+            </w:r>
+            <w:r>
+              <w:rPr>
+                <w:sz w:val="24"/>
+                <w:szCs w:val="24"/>
+              </w:rPr>
+              <w:t>|</w:t>
+            </w:r>
+            <w:r>
+              <w:rPr>
+                <w:sz w:val="24"/>
+                <w:szCs w:val="24"/>
+              </w:rPr>
+              <w:t xml:space="preserve"> </w:t>
+            </w:r>
+            <w:r>
+              <w:rPr>
+                <w:sz w:val="24"/>
+                <w:szCs w:val="24"/>
+              </w:rPr>
+              <w:t xml:space="preserve"> + </w:t>
+            </w:r>
+            <w:r>
+              <w:rPr>
+                <w:sz w:val="24"/>
+                <w:szCs w:val="24"/>
+              </w:rPr>
+              <w:t xml:space="preserve"> </w:t>
+            </w:r>
+            <w:r>
+              <w:rPr>
+                <w:sz w:val="24"/>
+                <w:szCs w:val="24"/>
+              </w:rPr>
+              <w:t>|</w:t>
+            </w:r>
+            <w:r>
+              <w:rPr>
+                <w:sz w:val="24"/>
+                <w:szCs w:val="24"/>
+              </w:rPr>
+              <w:t xml:space="preserve"> </w:t>
+            </w:r>
+            <w:r>
+              <w:rPr>
+                <w:sz w:val="24"/>
+                <w:szCs w:val="24"/>
+              </w:rPr>
+              <w:t xml:space="preserve"> - </w:t>
+            </w:r>
+            <w:r>
+              <w:rPr>
+                <w:sz w:val="24"/>
+                <w:szCs w:val="24"/>
+              </w:rPr>
+              <w:t xml:space="preserve"> </w:t>
+            </w:r>
+            <w:r>
+              <w:rPr>
+                <w:sz w:val="24"/>
+                <w:szCs w:val="24"/>
+              </w:rPr>
+              <w:t>|</w:t>
+            </w:r>
+            <w:r>
+              <w:rPr>
+                <w:sz w:val="24"/>
+                <w:szCs w:val="24"/>
+              </w:rPr>
+              <w:t xml:space="preserve"> </w:t>
+            </w:r>
+            <w:r>
+              <w:rPr>
+                <w:sz w:val="24"/>
+                <w:szCs w:val="24"/>
+              </w:rPr>
+              <w:t xml:space="preserve"> *</w:t>
+            </w:r>
+            <w:r>
+              <w:rPr>
+                <w:sz w:val="24"/>
+                <w:szCs w:val="24"/>
+              </w:rPr>
+              <w:t xml:space="preserve"> </w:t>
+            </w:r>
+            <w:r>
+              <w:rPr>
+                <w:sz w:val="24"/>
+                <w:szCs w:val="24"/>
+              </w:rPr>
+              <w:t xml:space="preserve"> |</w:t>
+            </w:r>
+            <w:r>
+              <w:rPr>
+                <w:sz w:val="24"/>
+                <w:szCs w:val="24"/>
+              </w:rPr>
+              <w:t xml:space="preserve"> </w:t>
+            </w:r>
+            <w:r>
+              <w:rPr>
+                <w:sz w:val="24"/>
+                <w:szCs w:val="24"/>
+              </w:rPr>
+              <w:t xml:space="preserve"> /</w:t>
+            </w:r>
+          </w:p>
+        </w:tc>
+      </w:tr>
+      <w:tr>
+        <w:trPr>
+          <w:gridAfter w:val="1"/>
+          <w:wAfter w:w="8" w:type="dxa"/>
+        </w:trPr>
+        <w:tc>
+          <w:tcPr>
+            <w:tcW w:w="2917" w:type="dxa"/>
+            <w:tcBorders>
+              <w:left w:val="single" w:sz="12" w:space="0" w:color="auto"/>
+              <w:right w:val="single" w:sz="12" w:space="0" w:color="auto"/>
+            </w:tcBorders>
+          </w:tcPr>
+          <w:p>
+            <w:pPr>
+              <w:jc w:val="center"/>
+              <w:rPr>
+                <w:sz w:val="24"/>
+                <w:szCs w:val="24"/>
+              </w:rPr>
+            </w:pPr>
+            <w:r>
+              <w:rPr>
+                <w:sz w:val="24"/>
+                <w:szCs w:val="24"/>
+              </w:rPr>
+              <w:t>TER</w:t>
+            </w:r>
+          </w:p>
+        </w:tc>
+        <w:tc>
+          <w:tcPr>
+            <w:tcW w:w="3390" w:type="dxa"/>
+            <w:tcBorders>
+              <w:left w:val="single" w:sz="12" w:space="0" w:color="auto"/>
+              <w:right w:val="single" w:sz="12" w:space="0" w:color="auto"/>
+            </w:tcBorders>
+          </w:tcPr>
+          <w:p>
+            <w:pPr>
+              <w:jc w:val="center"/>
+              <w:rPr>
+                <w:sz w:val="24"/>
+                <w:szCs w:val="24"/>
+              </w:rPr>
+            </w:pPr>
+            <w:r>
+              <w:rPr>
+                <w:sz w:val="24"/>
+                <w:szCs w:val="24"/>
+              </w:rPr>
+              <w:t>Termina</w:t>
+            </w:r>
+            <w:r>
+              <w:rPr>
+                <w:sz w:val="24"/>
+                <w:szCs w:val="24"/>
+              </w:rPr>
+              <w:t>tori</w:t>
+            </w:r>
+          </w:p>
+        </w:tc>
+        <w:tc>
+          <w:tcPr>
+            <w:tcW w:w="3293" w:type="dxa"/>
+            <w:tcBorders>
+              <w:left w:val="single" w:sz="12" w:space="0" w:color="auto"/>
+              <w:right w:val="single" w:sz="12" w:space="0" w:color="auto"/>
+            </w:tcBorders>
+          </w:tcPr>
+          <w:p>
+            <w:pPr>
+              <w:jc w:val="center"/>
+              <w:rPr>
+                <w:sz w:val="24"/>
+                <w:szCs w:val="24"/>
+              </w:rPr>
+            </w:pPr>
+            <w:r>
+              <w:rPr>
+                <w:sz w:val="24"/>
+                <w:szCs w:val="24"/>
+              </w:rPr>
+              <w:t>/</w:t>
+            </w:r>
+            <w:proofErr w:type="spellStart"/>
+            <w:proofErr w:type="gramStart"/>
+            <w:r>
+              <w:rPr>
+                <w:sz w:val="24"/>
+                <w:szCs w:val="24"/>
+              </w:rPr>
+              <w:t>swa</w:t>
+            </w:r>
+            <w:proofErr w:type="spellEnd"/>
+            <w:r>
+              <w:rPr>
+                <w:sz w:val="24"/>
+                <w:szCs w:val="24"/>
+              </w:rPr>
+              <w:t xml:space="preserve">  </w:t>
+            </w:r>
+            <w:r>
+              <w:rPr>
+                <w:sz w:val="24"/>
+                <w:szCs w:val="24"/>
+              </w:rPr>
+              <w:t>|</w:t>
+            </w:r>
+            <w:proofErr w:type="gramEnd"/>
+            <w:r>
+              <w:rPr>
+                <w:sz w:val="24"/>
+                <w:szCs w:val="24"/>
+              </w:rPr>
+              <w:t xml:space="preserve"> </w:t>
+            </w:r>
+            <w:r>
+              <w:rPr>
+                <w:sz w:val="24"/>
+                <w:szCs w:val="24"/>
+              </w:rPr>
+              <w:t xml:space="preserve"> /</w:t>
+            </w:r>
+            <w:proofErr w:type="spellStart"/>
+            <w:r>
+              <w:rPr>
+                <w:sz w:val="24"/>
+                <w:szCs w:val="24"/>
+              </w:rPr>
+              <w:t>cjswa</w:t>
+            </w:r>
+            <w:proofErr w:type="spellEnd"/>
+          </w:p>
+        </w:tc>
+      </w:tr>
+      <w:tr>
+        <w:trPr>
+          <w:gridAfter w:val="1"/>
+          <w:wAfter w:w="8" w:type="dxa"/>
+        </w:trPr>
+        <w:tc>
+          <w:tcPr>
+            <w:tcW w:w="2917" w:type="dxa"/>
+            <w:tcBorders>
+              <w:left w:val="single" w:sz="12" w:space="0" w:color="auto"/>
+              <w:bottom w:val="single" w:sz="12" w:space="0" w:color="auto"/>
+              <w:right w:val="single" w:sz="12" w:space="0" w:color="auto"/>
+            </w:tcBorders>
+          </w:tcPr>
+          <w:p>
+            <w:pPr>
+              <w:jc w:val="center"/>
+              <w:rPr>
+                <w:sz w:val="24"/>
+                <w:szCs w:val="24"/>
+              </w:rPr>
+            </w:pPr>
+            <w:r>
+              <w:rPr>
+                <w:sz w:val="24"/>
+                <w:szCs w:val="24"/>
+              </w:rPr>
+              <w:t>SC</w:t>
+            </w:r>
+          </w:p>
+        </w:tc>
+        <w:tc>
+          <w:tcPr>
+            <w:tcW w:w="3390" w:type="dxa"/>
+            <w:tcBorders>
+              <w:left w:val="single" w:sz="12" w:space="0" w:color="auto"/>
+              <w:bottom w:val="single" w:sz="12" w:space="0" w:color="auto"/>
+              <w:right w:val="single" w:sz="12" w:space="0" w:color="auto"/>
+            </w:tcBorders>
+          </w:tcPr>
+          <w:p>
+            <w:pPr>
+              <w:jc w:val="center"/>
+              <w:rPr>
+                <w:sz w:val="24"/>
+                <w:szCs w:val="24"/>
+              </w:rPr>
+            </w:pPr>
+            <w:r>
+              <w:rPr>
+                <w:sz w:val="24"/>
+                <w:szCs w:val="24"/>
+              </w:rPr>
+              <w:t>Fine regola</w:t>
+            </w:r>
+          </w:p>
+        </w:tc>
+        <w:tc>
+          <w:tcPr>
+            <w:tcW w:w="3293" w:type="dxa"/>
+            <w:tcBorders>
+              <w:left w:val="single" w:sz="12" w:space="0" w:color="auto"/>
+              <w:bottom w:val="single" w:sz="12" w:space="0" w:color="auto"/>
+              <w:right w:val="single" w:sz="12" w:space="0" w:color="auto"/>
+            </w:tcBorders>
+          </w:tcPr>
+          <w:p>
+            <w:pPr>
+              <w:jc w:val="center"/>
+              <w:rPr>
+                <w:sz w:val="24"/>
+                <w:szCs w:val="24"/>
+              </w:rPr>
+            </w:pPr>
+            <w:r>
+              <w:rPr>
+                <w:sz w:val="24"/>
+                <w:szCs w:val="24"/>
+              </w:rPr>
+              <w:t>;</w:t>
+            </w:r>
+          </w:p>
+        </w:tc>
+      </w:tr>
+    </w:tbl>
+    <w:p>
+      <w:pPr>
+        <w:rPr>
+          <w:sz w:val="24"/>
+          <w:szCs w:val="24"/>
+        </w:rPr>
+      </w:pPr>
+    </w:p>
+    <w:p>
+      <w:pPr>
+        <w:rPr>
+          <w:sz w:val="24"/>
+          <w:szCs w:val="24"/>
+        </w:rPr>
+      </w:pPr>
+      <w:r>
+        <w:rPr>
+          <w:sz w:val="24"/>
+          <w:szCs w:val="24"/>
+        </w:rPr>
+        <w:t xml:space="preserve">La struttura del programma prevede </w:t>
+      </w:r>
+      <w:r>
+        <w:rPr>
+          <w:sz w:val="24"/>
+          <w:szCs w:val="24"/>
+        </w:rPr>
+        <w:t>all’inizio la prima regola che deve essere nella forma</w:t>
+      </w:r>
+    </w:p>
+    <w:p>
+      <w:pPr>
+        <w:jc w:val="center"/>
+        <w:rPr>
+          <w:sz w:val="24"/>
+          <w:szCs w:val="24"/>
+        </w:rPr>
+      </w:pPr>
+      <w:r>
+        <w:rPr>
+          <w:sz w:val="24"/>
+          <w:szCs w:val="24"/>
+        </w:rPr>
+        <w:t xml:space="preserve">SZ EQ </w:t>
+      </w:r>
+      <w:r>
+        <w:rPr>
+          <w:sz w:val="24"/>
+          <w:szCs w:val="24"/>
+        </w:rPr>
+        <w:t>NT SC</w:t>
+      </w:r>
+    </w:p>
+    <w:p>
+      <w:pPr>
+        <w:rPr>
+          <w:sz w:val="24"/>
+          <w:szCs w:val="24"/>
+        </w:rPr>
+      </w:pPr>
+      <w:r>
+        <w:rPr>
+          <w:sz w:val="24"/>
+          <w:szCs w:val="24"/>
+        </w:rPr>
+        <w:t xml:space="preserve">Successivamente si possono inserire un qualsiasi numero di regole </w:t>
+      </w:r>
+      <w:r>
+        <w:rPr>
+          <w:sz w:val="24"/>
+          <w:szCs w:val="24"/>
+        </w:rPr>
+        <w:t>maggiore di uno per formare la grammatica, queste regole devono essere nella forma:</w:t>
+      </w:r>
+    </w:p>
+    <w:p>
+      <w:pPr>
+        <w:jc w:val="center"/>
+        <w:rPr>
+          <w:sz w:val="24"/>
+          <w:szCs w:val="24"/>
+        </w:rPr>
+      </w:pPr>
+      <w:r>
+        <w:rPr>
+          <w:sz w:val="24"/>
+          <w:szCs w:val="24"/>
+        </w:rPr>
+        <w:t>NT EQ (NT|</w:t>
+      </w:r>
+      <w:proofErr w:type="gramStart"/>
+      <w:r>
+        <w:rPr>
+          <w:sz w:val="24"/>
+          <w:szCs w:val="24"/>
+        </w:rPr>
+        <w:t>CT)*</w:t>
+      </w:r>
+      <w:proofErr w:type="gramEnd"/>
+      <w:r>
+        <w:rPr>
+          <w:sz w:val="24"/>
+          <w:szCs w:val="24"/>
+        </w:rPr>
+        <w:t xml:space="preserve"> SC</w:t>
+      </w:r>
+    </w:p>
+    <w:p>
+      <w:pPr>
+        <w:jc w:val="both"/>
+        <w:rPr>
+          <w:sz w:val="24"/>
+          <w:szCs w:val="24"/>
+        </w:rPr>
+      </w:pPr>
+      <w:r>
+        <w:rPr>
+          <w:sz w:val="24"/>
+          <w:szCs w:val="24"/>
+          <w:highlight w:val="yellow"/>
+        </w:rPr>
+        <w:t xml:space="preserve">Per procedere all’analisi è sufficiente creare un file di tipo </w:t>
+      </w:r>
+      <w:proofErr w:type="spellStart"/>
+      <w:r>
+        <w:rPr>
+          <w:sz w:val="24"/>
+          <w:szCs w:val="24"/>
+          <w:highlight w:val="yellow"/>
+        </w:rPr>
+        <w:t>txt</w:t>
+      </w:r>
+      <w:proofErr w:type="spellEnd"/>
+      <w:r>
+        <w:rPr>
+          <w:sz w:val="24"/>
+          <w:szCs w:val="24"/>
+          <w:highlight w:val="yellow"/>
+        </w:rPr>
+        <w:t xml:space="preserve"> denominato “nomefile.txt” nella stessa cartella dell’applicativo </w:t>
+      </w:r>
+      <w:proofErr w:type="spellStart"/>
+      <w:r>
+        <w:rPr>
+          <w:sz w:val="24"/>
+          <w:szCs w:val="24"/>
+          <w:highlight w:val="yellow"/>
+        </w:rPr>
+        <w:t>jar</w:t>
+      </w:r>
+      <w:proofErr w:type="spellEnd"/>
+      <w:r>
+        <w:rPr>
+          <w:sz w:val="24"/>
+          <w:szCs w:val="24"/>
+          <w:highlight w:val="yellow"/>
+        </w:rPr>
+        <w:t xml:space="preserve"> procedendo poi a eseguire l’applicativo.</w:t>
+      </w:r>
+    </w:p>
+    <w:p>
+      <w:pPr>
+        <w:jc w:val="both"/>
+        <w:rPr>
+          <w:sz w:val="24"/>
+          <w:szCs w:val="24"/>
+        </w:rPr>
+      </w:pPr>
+      <w:r>
+        <w:rPr>
+          <w:sz w:val="24"/>
+          <w:szCs w:val="24"/>
+        </w:rPr>
+        <w:t xml:space="preserve">A questo punto il riconoscitore </w:t>
+      </w:r>
+      <w:r>
+        <w:rPr>
+          <w:sz w:val="24"/>
+          <w:szCs w:val="24"/>
+        </w:rPr>
+        <w:t xml:space="preserve">costruirà l’automa di tipo </w:t>
+      </w:r>
+      <w:proofErr w:type="gramStart"/>
+      <w:r>
+        <w:rPr>
+          <w:sz w:val="24"/>
+          <w:szCs w:val="24"/>
+        </w:rPr>
+        <w:t>LR(</w:t>
+      </w:r>
+      <w:proofErr w:type="gramEnd"/>
+      <w:r>
+        <w:rPr>
+          <w:sz w:val="24"/>
+          <w:szCs w:val="24"/>
+        </w:rPr>
+        <w:t>1) secondo la grammatica fornita, andando a</w:t>
+      </w:r>
+      <w:r>
+        <w:rPr>
+          <w:sz w:val="24"/>
+          <w:szCs w:val="24"/>
+        </w:rPr>
+        <w:t xml:space="preserve"> individuare eventuali conflitti </w:t>
+      </w:r>
+      <w:r>
+        <w:rPr>
+          <w:sz w:val="24"/>
+          <w:szCs w:val="24"/>
+        </w:rPr>
+        <w:t>che potrebbero</w:t>
+      </w:r>
+      <w:r>
+        <w:rPr>
+          <w:sz w:val="24"/>
+          <w:szCs w:val="24"/>
+        </w:rPr>
+        <w:t xml:space="preserve"> </w:t>
+      </w:r>
+      <w:r>
+        <w:rPr>
+          <w:sz w:val="24"/>
+          <w:szCs w:val="24"/>
+        </w:rPr>
+        <w:t xml:space="preserve">rendere </w:t>
+      </w:r>
+      <w:r>
+        <w:rPr>
+          <w:sz w:val="24"/>
+          <w:szCs w:val="24"/>
+        </w:rPr>
+        <w:t xml:space="preserve">la grammatica stessa non </w:t>
+      </w:r>
+      <w:r>
+        <w:rPr>
+          <w:sz w:val="24"/>
+          <w:szCs w:val="24"/>
+        </w:rPr>
+        <w:t>LR(1).</w:t>
+      </w:r>
+    </w:p>
+    <w:p>
+      <w:pPr>
+        <w:rPr>
+          <w:sz w:val="24"/>
+          <w:szCs w:val="24"/>
+        </w:rPr>
+      </w:pPr>
+      <w:r>
+        <w:rPr>
+          <w:sz w:val="24"/>
+          <w:szCs w:val="24"/>
+        </w:rPr>
+        <w:t>Al termine de</w:t>
+      </w:r>
+      <w:r>
+        <w:rPr>
+          <w:sz w:val="24"/>
+          <w:szCs w:val="24"/>
+        </w:rPr>
+        <w:t>ll’analisi</w:t>
+      </w:r>
+      <w:r>
+        <w:rPr>
+          <w:sz w:val="24"/>
+          <w:szCs w:val="24"/>
+        </w:rPr>
+        <w:t>,</w:t>
+      </w:r>
+      <w:r>
+        <w:rPr>
+          <w:sz w:val="24"/>
+          <w:szCs w:val="24"/>
+        </w:rPr>
+        <w:t xml:space="preserve"> </w:t>
+      </w:r>
+      <w:r>
+        <w:rPr>
+          <w:sz w:val="24"/>
+          <w:szCs w:val="24"/>
+        </w:rPr>
+        <w:t xml:space="preserve">salvo che non siano stati trovati degli errori </w:t>
+      </w:r>
+      <w:r>
+        <w:rPr>
+          <w:sz w:val="24"/>
+          <w:szCs w:val="24"/>
+        </w:rPr>
+        <w:t>n</w:t>
+      </w:r>
+      <w:r>
+        <w:rPr>
+          <w:sz w:val="24"/>
+          <w:szCs w:val="24"/>
+        </w:rPr>
+        <w:t xml:space="preserve">el file passato in input (errori di tipo lessicale o grammaticale), il programma fornisce in output </w:t>
+      </w:r>
+      <w:r>
+        <w:rPr>
+          <w:sz w:val="24"/>
+          <w:szCs w:val="24"/>
+        </w:rPr>
+        <w:t>un elenco d</w:t>
+      </w:r>
+      <w:r>
+        <w:rPr>
+          <w:sz w:val="24"/>
+          <w:szCs w:val="24"/>
+        </w:rPr>
+        <w:t xml:space="preserve">egli stati </w:t>
+      </w:r>
+      <w:r>
+        <w:rPr>
+          <w:sz w:val="24"/>
+          <w:szCs w:val="24"/>
+        </w:rPr>
+        <w:t xml:space="preserve">formati da regole core e di completamento con i relativi </w:t>
+      </w:r>
+      <w:r>
+        <w:rPr>
+          <w:sz w:val="24"/>
+          <w:szCs w:val="24"/>
+          <w:lang w:val="en-GB"/>
+        </w:rPr>
+        <w:t>look</w:t>
+      </w:r>
+      <w:r>
+        <w:rPr>
+          <w:sz w:val="24"/>
+          <w:szCs w:val="24"/>
+        </w:rPr>
+        <w:t>-</w:t>
+      </w:r>
+      <w:r>
+        <w:rPr>
+          <w:sz w:val="24"/>
+          <w:szCs w:val="24"/>
+          <w:lang w:val="en-GB"/>
+        </w:rPr>
+        <w:t>ahead</w:t>
+      </w:r>
+      <w:r>
+        <w:rPr>
+          <w:sz w:val="24"/>
+          <w:szCs w:val="24"/>
+        </w:rPr>
+        <w:t xml:space="preserve">, inoltre fornisce un elenco delle transizioni che indicano quale carattere </w:t>
+      </w:r>
+      <w:r>
+        <w:rPr>
+          <w:sz w:val="24"/>
+          <w:szCs w:val="24"/>
+        </w:rPr>
+        <w:t xml:space="preserve">viene consumato per passare da uno stato all’altro, infine </w:t>
+      </w:r>
+      <w:r>
+        <w:rPr>
+          <w:sz w:val="24"/>
+          <w:szCs w:val="24"/>
+        </w:rPr>
+        <w:t>viene riportato se la grammatica è o meno LR(1) ed in caso non lo sia riporta gli stati che contengono dei conflitti che rendono la grammatica non LR(1).</w:t>
+      </w:r>
+    </w:p>
     <w:p>
       <w:r>
         <w:br w:type="page"/>
@@ -1201,7 +2904,7 @@
           <w:color w:val="2E74B5" w:themeColor="accent5" w:themeShade="BF"/>
         </w:rPr>
       </w:pPr>
-      <w:bookmarkStart w:id="5" w:name="_Toc2678565"/>
+      <w:bookmarkStart w:id="4" w:name="_Toc3734866"/>
       <w:r>
         <w:rPr>
           <w:color w:val="2E74B5" w:themeColor="accent5" w:themeShade="BF"/>
@@ -1209,9 +2912,18 @@
         <w:lastRenderedPageBreak/>
         <w:t>Conclusioni</w:t>
       </w:r>
+      <w:bookmarkEnd w:id="4"/>
+    </w:p>
+    <w:p>
+      <w:pPr>
+        <w:rPr>
+          <w:sz w:val="24"/>
+          <w:szCs w:val="24"/>
+        </w:rPr>
+      </w:pPr>
+      <w:bookmarkStart w:id="5" w:name="_GoBack"/>
       <w:bookmarkEnd w:id="5"/>
     </w:p>
-    <w:p/>
     <w:sectPr>
       <w:pgSz w:w="11906" w:h="16838"/>
       <w:pgMar w:top="1417" w:right="1134" w:bottom="1134" w:left="1134" w:header="708" w:footer="708" w:gutter="0"/>
@@ -1225,6 +2937,567 @@
 <file path=word/numbering.xml><?xml version="1.0" encoding="utf-8"?>
 <w:numbering xmlns:wpc="http://schemas.microsoft.com/office/word/2010/wordprocessingCanvas" xmlns:cx="http://schemas.microsoft.com/office/drawing/2014/chartex" xmlns:cx1="http://schemas.microsoft.com/office/drawing/2015/9/8/chartex" xmlns:cx2="http://schemas.microsoft.com/office/drawing/2015/10/21/chartex" xmlns:cx3="http://schemas.microsoft.com/office/drawing/2016/5/9/chartex" xmlns:cx4="http://schemas.microsoft.com/office/drawing/2016/5/10/chartex" xmlns:cx5="http://schemas.microsoft.com/office/drawing/2016/5/11/chartex" xmlns:cx6="http://schemas.microsoft.com/office/drawing/2016/5/12/chartex" xmlns:cx7="http://schemas.microsoft.com/office/drawing/2016/5/13/chartex" xmlns:cx8="http://schemas.microsoft.com/office/drawing/2016/5/14/chartex" xmlns:mc="http://schemas.openxmlformats.org/markup-compatibility/2006" xmlns:aink="http://schemas.microsoft.com/office/drawing/2016/ink" xmlns:am3d="http://schemas.microsoft.com/office/drawing/2017/model3d" xmlns:o="urn:schemas-microsoft-com:office:office" xmlns:r="http://schemas.openxmlformats.org/officeDocument/2006/relationships" xmlns:m="http://schemas.openxmlformats.org/officeDocument/2006/math" xmlns:v="urn:schemas-microsoft-com:vml" xmlns:wp14="http://schemas.microsoft.com/office/word/2010/wordprocessingDrawing" xmlns:wp="http://schemas.openxmlformats.org/drawingml/2006/wordprocessingDrawing" xmlns:w10="urn:schemas-microsoft-com:office:word" xmlns:w="http://schemas.openxmlformats.org/wordprocessingml/2006/main" xmlns:w14="http://schemas.microsoft.com/office/word/2010/wordml" xmlns:w15="http://schemas.microsoft.com/office/word/2012/wordml" xmlns:w16cid="http://schemas.microsoft.com/office/word/2016/wordml/cid" xmlns:w16se="http://schemas.microsoft.com/office/word/2015/wordml/symex" xmlns:wpg="http://schemas.microsoft.com/office/word/2010/wordprocessingGroup" xmlns:wpi="http://schemas.microsoft.com/office/word/2010/wordprocessingInk" xmlns:wne="http://schemas.microsoft.com/office/word/2006/wordml" xmlns:wps="http://schemas.microsoft.com/office/word/2010/wordprocessingShape" mc:Ignorable="w14 w15 w16se w16cid wp14">
   <w:abstractNum w:abstractNumId="0" w15:restartNumberingAfterBreak="0">
+    <w:nsid w:val="2221064B"/>
+    <w:multiLevelType w:val="hybridMultilevel"/>
+    <w:tmpl w:val="E4623718"/>
+    <w:lvl w:ilvl="0" w:tplc="E07C8F96">
+      <w:numFmt w:val="bullet"/>
+      <w:lvlText w:val=""/>
+      <w:lvlJc w:val="left"/>
+      <w:pPr>
+        <w:ind w:left="720" w:hanging="360"/>
+      </w:pPr>
+      <w:rPr>
+        <w:rFonts w:ascii="Wingdings" w:eastAsiaTheme="minorHAnsi" w:hAnsi="Wingdings" w:cstheme="minorBidi" w:hint="default"/>
+      </w:rPr>
+    </w:lvl>
+    <w:lvl w:ilvl="1" w:tplc="04100003" w:tentative="1">
+      <w:start w:val="1"/>
+      <w:numFmt w:val="bullet"/>
+      <w:lvlText w:val="o"/>
+      <w:lvlJc w:val="left"/>
+      <w:pPr>
+        <w:ind w:left="1440" w:hanging="360"/>
+      </w:pPr>
+      <w:rPr>
+        <w:rFonts w:ascii="Courier New" w:hAnsi="Courier New" w:cs="Courier New" w:hint="default"/>
+      </w:rPr>
+    </w:lvl>
+    <w:lvl w:ilvl="2" w:tplc="04100005" w:tentative="1">
+      <w:start w:val="1"/>
+      <w:numFmt w:val="bullet"/>
+      <w:lvlText w:val=""/>
+      <w:lvlJc w:val="left"/>
+      <w:pPr>
+        <w:ind w:left="2160" w:hanging="360"/>
+      </w:pPr>
+      <w:rPr>
+        <w:rFonts w:ascii="Wingdings" w:hAnsi="Wingdings" w:hint="default"/>
+      </w:rPr>
+    </w:lvl>
+    <w:lvl w:ilvl="3" w:tplc="04100001" w:tentative="1">
+      <w:start w:val="1"/>
+      <w:numFmt w:val="bullet"/>
+      <w:lvlText w:val=""/>
+      <w:lvlJc w:val="left"/>
+      <w:pPr>
+        <w:ind w:left="2880" w:hanging="360"/>
+      </w:pPr>
+      <w:rPr>
+        <w:rFonts w:ascii="Symbol" w:hAnsi="Symbol" w:hint="default"/>
+      </w:rPr>
+    </w:lvl>
+    <w:lvl w:ilvl="4" w:tplc="04100003" w:tentative="1">
+      <w:start w:val="1"/>
+      <w:numFmt w:val="bullet"/>
+      <w:lvlText w:val="o"/>
+      <w:lvlJc w:val="left"/>
+      <w:pPr>
+        <w:ind w:left="3600" w:hanging="360"/>
+      </w:pPr>
+      <w:rPr>
+        <w:rFonts w:ascii="Courier New" w:hAnsi="Courier New" w:cs="Courier New" w:hint="default"/>
+      </w:rPr>
+    </w:lvl>
+    <w:lvl w:ilvl="5" w:tplc="04100005" w:tentative="1">
+      <w:start w:val="1"/>
+      <w:numFmt w:val="bullet"/>
+      <w:lvlText w:val=""/>
+      <w:lvlJc w:val="left"/>
+      <w:pPr>
+        <w:ind w:left="4320" w:hanging="360"/>
+      </w:pPr>
+      <w:rPr>
+        <w:rFonts w:ascii="Wingdings" w:hAnsi="Wingdings" w:hint="default"/>
+      </w:rPr>
+    </w:lvl>
+    <w:lvl w:ilvl="6" w:tplc="04100001" w:tentative="1">
+      <w:start w:val="1"/>
+      <w:numFmt w:val="bullet"/>
+      <w:lvlText w:val=""/>
+      <w:lvlJc w:val="left"/>
+      <w:pPr>
+        <w:ind w:left="5040" w:hanging="360"/>
+      </w:pPr>
+      <w:rPr>
+        <w:rFonts w:ascii="Symbol" w:hAnsi="Symbol" w:hint="default"/>
+      </w:rPr>
+    </w:lvl>
+    <w:lvl w:ilvl="7" w:tplc="04100003" w:tentative="1">
+      <w:start w:val="1"/>
+      <w:numFmt w:val="bullet"/>
+      <w:lvlText w:val="o"/>
+      <w:lvlJc w:val="left"/>
+      <w:pPr>
+        <w:ind w:left="5760" w:hanging="360"/>
+      </w:pPr>
+      <w:rPr>
+        <w:rFonts w:ascii="Courier New" w:hAnsi="Courier New" w:cs="Courier New" w:hint="default"/>
+      </w:rPr>
+    </w:lvl>
+    <w:lvl w:ilvl="8" w:tplc="04100005" w:tentative="1">
+      <w:start w:val="1"/>
+      <w:numFmt w:val="bullet"/>
+      <w:lvlText w:val=""/>
+      <w:lvlJc w:val="left"/>
+      <w:pPr>
+        <w:ind w:left="6480" w:hanging="360"/>
+      </w:pPr>
+      <w:rPr>
+        <w:rFonts w:ascii="Wingdings" w:hAnsi="Wingdings" w:hint="default"/>
+      </w:rPr>
+    </w:lvl>
+  </w:abstractNum>
+  <w:abstractNum w:abstractNumId="1" w15:restartNumberingAfterBreak="0">
+    <w:nsid w:val="37B849EC"/>
+    <w:multiLevelType w:val="hybridMultilevel"/>
+    <w:tmpl w:val="2CCE5AF4"/>
+    <w:lvl w:ilvl="0" w:tplc="04100001">
+      <w:start w:val="1"/>
+      <w:numFmt w:val="bullet"/>
+      <w:lvlText w:val=""/>
+      <w:lvlJc w:val="left"/>
+      <w:pPr>
+        <w:ind w:left="720" w:hanging="360"/>
+      </w:pPr>
+      <w:rPr>
+        <w:rFonts w:ascii="Symbol" w:hAnsi="Symbol" w:hint="default"/>
+      </w:rPr>
+    </w:lvl>
+    <w:lvl w:ilvl="1" w:tplc="04100003" w:tentative="1">
+      <w:start w:val="1"/>
+      <w:numFmt w:val="bullet"/>
+      <w:lvlText w:val="o"/>
+      <w:lvlJc w:val="left"/>
+      <w:pPr>
+        <w:ind w:left="1440" w:hanging="360"/>
+      </w:pPr>
+      <w:rPr>
+        <w:rFonts w:ascii="Courier New" w:hAnsi="Courier New" w:cs="Courier New" w:hint="default"/>
+      </w:rPr>
+    </w:lvl>
+    <w:lvl w:ilvl="2" w:tplc="04100005" w:tentative="1">
+      <w:start w:val="1"/>
+      <w:numFmt w:val="bullet"/>
+      <w:lvlText w:val=""/>
+      <w:lvlJc w:val="left"/>
+      <w:pPr>
+        <w:ind w:left="2160" w:hanging="360"/>
+      </w:pPr>
+      <w:rPr>
+        <w:rFonts w:ascii="Wingdings" w:hAnsi="Wingdings" w:hint="default"/>
+      </w:rPr>
+    </w:lvl>
+    <w:lvl w:ilvl="3" w:tplc="04100001" w:tentative="1">
+      <w:start w:val="1"/>
+      <w:numFmt w:val="bullet"/>
+      <w:lvlText w:val=""/>
+      <w:lvlJc w:val="left"/>
+      <w:pPr>
+        <w:ind w:left="2880" w:hanging="360"/>
+      </w:pPr>
+      <w:rPr>
+        <w:rFonts w:ascii="Symbol" w:hAnsi="Symbol" w:hint="default"/>
+      </w:rPr>
+    </w:lvl>
+    <w:lvl w:ilvl="4" w:tplc="04100003" w:tentative="1">
+      <w:start w:val="1"/>
+      <w:numFmt w:val="bullet"/>
+      <w:lvlText w:val="o"/>
+      <w:lvlJc w:val="left"/>
+      <w:pPr>
+        <w:ind w:left="3600" w:hanging="360"/>
+      </w:pPr>
+      <w:rPr>
+        <w:rFonts w:ascii="Courier New" w:hAnsi="Courier New" w:cs="Courier New" w:hint="default"/>
+      </w:rPr>
+    </w:lvl>
+    <w:lvl w:ilvl="5" w:tplc="04100005" w:tentative="1">
+      <w:start w:val="1"/>
+      <w:numFmt w:val="bullet"/>
+      <w:lvlText w:val=""/>
+      <w:lvlJc w:val="left"/>
+      <w:pPr>
+        <w:ind w:left="4320" w:hanging="360"/>
+      </w:pPr>
+      <w:rPr>
+        <w:rFonts w:ascii="Wingdings" w:hAnsi="Wingdings" w:hint="default"/>
+      </w:rPr>
+    </w:lvl>
+    <w:lvl w:ilvl="6" w:tplc="04100001" w:tentative="1">
+      <w:start w:val="1"/>
+      <w:numFmt w:val="bullet"/>
+      <w:lvlText w:val=""/>
+      <w:lvlJc w:val="left"/>
+      <w:pPr>
+        <w:ind w:left="5040" w:hanging="360"/>
+      </w:pPr>
+      <w:rPr>
+        <w:rFonts w:ascii="Symbol" w:hAnsi="Symbol" w:hint="default"/>
+      </w:rPr>
+    </w:lvl>
+    <w:lvl w:ilvl="7" w:tplc="04100003" w:tentative="1">
+      <w:start w:val="1"/>
+      <w:numFmt w:val="bullet"/>
+      <w:lvlText w:val="o"/>
+      <w:lvlJc w:val="left"/>
+      <w:pPr>
+        <w:ind w:left="5760" w:hanging="360"/>
+      </w:pPr>
+      <w:rPr>
+        <w:rFonts w:ascii="Courier New" w:hAnsi="Courier New" w:cs="Courier New" w:hint="default"/>
+      </w:rPr>
+    </w:lvl>
+    <w:lvl w:ilvl="8" w:tplc="04100005" w:tentative="1">
+      <w:start w:val="1"/>
+      <w:numFmt w:val="bullet"/>
+      <w:lvlText w:val=""/>
+      <w:lvlJc w:val="left"/>
+      <w:pPr>
+        <w:ind w:left="6480" w:hanging="360"/>
+      </w:pPr>
+      <w:rPr>
+        <w:rFonts w:ascii="Wingdings" w:hAnsi="Wingdings" w:hint="default"/>
+      </w:rPr>
+    </w:lvl>
+  </w:abstractNum>
+  <w:abstractNum w:abstractNumId="2" w15:restartNumberingAfterBreak="0">
+    <w:nsid w:val="5D8D2F6A"/>
+    <w:multiLevelType w:val="hybridMultilevel"/>
+    <w:tmpl w:val="9BDA9896"/>
+    <w:lvl w:ilvl="0" w:tplc="BCE05A74">
+      <w:numFmt w:val="bullet"/>
+      <w:lvlText w:val=""/>
+      <w:lvlJc w:val="left"/>
+      <w:pPr>
+        <w:ind w:left="1080" w:hanging="360"/>
+      </w:pPr>
+      <w:rPr>
+        <w:rFonts w:ascii="Wingdings" w:eastAsiaTheme="minorHAnsi" w:hAnsi="Wingdings" w:cstheme="minorBidi" w:hint="default"/>
+      </w:rPr>
+    </w:lvl>
+    <w:lvl w:ilvl="1" w:tplc="04100003" w:tentative="1">
+      <w:start w:val="1"/>
+      <w:numFmt w:val="bullet"/>
+      <w:lvlText w:val="o"/>
+      <w:lvlJc w:val="left"/>
+      <w:pPr>
+        <w:ind w:left="1800" w:hanging="360"/>
+      </w:pPr>
+      <w:rPr>
+        <w:rFonts w:ascii="Courier New" w:hAnsi="Courier New" w:cs="Courier New" w:hint="default"/>
+      </w:rPr>
+    </w:lvl>
+    <w:lvl w:ilvl="2" w:tplc="04100005" w:tentative="1">
+      <w:start w:val="1"/>
+      <w:numFmt w:val="bullet"/>
+      <w:lvlText w:val=""/>
+      <w:lvlJc w:val="left"/>
+      <w:pPr>
+        <w:ind w:left="2520" w:hanging="360"/>
+      </w:pPr>
+      <w:rPr>
+        <w:rFonts w:ascii="Wingdings" w:hAnsi="Wingdings" w:hint="default"/>
+      </w:rPr>
+    </w:lvl>
+    <w:lvl w:ilvl="3" w:tplc="04100001" w:tentative="1">
+      <w:start w:val="1"/>
+      <w:numFmt w:val="bullet"/>
+      <w:lvlText w:val=""/>
+      <w:lvlJc w:val="left"/>
+      <w:pPr>
+        <w:ind w:left="3240" w:hanging="360"/>
+      </w:pPr>
+      <w:rPr>
+        <w:rFonts w:ascii="Symbol" w:hAnsi="Symbol" w:hint="default"/>
+      </w:rPr>
+    </w:lvl>
+    <w:lvl w:ilvl="4" w:tplc="04100003" w:tentative="1">
+      <w:start w:val="1"/>
+      <w:numFmt w:val="bullet"/>
+      <w:lvlText w:val="o"/>
+      <w:lvlJc w:val="left"/>
+      <w:pPr>
+        <w:ind w:left="3960" w:hanging="360"/>
+      </w:pPr>
+      <w:rPr>
+        <w:rFonts w:ascii="Courier New" w:hAnsi="Courier New" w:cs="Courier New" w:hint="default"/>
+      </w:rPr>
+    </w:lvl>
+    <w:lvl w:ilvl="5" w:tplc="04100005" w:tentative="1">
+      <w:start w:val="1"/>
+      <w:numFmt w:val="bullet"/>
+      <w:lvlText w:val=""/>
+      <w:lvlJc w:val="left"/>
+      <w:pPr>
+        <w:ind w:left="4680" w:hanging="360"/>
+      </w:pPr>
+      <w:rPr>
+        <w:rFonts w:ascii="Wingdings" w:hAnsi="Wingdings" w:hint="default"/>
+      </w:rPr>
+    </w:lvl>
+    <w:lvl w:ilvl="6" w:tplc="04100001" w:tentative="1">
+      <w:start w:val="1"/>
+      <w:numFmt w:val="bullet"/>
+      <w:lvlText w:val=""/>
+      <w:lvlJc w:val="left"/>
+      <w:pPr>
+        <w:ind w:left="5400" w:hanging="360"/>
+      </w:pPr>
+      <w:rPr>
+        <w:rFonts w:ascii="Symbol" w:hAnsi="Symbol" w:hint="default"/>
+      </w:rPr>
+    </w:lvl>
+    <w:lvl w:ilvl="7" w:tplc="04100003" w:tentative="1">
+      <w:start w:val="1"/>
+      <w:numFmt w:val="bullet"/>
+      <w:lvlText w:val="o"/>
+      <w:lvlJc w:val="left"/>
+      <w:pPr>
+        <w:ind w:left="6120" w:hanging="360"/>
+      </w:pPr>
+      <w:rPr>
+        <w:rFonts w:ascii="Courier New" w:hAnsi="Courier New" w:cs="Courier New" w:hint="default"/>
+      </w:rPr>
+    </w:lvl>
+    <w:lvl w:ilvl="8" w:tplc="04100005" w:tentative="1">
+      <w:start w:val="1"/>
+      <w:numFmt w:val="bullet"/>
+      <w:lvlText w:val=""/>
+      <w:lvlJc w:val="left"/>
+      <w:pPr>
+        <w:ind w:left="6840" w:hanging="360"/>
+      </w:pPr>
+      <w:rPr>
+        <w:rFonts w:ascii="Wingdings" w:hAnsi="Wingdings" w:hint="default"/>
+      </w:rPr>
+    </w:lvl>
+  </w:abstractNum>
+  <w:abstractNum w:abstractNumId="3" w15:restartNumberingAfterBreak="0">
+    <w:nsid w:val="72F870A3"/>
+    <w:multiLevelType w:val="hybridMultilevel"/>
+    <w:tmpl w:val="4954B258"/>
+    <w:lvl w:ilvl="0" w:tplc="0D3287B2">
+      <w:numFmt w:val="bullet"/>
+      <w:lvlText w:val=""/>
+      <w:lvlJc w:val="left"/>
+      <w:pPr>
+        <w:ind w:left="720" w:hanging="360"/>
+      </w:pPr>
+      <w:rPr>
+        <w:rFonts w:ascii="Wingdings" w:eastAsiaTheme="minorHAnsi" w:hAnsi="Wingdings" w:cstheme="minorBidi" w:hint="default"/>
+      </w:rPr>
+    </w:lvl>
+    <w:lvl w:ilvl="1" w:tplc="04100003" w:tentative="1">
+      <w:start w:val="1"/>
+      <w:numFmt w:val="bullet"/>
+      <w:lvlText w:val="o"/>
+      <w:lvlJc w:val="left"/>
+      <w:pPr>
+        <w:ind w:left="1440" w:hanging="360"/>
+      </w:pPr>
+      <w:rPr>
+        <w:rFonts w:ascii="Courier New" w:hAnsi="Courier New" w:cs="Courier New" w:hint="default"/>
+      </w:rPr>
+    </w:lvl>
+    <w:lvl w:ilvl="2" w:tplc="04100005" w:tentative="1">
+      <w:start w:val="1"/>
+      <w:numFmt w:val="bullet"/>
+      <w:lvlText w:val=""/>
+      <w:lvlJc w:val="left"/>
+      <w:pPr>
+        <w:ind w:left="2160" w:hanging="360"/>
+      </w:pPr>
+      <w:rPr>
+        <w:rFonts w:ascii="Wingdings" w:hAnsi="Wingdings" w:hint="default"/>
+      </w:rPr>
+    </w:lvl>
+    <w:lvl w:ilvl="3" w:tplc="04100001" w:tentative="1">
+      <w:start w:val="1"/>
+      <w:numFmt w:val="bullet"/>
+      <w:lvlText w:val=""/>
+      <w:lvlJc w:val="left"/>
+      <w:pPr>
+        <w:ind w:left="2880" w:hanging="360"/>
+      </w:pPr>
+      <w:rPr>
+        <w:rFonts w:ascii="Symbol" w:hAnsi="Symbol" w:hint="default"/>
+      </w:rPr>
+    </w:lvl>
+    <w:lvl w:ilvl="4" w:tplc="04100003" w:tentative="1">
+      <w:start w:val="1"/>
+      <w:numFmt w:val="bullet"/>
+      <w:lvlText w:val="o"/>
+      <w:lvlJc w:val="left"/>
+      <w:pPr>
+        <w:ind w:left="3600" w:hanging="360"/>
+      </w:pPr>
+      <w:rPr>
+        <w:rFonts w:ascii="Courier New" w:hAnsi="Courier New" w:cs="Courier New" w:hint="default"/>
+      </w:rPr>
+    </w:lvl>
+    <w:lvl w:ilvl="5" w:tplc="04100005" w:tentative="1">
+      <w:start w:val="1"/>
+      <w:numFmt w:val="bullet"/>
+      <w:lvlText w:val=""/>
+      <w:lvlJc w:val="left"/>
+      <w:pPr>
+        <w:ind w:left="4320" w:hanging="360"/>
+      </w:pPr>
+      <w:rPr>
+        <w:rFonts w:ascii="Wingdings" w:hAnsi="Wingdings" w:hint="default"/>
+      </w:rPr>
+    </w:lvl>
+    <w:lvl w:ilvl="6" w:tplc="04100001" w:tentative="1">
+      <w:start w:val="1"/>
+      <w:numFmt w:val="bullet"/>
+      <w:lvlText w:val=""/>
+      <w:lvlJc w:val="left"/>
+      <w:pPr>
+        <w:ind w:left="5040" w:hanging="360"/>
+      </w:pPr>
+      <w:rPr>
+        <w:rFonts w:ascii="Symbol" w:hAnsi="Symbol" w:hint="default"/>
+      </w:rPr>
+    </w:lvl>
+    <w:lvl w:ilvl="7" w:tplc="04100003" w:tentative="1">
+      <w:start w:val="1"/>
+      <w:numFmt w:val="bullet"/>
+      <w:lvlText w:val="o"/>
+      <w:lvlJc w:val="left"/>
+      <w:pPr>
+        <w:ind w:left="5760" w:hanging="360"/>
+      </w:pPr>
+      <w:rPr>
+        <w:rFonts w:ascii="Courier New" w:hAnsi="Courier New" w:cs="Courier New" w:hint="default"/>
+      </w:rPr>
+    </w:lvl>
+    <w:lvl w:ilvl="8" w:tplc="04100005" w:tentative="1">
+      <w:start w:val="1"/>
+      <w:numFmt w:val="bullet"/>
+      <w:lvlText w:val=""/>
+      <w:lvlJc w:val="left"/>
+      <w:pPr>
+        <w:ind w:left="6480" w:hanging="360"/>
+      </w:pPr>
+      <w:rPr>
+        <w:rFonts w:ascii="Wingdings" w:hAnsi="Wingdings" w:hint="default"/>
+      </w:rPr>
+    </w:lvl>
+  </w:abstractNum>
+  <w:abstractNum w:abstractNumId="4" w15:restartNumberingAfterBreak="0">
+    <w:nsid w:val="74E54744"/>
+    <w:multiLevelType w:val="hybridMultilevel"/>
+    <w:tmpl w:val="5F1E5662"/>
+    <w:lvl w:ilvl="0" w:tplc="7A84BC82">
+      <w:numFmt w:val="bullet"/>
+      <w:lvlText w:val="&gt;"/>
+      <w:lvlJc w:val="left"/>
+      <w:pPr>
+        <w:ind w:left="720" w:hanging="360"/>
+      </w:pPr>
+      <w:rPr>
+        <w:rFonts w:ascii="Calibri" w:eastAsiaTheme="minorHAnsi" w:hAnsi="Calibri" w:cs="Calibri" w:hint="default"/>
+      </w:rPr>
+    </w:lvl>
+    <w:lvl w:ilvl="1" w:tplc="04100003" w:tentative="1">
+      <w:start w:val="1"/>
+      <w:numFmt w:val="bullet"/>
+      <w:lvlText w:val="o"/>
+      <w:lvlJc w:val="left"/>
+      <w:pPr>
+        <w:ind w:left="1440" w:hanging="360"/>
+      </w:pPr>
+      <w:rPr>
+        <w:rFonts w:ascii="Courier New" w:hAnsi="Courier New" w:cs="Courier New" w:hint="default"/>
+      </w:rPr>
+    </w:lvl>
+    <w:lvl w:ilvl="2" w:tplc="04100005" w:tentative="1">
+      <w:start w:val="1"/>
+      <w:numFmt w:val="bullet"/>
+      <w:lvlText w:val=""/>
+      <w:lvlJc w:val="left"/>
+      <w:pPr>
+        <w:ind w:left="2160" w:hanging="360"/>
+      </w:pPr>
+      <w:rPr>
+        <w:rFonts w:ascii="Wingdings" w:hAnsi="Wingdings" w:hint="default"/>
+      </w:rPr>
+    </w:lvl>
+    <w:lvl w:ilvl="3" w:tplc="04100001" w:tentative="1">
+      <w:start w:val="1"/>
+      <w:numFmt w:val="bullet"/>
+      <w:lvlText w:val=""/>
+      <w:lvlJc w:val="left"/>
+      <w:pPr>
+        <w:ind w:left="2880" w:hanging="360"/>
+      </w:pPr>
+      <w:rPr>
+        <w:rFonts w:ascii="Symbol" w:hAnsi="Symbol" w:hint="default"/>
+      </w:rPr>
+    </w:lvl>
+    <w:lvl w:ilvl="4" w:tplc="04100003" w:tentative="1">
+      <w:start w:val="1"/>
+      <w:numFmt w:val="bullet"/>
+      <w:lvlText w:val="o"/>
+      <w:lvlJc w:val="left"/>
+      <w:pPr>
+        <w:ind w:left="3600" w:hanging="360"/>
+      </w:pPr>
+      <w:rPr>
+        <w:rFonts w:ascii="Courier New" w:hAnsi="Courier New" w:cs="Courier New" w:hint="default"/>
+      </w:rPr>
+    </w:lvl>
+    <w:lvl w:ilvl="5" w:tplc="04100005" w:tentative="1">
+      <w:start w:val="1"/>
+      <w:numFmt w:val="bullet"/>
+      <w:lvlText w:val=""/>
+      <w:lvlJc w:val="left"/>
+      <w:pPr>
+        <w:ind w:left="4320" w:hanging="360"/>
+      </w:pPr>
+      <w:rPr>
+        <w:rFonts w:ascii="Wingdings" w:hAnsi="Wingdings" w:hint="default"/>
+      </w:rPr>
+    </w:lvl>
+    <w:lvl w:ilvl="6" w:tplc="04100001" w:tentative="1">
+      <w:start w:val="1"/>
+      <w:numFmt w:val="bullet"/>
+      <w:lvlText w:val=""/>
+      <w:lvlJc w:val="left"/>
+      <w:pPr>
+        <w:ind w:left="5040" w:hanging="360"/>
+      </w:pPr>
+      <w:rPr>
+        <w:rFonts w:ascii="Symbol" w:hAnsi="Symbol" w:hint="default"/>
+      </w:rPr>
+    </w:lvl>
+    <w:lvl w:ilvl="7" w:tplc="04100003" w:tentative="1">
+      <w:start w:val="1"/>
+      <w:numFmt w:val="bullet"/>
+      <w:lvlText w:val="o"/>
+      <w:lvlJc w:val="left"/>
+      <w:pPr>
+        <w:ind w:left="5760" w:hanging="360"/>
+      </w:pPr>
+      <w:rPr>
+        <w:rFonts w:ascii="Courier New" w:hAnsi="Courier New" w:cs="Courier New" w:hint="default"/>
+      </w:rPr>
+    </w:lvl>
+    <w:lvl w:ilvl="8" w:tplc="04100005" w:tentative="1">
+      <w:start w:val="1"/>
+      <w:numFmt w:val="bullet"/>
+      <w:lvlText w:val=""/>
+      <w:lvlJc w:val="left"/>
+      <w:pPr>
+        <w:ind w:left="6480" w:hanging="360"/>
+      </w:pPr>
+      <w:rPr>
+        <w:rFonts w:ascii="Wingdings" w:hAnsi="Wingdings" w:hint="default"/>
+      </w:rPr>
+    </w:lvl>
+  </w:abstractNum>
+  <w:abstractNum w:abstractNumId="5" w15:restartNumberingAfterBreak="0">
     <w:nsid w:val="7F361574"/>
     <w:multiLevelType w:val="hybridMultilevel"/>
     <w:tmpl w:val="6EFAD444"/>
@@ -1311,7 +3584,22 @@
     </w:lvl>
   </w:abstractNum>
   <w:num w:numId="1">
+    <w:abstractNumId w:val="5"/>
+  </w:num>
+  <w:num w:numId="2">
+    <w:abstractNumId w:val="1"/>
+  </w:num>
+  <w:num w:numId="3">
+    <w:abstractNumId w:val="3"/>
+  </w:num>
+  <w:num w:numId="4">
     <w:abstractNumId w:val="0"/>
+  </w:num>
+  <w:num w:numId="5">
+    <w:abstractNumId w:val="4"/>
+  </w:num>
+  <w:num w:numId="6">
+    <w:abstractNumId w:val="2"/>
   </w:num>
 </w:numbering>
 </file>
@@ -1825,6 +4113,55 @@
       <w:contextualSpacing/>
     </w:pPr>
   </w:style>
+  <w:style w:type="paragraph" w:styleId="Testofumetto">
+    <w:name w:val="Balloon Text"/>
+    <w:basedOn w:val="Normale"/>
+    <w:link w:val="TestofumettoCarattere"/>
+    <w:uiPriority w:val="99"/>
+    <w:semiHidden/>
+    <w:unhideWhenUsed/>
+    <w:rsid w:val="009E7A67"/>
+    <w:pPr>
+      <w:spacing w:after="0" w:line="240" w:lineRule="auto"/>
+    </w:pPr>
+    <w:rPr>
+      <w:rFonts w:ascii="Segoe UI" w:hAnsi="Segoe UI" w:cs="Segoe UI"/>
+      <w:sz w:val="18"/>
+      <w:szCs w:val="18"/>
+    </w:rPr>
+  </w:style>
+  <w:style w:type="character" w:customStyle="1" w:styleId="TestofumettoCarattere">
+    <w:name w:val="Testo fumetto Carattere"/>
+    <w:basedOn w:val="Carpredefinitoparagrafo"/>
+    <w:link w:val="Testofumetto"/>
+    <w:uiPriority w:val="99"/>
+    <w:semiHidden/>
+    <w:rsid w:val="009E7A67"/>
+    <w:rPr>
+      <w:rFonts w:ascii="Segoe UI" w:hAnsi="Segoe UI" w:cs="Segoe UI"/>
+      <w:sz w:val="18"/>
+      <w:szCs w:val="18"/>
+    </w:rPr>
+  </w:style>
+  <w:style w:type="table" w:styleId="Grigliatabella">
+    <w:name w:val="Table Grid"/>
+    <w:basedOn w:val="Tabellanormale"/>
+    <w:uiPriority w:val="39"/>
+    <w:rsid w:val="006965A1"/>
+    <w:pPr>
+      <w:spacing w:after="0" w:line="240" w:lineRule="auto"/>
+    </w:pPr>
+    <w:tblPr>
+      <w:tblBorders>
+        <w:top w:val="single" w:sz="4" w:space="0" w:color="auto"/>
+        <w:left w:val="single" w:sz="4" w:space="0" w:color="auto"/>
+        <w:bottom w:val="single" w:sz="4" w:space="0" w:color="auto"/>
+        <w:right w:val="single" w:sz="4" w:space="0" w:color="auto"/>
+        <w:insideH w:val="single" w:sz="4" w:space="0" w:color="auto"/>
+        <w:insideV w:val="single" w:sz="4" w:space="0" w:color="auto"/>
+      </w:tblBorders>
+    </w:tblPr>
+  </w:style>
 </w:styles>
 </file>
 
@@ -2094,7 +4431,7 @@
 </file>
 
 <file path=customXml/itemProps1.xml><?xml version="1.0" encoding="utf-8"?>
-<ds:datastoreItem xmlns:ds="http://schemas.openxmlformats.org/officeDocument/2006/customXml" ds:itemID="{07DC1C65-4192-4F47-A637-6382782C3018}">
+<ds:datastoreItem xmlns:ds="http://schemas.openxmlformats.org/officeDocument/2006/customXml" ds:itemID="{058A2AE6-C04F-4438-9691-BF262C98707F}">
   <ds:schemaRefs>
     <ds:schemaRef ds:uri="http://schemas.openxmlformats.org/officeDocument/2006/bibliography"/>
   </ds:schemaRefs>

</xml_diff>

<commit_message>
Aggiunta sezione sviluppi futuri
</commit_message>
<xml_diff>
--- a/Documentazione LFC.docx
+++ b/Documentazione LFC.docx
@@ -720,7 +720,7 @@
             </w:rPr>
             <w:fldChar w:fldCharType="separate"/>
           </w:r>
-          <w:hyperlink w:anchor="_Toc3734864" w:history="1">
+          <w:hyperlink w:anchor="_Toc3911992" w:history="1">
             <w:r>
               <w:rPr>
                 <w:rStyle w:val="Collegamentoipertestuale"/>
@@ -747,7 +747,7 @@
                 <w:noProof/>
                 <w:webHidden/>
               </w:rPr>
-              <w:instrText xml:space="preserve"> PAGEREF _Toc3734864 \h </w:instrText>
+              <w:instrText xml:space="preserve"> PAGEREF _Toc3911992 \h </w:instrText>
             </w:r>
             <w:r>
               <w:rPr>
@@ -790,7 +790,7 @@
               <w:lang w:eastAsia="it-IT"/>
             </w:rPr>
           </w:pPr>
-          <w:hyperlink w:anchor="_Toc3734865" w:history="1">
+          <w:hyperlink w:anchor="_Toc3911993" w:history="1">
             <w:r>
               <w:rPr>
                 <w:rStyle w:val="Collegamentoipertestuale"/>
@@ -817,7 +817,7 @@
                 <w:noProof/>
                 <w:webHidden/>
               </w:rPr>
-              <w:instrText xml:space="preserve"> PAGEREF _Toc3734865 \h </w:instrText>
+              <w:instrText xml:space="preserve"> PAGEREF _Toc3911993 \h </w:instrText>
             </w:r>
             <w:r>
               <w:rPr>
@@ -860,13 +860,13 @@
               <w:lang w:eastAsia="it-IT"/>
             </w:rPr>
           </w:pPr>
-          <w:hyperlink w:anchor="_Toc3734866" w:history="1">
+          <w:hyperlink w:anchor="_Toc3911994" w:history="1">
             <w:r>
               <w:rPr>
                 <w:rStyle w:val="Collegamentoipertestuale"/>
                 <w:noProof/>
               </w:rPr>
-              <w:t>Conclusioni</w:t>
+              <w:t>Possibili sviluppi futuri</w:t>
             </w:r>
             <w:r>
               <w:rPr>
@@ -887,7 +887,7 @@
                 <w:noProof/>
                 <w:webHidden/>
               </w:rPr>
-              <w:instrText xml:space="preserve"> PAGEREF _Toc3734866 \h </w:instrText>
+              <w:instrText xml:space="preserve"> PAGEREF _Toc3911994 \h </w:instrText>
             </w:r>
             <w:r>
               <w:rPr>
@@ -941,7 +941,7 @@
           <w:color w:val="2E74B5" w:themeColor="accent5" w:themeShade="BF"/>
         </w:rPr>
       </w:pPr>
-      <w:bookmarkStart w:id="2" w:name="_Toc3734864"/>
+      <w:bookmarkStart w:id="2" w:name="_Toc3911992"/>
       <w:r>
         <w:rPr>
           <w:color w:val="2E74B5" w:themeColor="accent5" w:themeShade="BF"/>
@@ -1175,6 +1175,52 @@
         </w:rPr>
         <w:t xml:space="preserve">Le grammatiche libere dal contesto sono abbastanza potenti da descrivere la sintassi della maggior parte dei linguaggi di programmazione; al tempo stesso, sono abbastanza semplici da consentire un </w:t>
       </w:r>
+      <w:r>
+        <w:rPr>
+          <w:sz w:val="24"/>
+          <w:szCs w:val="24"/>
+          <w:lang w:val="en-GB"/>
+        </w:rPr>
+        <w:t>parsing</w:t>
+      </w:r>
+      <w:r>
+        <w:rPr>
+          <w:sz w:val="24"/>
+          <w:szCs w:val="24"/>
+        </w:rPr>
+        <w:t xml:space="preserve"> molto efficiente.</w:t>
+      </w:r>
+    </w:p>
+    <w:p>
+      <w:pPr>
+        <w:jc w:val="both"/>
+        <w:rPr>
+          <w:sz w:val="24"/>
+          <w:szCs w:val="24"/>
+        </w:rPr>
+      </w:pPr>
+      <w:r>
+        <w:rPr>
+          <w:sz w:val="24"/>
+          <w:szCs w:val="24"/>
+        </w:rPr>
+        <w:t xml:space="preserve">La notazione formale di </w:t>
+      </w:r>
+      <w:r>
+        <w:rPr>
+          <w:sz w:val="24"/>
+          <w:szCs w:val="24"/>
+          <w:lang w:val="en-GB"/>
+        </w:rPr>
+        <w:t>Backus</w:t>
+      </w:r>
+      <w:r>
+        <w:rPr>
+          <w:sz w:val="24"/>
+          <w:szCs w:val="24"/>
+        </w:rPr>
+        <w:t>-</w:t>
+      </w:r>
       <w:proofErr w:type="spellStart"/>
       <w:r>
         <w:rPr>
@@ -1182,71 +1228,150 @@
           <w:szCs w:val="24"/>
           <w:lang w:val="en-GB"/>
         </w:rPr>
+        <w:t>Naur</w:t>
+      </w:r>
+      <w:proofErr w:type="spellEnd"/>
+      <w:r>
+        <w:rPr>
+          <w:sz w:val="24"/>
+          <w:szCs w:val="24"/>
+        </w:rPr>
+        <w:t xml:space="preserve"> (BNF) è la sintassi più comunemente usata per descrivere grammatiche </w:t>
+      </w:r>
+      <w:r>
+        <w:rPr>
+          <w:sz w:val="24"/>
+          <w:szCs w:val="24"/>
+        </w:rPr>
+        <w:t>libere dal contesto</w:t>
+      </w:r>
+      <w:r>
+        <w:rPr>
+          <w:sz w:val="24"/>
+          <w:szCs w:val="24"/>
+        </w:rPr>
+        <w:t>.</w:t>
+      </w:r>
+    </w:p>
+    <w:p>
+      <w:pPr>
+        <w:jc w:val="both"/>
+        <w:rPr>
+          <w:sz w:val="24"/>
+          <w:szCs w:val="24"/>
+        </w:rPr>
+      </w:pPr>
+      <w:r>
+        <w:rPr>
+          <w:sz w:val="24"/>
+          <w:szCs w:val="24"/>
+        </w:rPr>
+        <w:t xml:space="preserve">Un </w:t>
+      </w:r>
+      <w:r>
+        <w:rPr>
+          <w:sz w:val="24"/>
+          <w:szCs w:val="24"/>
+          <w:lang w:val="en-GB"/>
+        </w:rPr>
+        <w:t>parser</w:t>
+      </w:r>
+      <w:r>
+        <w:rPr>
+          <w:sz w:val="24"/>
+          <w:szCs w:val="24"/>
+        </w:rPr>
+        <w:t xml:space="preserve"> LR è un </w:t>
+      </w:r>
+      <w:r>
+        <w:rPr>
+          <w:sz w:val="24"/>
+          <w:szCs w:val="24"/>
+          <w:lang w:val="en-GB"/>
+        </w:rPr>
+        <w:t>parser</w:t>
+      </w:r>
+      <w:r>
+        <w:rPr>
+          <w:sz w:val="24"/>
+          <w:szCs w:val="24"/>
+        </w:rPr>
+        <w:t xml:space="preserve"> di tipo Bottom-up per grammatiche libere da contesto, usate molto di frequente nei compilatori dei linguaggi di programmazione. Un </w:t>
+      </w:r>
+      <w:r>
+        <w:rPr>
+          <w:sz w:val="24"/>
+          <w:szCs w:val="24"/>
+          <w:lang w:val="en-GB"/>
+        </w:rPr>
+        <w:t>Parser</w:t>
+      </w:r>
+      <w:r>
+        <w:rPr>
+          <w:sz w:val="24"/>
+          <w:szCs w:val="24"/>
+        </w:rPr>
+        <w:t xml:space="preserve"> LR legge il proprio input partendo da sinistra verso destra, producendo una derivazione destra. A volte questo </w:t>
+      </w:r>
+      <w:r>
+        <w:rPr>
+          <w:sz w:val="24"/>
+          <w:szCs w:val="24"/>
+          <w:lang w:val="en-GB"/>
+        </w:rPr>
+        <w:t>parser</w:t>
+      </w:r>
+      <w:r>
+        <w:rPr>
+          <w:sz w:val="24"/>
+          <w:szCs w:val="24"/>
+        </w:rPr>
+        <w:t xml:space="preserve"> viene anche indicato col nome </w:t>
+      </w:r>
+      <w:r>
+        <w:rPr>
+          <w:sz w:val="24"/>
+          <w:szCs w:val="24"/>
+        </w:rPr>
+        <w:t>“</w:t>
+      </w:r>
+      <w:r>
+        <w:rPr>
+          <w:sz w:val="24"/>
+          <w:szCs w:val="24"/>
+          <w:lang w:val="en-GB"/>
+        </w:rPr>
+        <w:t>Parser</w:t>
+      </w:r>
+      <w:r>
+        <w:rPr>
+          <w:sz w:val="24"/>
+          <w:szCs w:val="24"/>
+        </w:rPr>
+        <w:t xml:space="preserve"> LR(k)</w:t>
+      </w:r>
+      <w:r>
+        <w:rPr>
+          <w:sz w:val="24"/>
+          <w:szCs w:val="24"/>
+        </w:rPr>
+        <w:t>”</w:t>
+      </w:r>
+      <w:r>
+        <w:rPr>
+          <w:sz w:val="24"/>
+          <w:szCs w:val="24"/>
+        </w:rPr>
+        <w:t xml:space="preserve"> dove k si riferisce al numero di simboli letti (ma non "consumati") utilizzati per prendere le decisioni di </w:t>
+      </w:r>
+      <w:r>
+        <w:rPr>
+          <w:sz w:val="24"/>
+          <w:szCs w:val="24"/>
+          <w:lang w:val="en-GB"/>
+        </w:rPr>
         <w:t>parsing</w:t>
       </w:r>
-      <w:proofErr w:type="spellEnd"/>
-      <w:r>
-        <w:rPr>
-          <w:sz w:val="24"/>
-          <w:szCs w:val="24"/>
-        </w:rPr>
-        <w:t xml:space="preserve"> molto efficiente.</w:t>
-      </w:r>
-    </w:p>
-    <w:p>
-      <w:pPr>
-        <w:jc w:val="both"/>
-        <w:rPr>
-          <w:sz w:val="24"/>
-          <w:szCs w:val="24"/>
-        </w:rPr>
-      </w:pPr>
-      <w:r>
-        <w:rPr>
-          <w:sz w:val="24"/>
-          <w:szCs w:val="24"/>
-        </w:rPr>
-        <w:t xml:space="preserve">La notazione formale di </w:t>
-      </w:r>
-      <w:proofErr w:type="spellStart"/>
-      <w:r>
-        <w:rPr>
-          <w:sz w:val="24"/>
-          <w:szCs w:val="24"/>
-          <w:lang w:val="en-GB"/>
-        </w:rPr>
-        <w:t>Backus</w:t>
-      </w:r>
-      <w:r>
-        <w:rPr>
-          <w:sz w:val="24"/>
-          <w:szCs w:val="24"/>
-        </w:rPr>
-        <w:t>-</w:t>
-      </w:r>
-      <w:r>
-        <w:rPr>
-          <w:sz w:val="24"/>
-          <w:szCs w:val="24"/>
-          <w:lang w:val="en-GB"/>
-        </w:rPr>
-        <w:t>Naur</w:t>
-      </w:r>
-      <w:proofErr w:type="spellEnd"/>
-      <w:r>
-        <w:rPr>
-          <w:sz w:val="24"/>
-          <w:szCs w:val="24"/>
-        </w:rPr>
-        <w:t xml:space="preserve"> (BNF) è la sintassi più comunemente usata per descrivere grammatiche </w:t>
-      </w:r>
-      <w:r>
-        <w:rPr>
-          <w:sz w:val="24"/>
-          <w:szCs w:val="24"/>
-        </w:rPr>
-        <w:t>libere dal contesto</w:t>
-      </w:r>
       <w:r>
         <w:rPr>
           <w:sz w:val="24"/>
@@ -1256,145 +1381,6 @@
       </w:r>
     </w:p>
     <w:p>
-      <w:pPr>
-        <w:jc w:val="both"/>
-        <w:rPr>
-          <w:sz w:val="24"/>
-          <w:szCs w:val="24"/>
-        </w:rPr>
-      </w:pPr>
-      <w:r>
-        <w:rPr>
-          <w:sz w:val="24"/>
-          <w:szCs w:val="24"/>
-        </w:rPr>
-        <w:t xml:space="preserve">Un </w:t>
-      </w:r>
-      <w:proofErr w:type="spellStart"/>
-      <w:r>
-        <w:rPr>
-          <w:sz w:val="24"/>
-          <w:szCs w:val="24"/>
-          <w:lang w:val="en-GB"/>
-        </w:rPr>
-        <w:t>parser</w:t>
-      </w:r>
-      <w:proofErr w:type="spellEnd"/>
-      <w:r>
-        <w:rPr>
-          <w:sz w:val="24"/>
-          <w:szCs w:val="24"/>
-        </w:rPr>
-        <w:t xml:space="preserve"> LR è un </w:t>
-      </w:r>
-      <w:proofErr w:type="spellStart"/>
-      <w:r>
-        <w:rPr>
-          <w:sz w:val="24"/>
-          <w:szCs w:val="24"/>
-          <w:lang w:val="en-GB"/>
-        </w:rPr>
-        <w:t>parser</w:t>
-      </w:r>
-      <w:proofErr w:type="spellEnd"/>
-      <w:r>
-        <w:rPr>
-          <w:sz w:val="24"/>
-          <w:szCs w:val="24"/>
-        </w:rPr>
-        <w:t xml:space="preserve"> di tipo Bottom-up per grammatiche libere da contesto, usate molto di frequente nei compilatori dei linguaggi di programmazione. Un </w:t>
-      </w:r>
-      <w:proofErr w:type="spellStart"/>
-      <w:r>
-        <w:rPr>
-          <w:sz w:val="24"/>
-          <w:szCs w:val="24"/>
-          <w:lang w:val="en-GB"/>
-        </w:rPr>
-        <w:t>Parser</w:t>
-      </w:r>
-      <w:proofErr w:type="spellEnd"/>
-      <w:r>
-        <w:rPr>
-          <w:sz w:val="24"/>
-          <w:szCs w:val="24"/>
-        </w:rPr>
-        <w:t xml:space="preserve"> LR legge il proprio input partendo da sinistra verso destra, producendo una derivazione destra. A volte questo </w:t>
-      </w:r>
-      <w:proofErr w:type="spellStart"/>
-      <w:r>
-        <w:rPr>
-          <w:sz w:val="24"/>
-          <w:szCs w:val="24"/>
-          <w:lang w:val="en-GB"/>
-        </w:rPr>
-        <w:t>parser</w:t>
-      </w:r>
-      <w:proofErr w:type="spellEnd"/>
-      <w:r>
-        <w:rPr>
-          <w:sz w:val="24"/>
-          <w:szCs w:val="24"/>
-        </w:rPr>
-        <w:t xml:space="preserve"> viene anche indicato col nome </w:t>
-      </w:r>
-      <w:r>
-        <w:rPr>
-          <w:sz w:val="24"/>
-          <w:szCs w:val="24"/>
-        </w:rPr>
-        <w:t>“</w:t>
-      </w:r>
-      <w:proofErr w:type="spellStart"/>
-      <w:r>
-        <w:rPr>
-          <w:sz w:val="24"/>
-          <w:szCs w:val="24"/>
-          <w:lang w:val="en-GB"/>
-        </w:rPr>
-        <w:t>Parser</w:t>
-      </w:r>
-      <w:proofErr w:type="spellEnd"/>
-      <w:r>
-        <w:rPr>
-          <w:sz w:val="24"/>
-          <w:szCs w:val="24"/>
-        </w:rPr>
-        <w:t xml:space="preserve"> LR(k)</w:t>
-      </w:r>
-      <w:r>
-        <w:rPr>
-          <w:sz w:val="24"/>
-          <w:szCs w:val="24"/>
-        </w:rPr>
-        <w:t>”</w:t>
-      </w:r>
-      <w:r>
-        <w:rPr>
-          <w:sz w:val="24"/>
-          <w:szCs w:val="24"/>
-        </w:rPr>
-        <w:t xml:space="preserve"> dove k si riferisce al numero di simboli letti (ma non "consumati") utilizzati per prendere le decisioni di </w:t>
-      </w:r>
-      <w:proofErr w:type="spellStart"/>
-      <w:r>
-        <w:rPr>
-          <w:sz w:val="24"/>
-          <w:szCs w:val="24"/>
-          <w:lang w:val="en-GB"/>
-        </w:rPr>
-        <w:t>parsing</w:t>
-      </w:r>
-      <w:proofErr w:type="spellEnd"/>
-      <w:r>
-        <w:rPr>
-          <w:sz w:val="24"/>
-          <w:szCs w:val="24"/>
-        </w:rPr>
-        <w:t>.</w:t>
-      </w:r>
-    </w:p>
-    <w:p>
       <w:r>
         <w:br w:type="page"/>
       </w:r>
@@ -1406,7 +1392,7 @@
           <w:color w:val="2E74B5" w:themeColor="accent5" w:themeShade="BF"/>
         </w:rPr>
       </w:pPr>
-      <w:bookmarkStart w:id="3" w:name="_Toc3734865"/>
+      <w:bookmarkStart w:id="3" w:name="_Toc3911993"/>
       <w:r>
         <w:rPr>
           <w:color w:val="2E74B5" w:themeColor="accent5" w:themeShade="BF"/>
@@ -1528,7 +1514,6 @@
         </w:rPr>
         <w:t>-</w:t>
       </w:r>
-      <w:proofErr w:type="spellStart"/>
       <w:r>
         <w:rPr>
           <w:sz w:val="24"/>
@@ -1537,7 +1522,6 @@
         </w:rPr>
         <w:t>ahead</w:t>
       </w:r>
-      <w:proofErr w:type="spellEnd"/>
       <w:r>
         <w:rPr>
           <w:sz w:val="24"/>
@@ -2904,13 +2888,13 @@
           <w:color w:val="2E74B5" w:themeColor="accent5" w:themeShade="BF"/>
         </w:rPr>
       </w:pPr>
-      <w:bookmarkStart w:id="4" w:name="_Toc3734866"/>
+      <w:bookmarkStart w:id="4" w:name="_Toc3911994"/>
       <w:r>
         <w:rPr>
           <w:color w:val="2E74B5" w:themeColor="accent5" w:themeShade="BF"/>
         </w:rPr>
         <w:lastRenderedPageBreak/>
-        <w:t>Conclusioni</w:t>
+        <w:t>Possibili sviluppi futuri</w:t>
       </w:r>
       <w:bookmarkEnd w:id="4"/>
     </w:p>
@@ -2921,8 +2905,147 @@
           <w:szCs w:val="24"/>
         </w:rPr>
       </w:pPr>
+    </w:p>
+    <w:p>
+      <w:pPr>
+        <w:jc w:val="both"/>
+        <w:rPr>
+          <w:sz w:val="24"/>
+          <w:szCs w:val="24"/>
+        </w:rPr>
+      </w:pPr>
+      <w:r>
+        <w:rPr>
+          <w:sz w:val="24"/>
+          <w:szCs w:val="24"/>
+        </w:rPr>
+        <w:t>Il progetto potrebbe presentare alcuni interessanti sviluppi futuri, tra questi s</w:t>
+      </w:r>
+      <w:r>
+        <w:rPr>
+          <w:sz w:val="24"/>
+          <w:szCs w:val="24"/>
+        </w:rPr>
+        <w:t>i sottolineano</w:t>
+      </w:r>
+      <w:r>
+        <w:rPr>
+          <w:sz w:val="24"/>
+          <w:szCs w:val="24"/>
+        </w:rPr>
+        <w:t>:</w:t>
+      </w:r>
+    </w:p>
+    <w:p>
+      <w:pPr>
+        <w:pStyle w:val="Paragrafoelenco"/>
+        <w:numPr>
+          <w:ilvl w:val="0"/>
+          <w:numId w:val="7"/>
+        </w:numPr>
+        <w:jc w:val="both"/>
+        <w:rPr>
+          <w:sz w:val="24"/>
+          <w:szCs w:val="24"/>
+        </w:rPr>
+      </w:pPr>
+      <w:r>
+        <w:rPr>
+          <w:sz w:val="24"/>
+          <w:szCs w:val="24"/>
+        </w:rPr>
+        <w:t>Creazione di una GUI per l’interazione con l’applicativo, sia per l’inserimento delle grammatiche che per l’avvio dell’analisi;</w:t>
+      </w:r>
+    </w:p>
+    <w:p>
+      <w:pPr>
+        <w:pStyle w:val="Paragrafoelenco"/>
+        <w:numPr>
+          <w:ilvl w:val="0"/>
+          <w:numId w:val="7"/>
+        </w:numPr>
+        <w:jc w:val="both"/>
+        <w:rPr>
+          <w:sz w:val="24"/>
+          <w:szCs w:val="24"/>
+        </w:rPr>
+      </w:pPr>
+      <w:r>
+        <w:rPr>
+          <w:sz w:val="24"/>
+          <w:szCs w:val="24"/>
+        </w:rPr>
+        <w:t xml:space="preserve">Visualizzazione dei singoli stati o dell’automa completo </w:t>
+      </w:r>
+      <w:proofErr w:type="gramStart"/>
+      <w:r>
+        <w:rPr>
+          <w:sz w:val="24"/>
+          <w:szCs w:val="24"/>
+        </w:rPr>
+        <w:t>LR(</w:t>
+      </w:r>
+      <w:proofErr w:type="gramEnd"/>
+      <w:r>
+        <w:rPr>
+          <w:sz w:val="24"/>
+          <w:szCs w:val="24"/>
+        </w:rPr>
+        <w:t>1) in formato grafico.</w:t>
+      </w:r>
+    </w:p>
+    <w:p>
+      <w:pPr>
+        <w:jc w:val="both"/>
+        <w:rPr>
+          <w:sz w:val="24"/>
+          <w:szCs w:val="24"/>
+        </w:rPr>
+      </w:pPr>
+      <w:r>
+        <w:rPr>
+          <w:sz w:val="24"/>
+          <w:szCs w:val="24"/>
+        </w:rPr>
+        <w:t>Inoltre</w:t>
+      </w:r>
+      <w:r>
+        <w:rPr>
+          <w:sz w:val="24"/>
+          <w:szCs w:val="24"/>
+        </w:rPr>
+        <w:t>,</w:t>
+      </w:r>
+      <w:r>
+        <w:rPr>
+          <w:sz w:val="24"/>
+          <w:szCs w:val="24"/>
+        </w:rPr>
+        <w:t xml:space="preserve"> potrebbe essere necessaria l</w:t>
+      </w:r>
       <w:bookmarkStart w:id="5" w:name="_GoBack"/>
       <w:bookmarkEnd w:id="5"/>
+      <w:r>
+        <w:rPr>
+          <w:sz w:val="24"/>
+          <w:szCs w:val="24"/>
+        </w:rPr>
+        <w:t>a risoluzione di qualche bug minore</w:t>
+      </w:r>
+      <w:r>
+        <w:rPr>
+          <w:sz w:val="24"/>
+          <w:szCs w:val="24"/>
+        </w:rPr>
+        <w:t xml:space="preserve"> non rilevato nello sviluppo</w:t>
+      </w:r>
+      <w:r>
+        <w:rPr>
+          <w:sz w:val="24"/>
+          <w:szCs w:val="24"/>
+        </w:rPr>
+        <w:t>.</w:t>
+      </w:r>
     </w:p>
     <w:sectPr>
       <w:pgSz w:w="11906" w:h="16838"/>
@@ -3049,6 +3172,118 @@
     </w:lvl>
   </w:abstractNum>
   <w:abstractNum w:abstractNumId="1" w15:restartNumberingAfterBreak="0">
+    <w:nsid w:val="26F65994"/>
+    <w:multiLevelType w:val="hybridMultilevel"/>
+    <w:tmpl w:val="67885EA6"/>
+    <w:lvl w:ilvl="0" w:tplc="228EE8D8">
+      <w:numFmt w:val="bullet"/>
+      <w:lvlText w:val="-"/>
+      <w:lvlJc w:val="left"/>
+      <w:pPr>
+        <w:ind w:left="720" w:hanging="360"/>
+      </w:pPr>
+      <w:rPr>
+        <w:rFonts w:ascii="Calibri" w:eastAsiaTheme="minorHAnsi" w:hAnsi="Calibri" w:cs="Calibri" w:hint="default"/>
+      </w:rPr>
+    </w:lvl>
+    <w:lvl w:ilvl="1" w:tplc="04100003" w:tentative="1">
+      <w:start w:val="1"/>
+      <w:numFmt w:val="bullet"/>
+      <w:lvlText w:val="o"/>
+      <w:lvlJc w:val="left"/>
+      <w:pPr>
+        <w:ind w:left="1440" w:hanging="360"/>
+      </w:pPr>
+      <w:rPr>
+        <w:rFonts w:ascii="Courier New" w:hAnsi="Courier New" w:cs="Courier New" w:hint="default"/>
+      </w:rPr>
+    </w:lvl>
+    <w:lvl w:ilvl="2" w:tplc="04100005" w:tentative="1">
+      <w:start w:val="1"/>
+      <w:numFmt w:val="bullet"/>
+      <w:lvlText w:val=""/>
+      <w:lvlJc w:val="left"/>
+      <w:pPr>
+        <w:ind w:left="2160" w:hanging="360"/>
+      </w:pPr>
+      <w:rPr>
+        <w:rFonts w:ascii="Wingdings" w:hAnsi="Wingdings" w:hint="default"/>
+      </w:rPr>
+    </w:lvl>
+    <w:lvl w:ilvl="3" w:tplc="04100001" w:tentative="1">
+      <w:start w:val="1"/>
+      <w:numFmt w:val="bullet"/>
+      <w:lvlText w:val=""/>
+      <w:lvlJc w:val="left"/>
+      <w:pPr>
+        <w:ind w:left="2880" w:hanging="360"/>
+      </w:pPr>
+      <w:rPr>
+        <w:rFonts w:ascii="Symbol" w:hAnsi="Symbol" w:hint="default"/>
+      </w:rPr>
+    </w:lvl>
+    <w:lvl w:ilvl="4" w:tplc="04100003" w:tentative="1">
+      <w:start w:val="1"/>
+      <w:numFmt w:val="bullet"/>
+      <w:lvlText w:val="o"/>
+      <w:lvlJc w:val="left"/>
+      <w:pPr>
+        <w:ind w:left="3600" w:hanging="360"/>
+      </w:pPr>
+      <w:rPr>
+        <w:rFonts w:ascii="Courier New" w:hAnsi="Courier New" w:cs="Courier New" w:hint="default"/>
+      </w:rPr>
+    </w:lvl>
+    <w:lvl w:ilvl="5" w:tplc="04100005" w:tentative="1">
+      <w:start w:val="1"/>
+      <w:numFmt w:val="bullet"/>
+      <w:lvlText w:val=""/>
+      <w:lvlJc w:val="left"/>
+      <w:pPr>
+        <w:ind w:left="4320" w:hanging="360"/>
+      </w:pPr>
+      <w:rPr>
+        <w:rFonts w:ascii="Wingdings" w:hAnsi="Wingdings" w:hint="default"/>
+      </w:rPr>
+    </w:lvl>
+    <w:lvl w:ilvl="6" w:tplc="04100001" w:tentative="1">
+      <w:start w:val="1"/>
+      <w:numFmt w:val="bullet"/>
+      <w:lvlText w:val=""/>
+      <w:lvlJc w:val="left"/>
+      <w:pPr>
+        <w:ind w:left="5040" w:hanging="360"/>
+      </w:pPr>
+      <w:rPr>
+        <w:rFonts w:ascii="Symbol" w:hAnsi="Symbol" w:hint="default"/>
+      </w:rPr>
+    </w:lvl>
+    <w:lvl w:ilvl="7" w:tplc="04100003" w:tentative="1">
+      <w:start w:val="1"/>
+      <w:numFmt w:val="bullet"/>
+      <w:lvlText w:val="o"/>
+      <w:lvlJc w:val="left"/>
+      <w:pPr>
+        <w:ind w:left="5760" w:hanging="360"/>
+      </w:pPr>
+      <w:rPr>
+        <w:rFonts w:ascii="Courier New" w:hAnsi="Courier New" w:cs="Courier New" w:hint="default"/>
+      </w:rPr>
+    </w:lvl>
+    <w:lvl w:ilvl="8" w:tplc="04100005" w:tentative="1">
+      <w:start w:val="1"/>
+      <w:numFmt w:val="bullet"/>
+      <w:lvlText w:val=""/>
+      <w:lvlJc w:val="left"/>
+      <w:pPr>
+        <w:ind w:left="6480" w:hanging="360"/>
+      </w:pPr>
+      <w:rPr>
+        <w:rFonts w:ascii="Wingdings" w:hAnsi="Wingdings" w:hint="default"/>
+      </w:rPr>
+    </w:lvl>
+  </w:abstractNum>
+  <w:abstractNum w:abstractNumId="2" w15:restartNumberingAfterBreak="0">
     <w:nsid w:val="37B849EC"/>
     <w:multiLevelType w:val="hybridMultilevel"/>
     <w:tmpl w:val="2CCE5AF4"/>
@@ -3161,7 +3396,7 @@
       </w:rPr>
     </w:lvl>
   </w:abstractNum>
-  <w:abstractNum w:abstractNumId="2" w15:restartNumberingAfterBreak="0">
+  <w:abstractNum w:abstractNumId="3" w15:restartNumberingAfterBreak="0">
     <w:nsid w:val="5D8D2F6A"/>
     <w:multiLevelType w:val="hybridMultilevel"/>
     <w:tmpl w:val="9BDA9896"/>
@@ -3273,7 +3508,7 @@
       </w:rPr>
     </w:lvl>
   </w:abstractNum>
-  <w:abstractNum w:abstractNumId="3" w15:restartNumberingAfterBreak="0">
+  <w:abstractNum w:abstractNumId="4" w15:restartNumberingAfterBreak="0">
     <w:nsid w:val="72F870A3"/>
     <w:multiLevelType w:val="hybridMultilevel"/>
     <w:tmpl w:val="4954B258"/>
@@ -3385,7 +3620,7 @@
       </w:rPr>
     </w:lvl>
   </w:abstractNum>
-  <w:abstractNum w:abstractNumId="4" w15:restartNumberingAfterBreak="0">
+  <w:abstractNum w:abstractNumId="5" w15:restartNumberingAfterBreak="0">
     <w:nsid w:val="74E54744"/>
     <w:multiLevelType w:val="hybridMultilevel"/>
     <w:tmpl w:val="5F1E5662"/>
@@ -3497,7 +3732,7 @@
       </w:rPr>
     </w:lvl>
   </w:abstractNum>
-  <w:abstractNum w:abstractNumId="5" w15:restartNumberingAfterBreak="0">
+  <w:abstractNum w:abstractNumId="6" w15:restartNumberingAfterBreak="0">
     <w:nsid w:val="7F361574"/>
     <w:multiLevelType w:val="hybridMultilevel"/>
     <w:tmpl w:val="6EFAD444"/>
@@ -3584,22 +3819,25 @@
     </w:lvl>
   </w:abstractNum>
   <w:num w:numId="1">
-    <w:abstractNumId w:val="5"/>
+    <w:abstractNumId w:val="6"/>
   </w:num>
   <w:num w:numId="2">
-    <w:abstractNumId w:val="1"/>
+    <w:abstractNumId w:val="2"/>
   </w:num>
   <w:num w:numId="3">
-    <w:abstractNumId w:val="3"/>
+    <w:abstractNumId w:val="4"/>
   </w:num>
   <w:num w:numId="4">
     <w:abstractNumId w:val="0"/>
   </w:num>
   <w:num w:numId="5">
-    <w:abstractNumId w:val="4"/>
+    <w:abstractNumId w:val="5"/>
   </w:num>
   <w:num w:numId="6">
-    <w:abstractNumId w:val="2"/>
+    <w:abstractNumId w:val="3"/>
+  </w:num>
+  <w:num w:numId="7">
+    <w:abstractNumId w:val="1"/>
   </w:num>
 </w:numbering>
 </file>
@@ -4431,7 +4669,7 @@
 </file>
 
 <file path=customXml/itemProps1.xml><?xml version="1.0" encoding="utf-8"?>
-<ds:datastoreItem xmlns:ds="http://schemas.openxmlformats.org/officeDocument/2006/customXml" ds:itemID="{058A2AE6-C04F-4438-9691-BF262C98707F}">
+<ds:datastoreItem xmlns:ds="http://schemas.openxmlformats.org/officeDocument/2006/customXml" ds:itemID="{68C33AB6-13FC-4E54-B592-EC42DE00E607}">
   <ds:schemaRefs>
     <ds:schemaRef ds:uri="http://schemas.openxmlformats.org/officeDocument/2006/bibliography"/>
   </ds:schemaRefs>

</xml_diff>

<commit_message>
Correzioni finali relazione e ultime modifiche per il corretto funzionamento del jar
</commit_message>
<xml_diff>
--- a/Documentazione LFC.docx
+++ b/Documentazione LFC.docx
@@ -104,7 +104,7 @@
                     </pic:cNvPicPr>
                   </pic:nvPicPr>
                   <pic:blipFill rotWithShape="1">
-                    <a:blip r:embed="rId6" cstate="print">
+                    <a:blip r:embed="rId8" cstate="print">
                       <a:extLst>
                         <a:ext uri="{28A0092B-C50C-407E-A947-70E740481C1C}">
                           <a14:useLocalDpi xmlns:a14="http://schemas.microsoft.com/office/drawing/2010/main" val="0"/>
@@ -487,17 +487,8 @@
           <w:b/>
         </w:rPr>
         <w:tab/>
-        <w:t xml:space="preserve">Luca </w:t>
-      </w:r>
-      <w:proofErr w:type="spellStart"/>
-      <w:r>
-        <w:rPr>
-          <w:rFonts w:ascii="Calibri" w:eastAsia="Calibri" w:hAnsi="Calibri" w:cs="Calibri"/>
-          <w:b/>
-        </w:rPr>
-        <w:t>Filice</w:t>
-      </w:r>
-      <w:proofErr w:type="spellEnd"/>
+        <w:t>Luca Filice</w:t>
+      </w:r>
       <w:r>
         <w:rPr>
           <w:rFonts w:ascii="Calibri" w:eastAsia="Calibri" w:hAnsi="Calibri" w:cs="Calibri"/>
@@ -550,8 +541,17 @@
           <w:rFonts w:ascii="Calibri" w:eastAsia="Calibri" w:hAnsi="Calibri" w:cs="Calibri"/>
           <w:b/>
         </w:rPr>
-        <w:t>Matteo Gusmini</w:t>
-      </w:r>
+        <w:t xml:space="preserve">Matteo </w:t>
+      </w:r>
+      <w:proofErr w:type="spellStart"/>
+      <w:r>
+        <w:rPr>
+          <w:rFonts w:ascii="Calibri" w:eastAsia="Calibri" w:hAnsi="Calibri" w:cs="Calibri"/>
+          <w:b/>
+        </w:rPr>
+        <w:t>Gusmini</w:t>
+      </w:r>
+      <w:proofErr w:type="spellEnd"/>
       <w:r>
         <w:rPr>
           <w:rFonts w:ascii="Calibri" w:eastAsia="Calibri" w:hAnsi="Calibri" w:cs="Calibri"/>
@@ -681,7 +681,7 @@
       <w:sdtContent>
         <w:p>
           <w:pPr>
-            <w:pStyle w:val="Titolosommario"/>
+            <w:pStyle w:val="TOCHeading"/>
           </w:pPr>
           <w:r>
             <w:t>Indice</w:t>
@@ -689,7 +689,7 @@
         </w:p>
         <w:p>
           <w:pPr>
-            <w:pStyle w:val="Sommario1"/>
+            <w:pStyle w:val="TOC1"/>
             <w:tabs>
               <w:tab w:val="right" w:leader="dot" w:pos="9628"/>
             </w:tabs>
@@ -720,10 +720,10 @@
             </w:rPr>
             <w:fldChar w:fldCharType="separate"/>
           </w:r>
-          <w:hyperlink w:anchor="_Toc3911992" w:history="1">
-            <w:r>
-              <w:rPr>
-                <w:rStyle w:val="Collegamentoipertestuale"/>
+          <w:hyperlink w:anchor="_Toc3989800" w:history="1">
+            <w:r>
+              <w:rPr>
+                <w:rStyle w:val="Hyperlink"/>
                 <w:noProof/>
               </w:rPr>
               <w:t>Introduzione</w:t>
@@ -747,7 +747,7 @@
                 <w:noProof/>
                 <w:webHidden/>
               </w:rPr>
-              <w:instrText xml:space="preserve"> PAGEREF _Toc3911992 \h </w:instrText>
+              <w:instrText xml:space="preserve"> PAGEREF _Toc3989800 \h </w:instrText>
             </w:r>
             <w:r>
               <w:rPr>
@@ -780,7 +780,7 @@
         </w:p>
         <w:p>
           <w:pPr>
-            <w:pStyle w:val="Sommario1"/>
+            <w:pStyle w:val="TOC1"/>
             <w:tabs>
               <w:tab w:val="right" w:leader="dot" w:pos="9628"/>
             </w:tabs>
@@ -790,10 +790,10 @@
               <w:lang w:eastAsia="it-IT"/>
             </w:rPr>
           </w:pPr>
-          <w:hyperlink w:anchor="_Toc3911993" w:history="1">
-            <w:r>
-              <w:rPr>
-                <w:rStyle w:val="Collegamentoipertestuale"/>
+          <w:hyperlink w:anchor="_Toc3989801" w:history="1">
+            <w:r>
+              <w:rPr>
+                <w:rStyle w:val="Hyperlink"/>
                 <w:noProof/>
               </w:rPr>
               <w:t>Funzionamento</w:t>
@@ -817,7 +817,7 @@
                 <w:noProof/>
                 <w:webHidden/>
               </w:rPr>
-              <w:instrText xml:space="preserve"> PAGEREF _Toc3911993 \h </w:instrText>
+              <w:instrText xml:space="preserve"> PAGEREF _Toc3989801 \h </w:instrText>
             </w:r>
             <w:r>
               <w:rPr>
@@ -850,7 +850,7 @@
         </w:p>
         <w:p>
           <w:pPr>
-            <w:pStyle w:val="Sommario1"/>
+            <w:pStyle w:val="TOC1"/>
             <w:tabs>
               <w:tab w:val="right" w:leader="dot" w:pos="9628"/>
             </w:tabs>
@@ -860,10 +860,10 @@
               <w:lang w:eastAsia="it-IT"/>
             </w:rPr>
           </w:pPr>
-          <w:hyperlink w:anchor="_Toc3911994" w:history="1">
-            <w:r>
-              <w:rPr>
-                <w:rStyle w:val="Collegamentoipertestuale"/>
+          <w:hyperlink w:anchor="_Toc3989802" w:history="1">
+            <w:r>
+              <w:rPr>
+                <w:rStyle w:val="Hyperlink"/>
                 <w:noProof/>
               </w:rPr>
               <w:t>Possibili sviluppi futuri</w:t>
@@ -887,7 +887,7 @@
                 <w:noProof/>
                 <w:webHidden/>
               </w:rPr>
-              <w:instrText xml:space="preserve"> PAGEREF _Toc3911994 \h </w:instrText>
+              <w:instrText xml:space="preserve"> PAGEREF _Toc3989802 \h </w:instrText>
             </w:r>
             <w:r>
               <w:rPr>
@@ -908,6 +908,76 @@
                 <w:webHidden/>
               </w:rPr>
               <w:t>5</w:t>
+            </w:r>
+            <w:r>
+              <w:rPr>
+                <w:noProof/>
+                <w:webHidden/>
+              </w:rPr>
+              <w:fldChar w:fldCharType="end"/>
+            </w:r>
+          </w:hyperlink>
+        </w:p>
+        <w:p>
+          <w:pPr>
+            <w:pStyle w:val="TOC1"/>
+            <w:tabs>
+              <w:tab w:val="right" w:leader="dot" w:pos="9628"/>
+            </w:tabs>
+            <w:rPr>
+              <w:rFonts w:eastAsiaTheme="minorEastAsia"/>
+              <w:noProof/>
+              <w:lang w:eastAsia="it-IT"/>
+            </w:rPr>
+          </w:pPr>
+          <w:hyperlink w:anchor="_Toc3989803" w:history="1">
+            <w:r>
+              <w:rPr>
+                <w:rStyle w:val="Hyperlink"/>
+                <w:noProof/>
+              </w:rPr>
+              <w:t>Bibliografia e riferimenti</w:t>
+            </w:r>
+            <w:r>
+              <w:rPr>
+                <w:noProof/>
+                <w:webHidden/>
+              </w:rPr>
+              <w:tab/>
+            </w:r>
+            <w:r>
+              <w:rPr>
+                <w:noProof/>
+                <w:webHidden/>
+              </w:rPr>
+              <w:fldChar w:fldCharType="begin"/>
+            </w:r>
+            <w:r>
+              <w:rPr>
+                <w:noProof/>
+                <w:webHidden/>
+              </w:rPr>
+              <w:instrText xml:space="preserve"> PAGEREF _Toc3989803 \h </w:instrText>
+            </w:r>
+            <w:r>
+              <w:rPr>
+                <w:noProof/>
+                <w:webHidden/>
+              </w:rPr>
+            </w:r>
+            <w:r>
+              <w:rPr>
+                <w:noProof/>
+                <w:webHidden/>
+              </w:rPr>
+              <w:fldChar w:fldCharType="separate"/>
+            </w:r>
+            <w:r>
+              <w:rPr>
+                <w:noProof/>
+                <w:webHidden/>
+              </w:rPr>
+              <w:t>6</w:t>
             </w:r>
             <w:r>
               <w:rPr>
@@ -936,12 +1006,12 @@
     </w:p>
     <w:p>
       <w:pPr>
-        <w:pStyle w:val="Titolo1"/>
+        <w:pStyle w:val="Heading1"/>
         <w:rPr>
           <w:color w:val="2E74B5" w:themeColor="accent5" w:themeShade="BF"/>
         </w:rPr>
       </w:pPr>
-      <w:bookmarkStart w:id="2" w:name="_Toc3911992"/>
+      <w:bookmarkStart w:id="2" w:name="_Toc3989800"/>
       <w:r>
         <w:rPr>
           <w:color w:val="2E74B5" w:themeColor="accent5" w:themeShade="BF"/>
@@ -977,7 +1047,7 @@
     </w:p>
     <w:p>
       <w:pPr>
-        <w:pStyle w:val="Paragrafoelenco"/>
+        <w:pStyle w:val="ListParagraph"/>
         <w:numPr>
           <w:ilvl w:val="0"/>
           <w:numId w:val="1"/>
@@ -1022,7 +1092,7 @@
     </w:p>
     <w:p>
       <w:pPr>
-        <w:pStyle w:val="Paragrafoelenco"/>
+        <w:pStyle w:val="ListParagraph"/>
         <w:numPr>
           <w:ilvl w:val="0"/>
           <w:numId w:val="1"/>
@@ -1083,7 +1153,22 @@
           <w:sz w:val="24"/>
           <w:szCs w:val="24"/>
         </w:rPr>
-        <w:t xml:space="preserve"> è un simbolo non terminale e </w:t>
+        <w:t xml:space="preserve"> è un simbolo </w:t>
+      </w:r>
+      <w:r>
+        <w:rPr>
+          <w:i/>
+          <w:sz w:val="24"/>
+          <w:szCs w:val="24"/>
+        </w:rPr>
+        <w:t xml:space="preserve">non terminale </w:t>
+      </w:r>
+      <w:r>
+        <w:rPr>
+          <w:sz w:val="24"/>
+          <w:szCs w:val="24"/>
+        </w:rPr>
+        <w:t xml:space="preserve">e </w:t>
       </w:r>
       <w:r>
         <w:rPr>
@@ -1098,7 +1183,37 @@
           <w:sz w:val="24"/>
           <w:szCs w:val="24"/>
         </w:rPr>
-        <w:t xml:space="preserve"> è una sequenza di simboli terminali e non terminali.</w:t>
+        <w:t xml:space="preserve"> è una sequenza di simboli </w:t>
+      </w:r>
+      <w:r>
+        <w:rPr>
+          <w:i/>
+          <w:sz w:val="24"/>
+          <w:szCs w:val="24"/>
+        </w:rPr>
+        <w:t>terminali</w:t>
+      </w:r>
+      <w:r>
+        <w:rPr>
+          <w:sz w:val="24"/>
+          <w:szCs w:val="24"/>
+        </w:rPr>
+        <w:t xml:space="preserve"> e </w:t>
+      </w:r>
+      <w:r>
+        <w:rPr>
+          <w:i/>
+          <w:sz w:val="24"/>
+          <w:szCs w:val="24"/>
+        </w:rPr>
+        <w:t>non terminali</w:t>
+      </w:r>
+      <w:r>
+        <w:rPr>
+          <w:sz w:val="24"/>
+          <w:szCs w:val="24"/>
+        </w:rPr>
+        <w:t>.</w:t>
       </w:r>
     </w:p>
     <w:p>
@@ -1114,7 +1229,22 @@
           <w:sz w:val="24"/>
           <w:szCs w:val="24"/>
         </w:rPr>
-        <w:t xml:space="preserve">L'espressione "libera dal contesto" si riferisce al fatto che il simbolo non terminale </w:t>
+        <w:t xml:space="preserve">L'espressione "libera dal contesto" si riferisce al fatto che il simbolo </w:t>
+      </w:r>
+      <w:r>
+        <w:rPr>
+          <w:i/>
+          <w:sz w:val="24"/>
+          <w:szCs w:val="24"/>
+        </w:rPr>
+        <w:t>non terminale</w:t>
+      </w:r>
+      <w:r>
+        <w:rPr>
+          <w:sz w:val="24"/>
+          <w:szCs w:val="24"/>
+        </w:rPr>
+        <w:t xml:space="preserve"> </w:t>
       </w:r>
       <w:r>
         <w:rPr>
@@ -1175,14 +1305,15 @@
         </w:rPr>
         <w:t xml:space="preserve">Le grammatiche libere dal contesto sono abbastanza potenti da descrivere la sintassi della maggior parte dei linguaggi di programmazione; al tempo stesso, sono abbastanza semplici da consentire un </w:t>
       </w:r>
-      <w:r>
-        <w:rPr>
-          <w:sz w:val="24"/>
-          <w:szCs w:val="24"/>
-          <w:lang w:val="en-GB"/>
+      <w:proofErr w:type="spellStart"/>
+      <w:r>
+        <w:rPr>
+          <w:sz w:val="24"/>
+          <w:szCs w:val="24"/>
         </w:rPr>
         <w:t>parsing</w:t>
       </w:r>
+      <w:proofErr w:type="spellEnd"/>
       <w:r>
         <w:rPr>
           <w:sz w:val="24"/>
@@ -1206,11 +1337,11 @@
         </w:rPr>
         <w:t xml:space="preserve">La notazione formale di </w:t>
       </w:r>
-      <w:r>
-        <w:rPr>
-          <w:sz w:val="24"/>
-          <w:szCs w:val="24"/>
-          <w:lang w:val="en-GB"/>
+      <w:proofErr w:type="spellStart"/>
+      <w:r>
+        <w:rPr>
+          <w:sz w:val="24"/>
+          <w:szCs w:val="24"/>
         </w:rPr>
         <w:t>Backus</w:t>
       </w:r>
@@ -1221,14 +1352,58 @@
         </w:rPr>
         <w:t>-</w:t>
       </w:r>
+      <w:r>
+        <w:rPr>
+          <w:sz w:val="24"/>
+          <w:szCs w:val="24"/>
+        </w:rPr>
+        <w:t>Naur</w:t>
+      </w:r>
+      <w:proofErr w:type="spellEnd"/>
+      <w:r>
+        <w:rPr>
+          <w:sz w:val="24"/>
+          <w:szCs w:val="24"/>
+        </w:rPr>
+        <w:t xml:space="preserve"> (BNF) è la sintassi più comunemente usata per descrivere grammatiche </w:t>
+      </w:r>
+      <w:r>
+        <w:rPr>
+          <w:sz w:val="24"/>
+          <w:szCs w:val="24"/>
+        </w:rPr>
+        <w:t>libere dal contesto</w:t>
+      </w:r>
+      <w:r>
+        <w:rPr>
+          <w:sz w:val="24"/>
+          <w:szCs w:val="24"/>
+        </w:rPr>
+        <w:t>.</w:t>
+      </w:r>
+    </w:p>
+    <w:p>
+      <w:pPr>
+        <w:jc w:val="both"/>
+        <w:rPr>
+          <w:sz w:val="24"/>
+          <w:szCs w:val="24"/>
+        </w:rPr>
+      </w:pPr>
+      <w:r>
+        <w:rPr>
+          <w:sz w:val="24"/>
+          <w:szCs w:val="24"/>
+        </w:rPr>
+        <w:t xml:space="preserve">Un </w:t>
+      </w:r>
       <w:proofErr w:type="spellStart"/>
       <w:r>
         <w:rPr>
           <w:sz w:val="24"/>
           <w:szCs w:val="24"/>
-          <w:lang w:val="en-GB"/>
-        </w:rPr>
-        <w:t>Naur</w:t>
+        </w:rPr>
+        <w:t>parser</w:t>
       </w:r>
       <w:proofErr w:type="spellEnd"/>
       <w:r>
@@ -1236,15 +1411,102 @@
           <w:sz w:val="24"/>
           <w:szCs w:val="24"/>
         </w:rPr>
-        <w:t xml:space="preserve"> (BNF) è la sintassi più comunemente usata per descrivere grammatiche </w:t>
-      </w:r>
-      <w:r>
-        <w:rPr>
-          <w:sz w:val="24"/>
-          <w:szCs w:val="24"/>
-        </w:rPr>
-        <w:t>libere dal contesto</w:t>
-      </w:r>
+        <w:t xml:space="preserve"> LR è un </w:t>
+      </w:r>
+      <w:proofErr w:type="spellStart"/>
+      <w:r>
+        <w:rPr>
+          <w:sz w:val="24"/>
+          <w:szCs w:val="24"/>
+        </w:rPr>
+        <w:t>parser</w:t>
+      </w:r>
+      <w:proofErr w:type="spellEnd"/>
+      <w:r>
+        <w:rPr>
+          <w:sz w:val="24"/>
+          <w:szCs w:val="24"/>
+        </w:rPr>
+        <w:t xml:space="preserve"> di tipo Bottom-up per grammatiche libere da contesto, usate molto di frequente nei compilatori dei linguaggi di programmazione. Un </w:t>
+      </w:r>
+      <w:proofErr w:type="spellStart"/>
+      <w:r>
+        <w:rPr>
+          <w:sz w:val="24"/>
+          <w:szCs w:val="24"/>
+        </w:rPr>
+        <w:t>Parser</w:t>
+      </w:r>
+      <w:proofErr w:type="spellEnd"/>
+      <w:r>
+        <w:rPr>
+          <w:sz w:val="24"/>
+          <w:szCs w:val="24"/>
+        </w:rPr>
+        <w:t xml:space="preserve"> LR legge il proprio input partendo da sinistra verso destra, producendo una derivazione destra. A volte questo </w:t>
+      </w:r>
+      <w:proofErr w:type="spellStart"/>
+      <w:r>
+        <w:rPr>
+          <w:sz w:val="24"/>
+          <w:szCs w:val="24"/>
+        </w:rPr>
+        <w:t>parser</w:t>
+      </w:r>
+      <w:proofErr w:type="spellEnd"/>
+      <w:r>
+        <w:rPr>
+          <w:sz w:val="24"/>
+          <w:szCs w:val="24"/>
+        </w:rPr>
+        <w:t xml:space="preserve"> viene anche indicato col nome </w:t>
+      </w:r>
+      <w:r>
+        <w:rPr>
+          <w:sz w:val="24"/>
+          <w:szCs w:val="24"/>
+        </w:rPr>
+        <w:t>“</w:t>
+      </w:r>
+      <w:proofErr w:type="spellStart"/>
+      <w:r>
+        <w:rPr>
+          <w:sz w:val="24"/>
+          <w:szCs w:val="24"/>
+        </w:rPr>
+        <w:t>Parser</w:t>
+      </w:r>
+      <w:proofErr w:type="spellEnd"/>
+      <w:r>
+        <w:rPr>
+          <w:sz w:val="24"/>
+          <w:szCs w:val="24"/>
+        </w:rPr>
+        <w:t xml:space="preserve"> LR(k)</w:t>
+      </w:r>
+      <w:r>
+        <w:rPr>
+          <w:sz w:val="24"/>
+          <w:szCs w:val="24"/>
+        </w:rPr>
+        <w:t>”</w:t>
+      </w:r>
+      <w:r>
+        <w:rPr>
+          <w:sz w:val="24"/>
+          <w:szCs w:val="24"/>
+        </w:rPr>
+        <w:t xml:space="preserve"> dove k si riferisce al numero di simboli letti (ma non "consumati") utilizzati per prendere le decisioni di </w:t>
+      </w:r>
+      <w:proofErr w:type="spellStart"/>
+      <w:r>
+        <w:rPr>
+          <w:sz w:val="24"/>
+          <w:szCs w:val="24"/>
+        </w:rPr>
+        <w:t>parsing</w:t>
+      </w:r>
+      <w:proofErr w:type="spellEnd"/>
       <w:r>
         <w:rPr>
           <w:sz w:val="24"/>
@@ -1254,145 +1516,18 @@
       </w:r>
     </w:p>
     <w:p>
-      <w:pPr>
-        <w:jc w:val="both"/>
-        <w:rPr>
-          <w:sz w:val="24"/>
-          <w:szCs w:val="24"/>
-        </w:rPr>
-      </w:pPr>
-      <w:r>
-        <w:rPr>
-          <w:sz w:val="24"/>
-          <w:szCs w:val="24"/>
-        </w:rPr>
-        <w:t xml:space="preserve">Un </w:t>
-      </w:r>
-      <w:r>
-        <w:rPr>
-          <w:sz w:val="24"/>
-          <w:szCs w:val="24"/>
-          <w:lang w:val="en-GB"/>
-        </w:rPr>
-        <w:t>parser</w:t>
-      </w:r>
-      <w:r>
-        <w:rPr>
-          <w:sz w:val="24"/>
-          <w:szCs w:val="24"/>
-        </w:rPr>
-        <w:t xml:space="preserve"> LR è un </w:t>
-      </w:r>
-      <w:r>
-        <w:rPr>
-          <w:sz w:val="24"/>
-          <w:szCs w:val="24"/>
-          <w:lang w:val="en-GB"/>
-        </w:rPr>
-        <w:t>parser</w:t>
-      </w:r>
-      <w:r>
-        <w:rPr>
-          <w:sz w:val="24"/>
-          <w:szCs w:val="24"/>
-        </w:rPr>
-        <w:t xml:space="preserve"> di tipo Bottom-up per grammatiche libere da contesto, usate molto di frequente nei compilatori dei linguaggi di programmazione. Un </w:t>
-      </w:r>
-      <w:r>
-        <w:rPr>
-          <w:sz w:val="24"/>
-          <w:szCs w:val="24"/>
-          <w:lang w:val="en-GB"/>
-        </w:rPr>
-        <w:t>Parser</w:t>
-      </w:r>
-      <w:r>
-        <w:rPr>
-          <w:sz w:val="24"/>
-          <w:szCs w:val="24"/>
-        </w:rPr>
-        <w:t xml:space="preserve"> LR legge il proprio input partendo da sinistra verso destra, producendo una derivazione destra. A volte questo </w:t>
-      </w:r>
-      <w:r>
-        <w:rPr>
-          <w:sz w:val="24"/>
-          <w:szCs w:val="24"/>
-          <w:lang w:val="en-GB"/>
-        </w:rPr>
-        <w:t>parser</w:t>
-      </w:r>
-      <w:r>
-        <w:rPr>
-          <w:sz w:val="24"/>
-          <w:szCs w:val="24"/>
-        </w:rPr>
-        <w:t xml:space="preserve"> viene anche indicato col nome </w:t>
-      </w:r>
-      <w:r>
-        <w:rPr>
-          <w:sz w:val="24"/>
-          <w:szCs w:val="24"/>
-        </w:rPr>
-        <w:t>“</w:t>
-      </w:r>
-      <w:r>
-        <w:rPr>
-          <w:sz w:val="24"/>
-          <w:szCs w:val="24"/>
-          <w:lang w:val="en-GB"/>
-        </w:rPr>
-        <w:t>Parser</w:t>
-      </w:r>
-      <w:r>
-        <w:rPr>
-          <w:sz w:val="24"/>
-          <w:szCs w:val="24"/>
-        </w:rPr>
-        <w:t xml:space="preserve"> LR(k)</w:t>
-      </w:r>
-      <w:r>
-        <w:rPr>
-          <w:sz w:val="24"/>
-          <w:szCs w:val="24"/>
-        </w:rPr>
-        <w:t>”</w:t>
-      </w:r>
-      <w:r>
-        <w:rPr>
-          <w:sz w:val="24"/>
-          <w:szCs w:val="24"/>
-        </w:rPr>
-        <w:t xml:space="preserve"> dove k si riferisce al numero di simboli letti (ma non "consumati") utilizzati per prendere le decisioni di </w:t>
-      </w:r>
-      <w:r>
-        <w:rPr>
-          <w:sz w:val="24"/>
-          <w:szCs w:val="24"/>
-          <w:lang w:val="en-GB"/>
-        </w:rPr>
-        <w:t>parsing</w:t>
-      </w:r>
-      <w:r>
-        <w:rPr>
-          <w:sz w:val="24"/>
-          <w:szCs w:val="24"/>
-        </w:rPr>
-        <w:t>.</w:t>
-      </w:r>
-    </w:p>
-    <w:p>
       <w:r>
         <w:br w:type="page"/>
       </w:r>
     </w:p>
     <w:p>
       <w:pPr>
-        <w:pStyle w:val="Titolo1"/>
+        <w:pStyle w:val="Heading1"/>
         <w:rPr>
           <w:color w:val="2E74B5" w:themeColor="accent5" w:themeShade="BF"/>
         </w:rPr>
       </w:pPr>
-      <w:bookmarkStart w:id="3" w:name="_Toc3911993"/>
+      <w:bookmarkStart w:id="3" w:name="_Toc3989801"/>
       <w:r>
         <w:rPr>
           <w:color w:val="2E74B5" w:themeColor="accent5" w:themeShade="BF"/>
@@ -1423,23 +1558,7 @@
           <w:sz w:val="24"/>
           <w:szCs w:val="24"/>
         </w:rPr>
-        <w:t xml:space="preserve">Questo riconoscitore di grammatiche </w:t>
-      </w:r>
-      <w:proofErr w:type="gramStart"/>
-      <w:r>
-        <w:rPr>
-          <w:sz w:val="24"/>
-          <w:szCs w:val="24"/>
-        </w:rPr>
-        <w:t>LR(</w:t>
-      </w:r>
-      <w:proofErr w:type="gramEnd"/>
-      <w:r>
-        <w:rPr>
-          <w:sz w:val="24"/>
-          <w:szCs w:val="24"/>
-        </w:rPr>
-        <w:t>1) permette di verificare se una data grammatica in ingresso è o meno di tipo LR(1).</w:t>
+        <w:t>Questo riconoscitore di grammatiche LR(1) permette di verificare se una data grammatica in ingresso è o meno di tipo LR(1).</w:t>
       </w:r>
     </w:p>
     <w:p>
@@ -1497,13 +1616,26 @@
           <w:sz w:val="24"/>
           <w:szCs w:val="24"/>
         </w:rPr>
-        <w:t xml:space="preserve">genera un elenco degli stati ognuno con relative regole di core e completamento complete di </w:t>
-      </w:r>
-      <w:r>
-        <w:rPr>
-          <w:sz w:val="24"/>
-          <w:szCs w:val="24"/>
-          <w:lang w:val="en-GB"/>
+        <w:t>genera un elenco degli stati</w:t>
+      </w:r>
+      <w:r>
+        <w:rPr>
+          <w:sz w:val="24"/>
+          <w:szCs w:val="24"/>
+        </w:rPr>
+        <w:t>,</w:t>
+      </w:r>
+      <w:r>
+        <w:rPr>
+          <w:sz w:val="24"/>
+          <w:szCs w:val="24"/>
+        </w:rPr>
+        <w:t xml:space="preserve"> ognuno con relative regole di core e completamento complete di </w:t>
+      </w:r>
+      <w:r>
+        <w:rPr>
+          <w:sz w:val="24"/>
+          <w:szCs w:val="24"/>
         </w:rPr>
         <w:t>look</w:t>
       </w:r>
@@ -1514,14 +1646,22 @@
         </w:rPr>
         <w:t>-</w:t>
       </w:r>
-      <w:r>
-        <w:rPr>
-          <w:sz w:val="24"/>
-          <w:szCs w:val="24"/>
-          <w:lang w:val="en-GB"/>
+      <w:proofErr w:type="spellStart"/>
+      <w:r>
+        <w:rPr>
+          <w:sz w:val="24"/>
+          <w:szCs w:val="24"/>
         </w:rPr>
         <w:t>ahead</w:t>
       </w:r>
+      <w:proofErr w:type="spellEnd"/>
+      <w:r>
+        <w:rPr>
+          <w:sz w:val="24"/>
+          <w:szCs w:val="24"/>
+        </w:rPr>
+        <w:t>,</w:t>
+      </w:r>
       <w:r>
         <w:rPr>
           <w:sz w:val="24"/>
@@ -1541,7 +1681,7 @@
           <w:sz w:val="24"/>
           <w:szCs w:val="24"/>
         </w:rPr>
-        <w:t xml:space="preserve"> </w:t>
+        <w:t>.</w:t>
       </w:r>
     </w:p>
     <w:p>
@@ -1557,109 +1697,40 @@
           <w:sz w:val="24"/>
           <w:szCs w:val="24"/>
         </w:rPr>
-        <w:t xml:space="preserve">Questo programma riconosce due diversi tipi di regole di produzione: una prima regola </w:t>
-      </w:r>
-      <w:r>
-        <w:rPr>
-          <w:sz w:val="24"/>
-          <w:szCs w:val="24"/>
-        </w:rPr>
-        <w:t>(</w:t>
-      </w:r>
-      <w:proofErr w:type="spellStart"/>
-      <w:r>
-        <w:rPr>
-          <w:sz w:val="24"/>
-          <w:szCs w:val="24"/>
-        </w:rPr>
-        <w:t>pr</w:t>
-      </w:r>
-      <w:proofErr w:type="spellEnd"/>
-      <w:r>
-        <w:rPr>
-          <w:sz w:val="24"/>
-          <w:szCs w:val="24"/>
-        </w:rPr>
-        <w:t>)</w:t>
-      </w:r>
-      <w:r>
-        <w:rPr>
-          <w:sz w:val="24"/>
-          <w:szCs w:val="24"/>
-        </w:rPr>
-        <w:t xml:space="preserve"> </w:t>
-      </w:r>
-      <w:r>
-        <w:rPr>
-          <w:sz w:val="24"/>
-          <w:szCs w:val="24"/>
-        </w:rPr>
-        <w:t xml:space="preserve">che deve contenere il non terminale ‘S0’ e tutte le altre regole di produzione </w:t>
-      </w:r>
-      <w:r>
-        <w:rPr>
-          <w:sz w:val="24"/>
-          <w:szCs w:val="24"/>
-        </w:rPr>
-        <w:t>(</w:t>
-      </w:r>
-      <w:proofErr w:type="spellStart"/>
-      <w:r>
-        <w:rPr>
-          <w:sz w:val="24"/>
-          <w:szCs w:val="24"/>
-        </w:rPr>
-        <w:t>ar</w:t>
-      </w:r>
-      <w:proofErr w:type="spellEnd"/>
-      <w:r>
-        <w:rPr>
-          <w:sz w:val="24"/>
-          <w:szCs w:val="24"/>
-        </w:rPr>
-        <w:t xml:space="preserve">) </w:t>
-      </w:r>
-      <w:r>
-        <w:rPr>
-          <w:sz w:val="24"/>
-          <w:szCs w:val="24"/>
-        </w:rPr>
-        <w:t>che formano la grammatica.</w:t>
-      </w:r>
-    </w:p>
-    <w:p>
-      <w:pPr>
-        <w:jc w:val="both"/>
-        <w:rPr>
-          <w:sz w:val="24"/>
-          <w:szCs w:val="24"/>
-        </w:rPr>
-      </w:pPr>
-      <w:r>
-        <w:rPr>
-          <w:sz w:val="24"/>
-          <w:szCs w:val="24"/>
-        </w:rPr>
-        <w:t>I caratteri accettati dall</w:t>
-      </w:r>
-      <w:r>
-        <w:rPr>
-          <w:sz w:val="24"/>
-          <w:szCs w:val="24"/>
-        </w:rPr>
-        <w:t>’applicazione</w:t>
-      </w:r>
-      <w:r>
-        <w:rPr>
-          <w:sz w:val="24"/>
-          <w:szCs w:val="24"/>
-        </w:rPr>
-        <w:t xml:space="preserve"> e le loro rispettive categorie sono:</w:t>
+        <w:t>I caratteri accettati dal</w:t>
+      </w:r>
+      <w:r>
+        <w:rPr>
+          <w:sz w:val="24"/>
+          <w:szCs w:val="24"/>
+        </w:rPr>
+        <w:t xml:space="preserve"> riconoscitore, con le </w:t>
+      </w:r>
+      <w:r>
+        <w:rPr>
+          <w:sz w:val="24"/>
+          <w:szCs w:val="24"/>
+        </w:rPr>
+        <w:t>rispettive categorie</w:t>
+      </w:r>
+      <w:r>
+        <w:rPr>
+          <w:sz w:val="24"/>
+          <w:szCs w:val="24"/>
+        </w:rPr>
+        <w:t>,</w:t>
+      </w:r>
+      <w:r>
+        <w:rPr>
+          <w:sz w:val="24"/>
+          <w:szCs w:val="24"/>
+        </w:rPr>
+        <w:t xml:space="preserve"> sono i seguenti:</w:t>
       </w:r>
     </w:p>
     <w:tbl>
       <w:tblPr>
-        <w:tblStyle w:val="Grigliatabella"/>
+        <w:tblStyle w:val="TableGrid"/>
         <w:tblW w:w="0" w:type="auto"/>
         <w:tblLook w:val="04A0" w:firstRow="1" w:lastRow="0" w:firstColumn="1" w:lastColumn="0" w:noHBand="0" w:noVBand="1"/>
       </w:tblPr>
@@ -1920,28 +1991,7 @@
                 <w:sz w:val="24"/>
                 <w:szCs w:val="24"/>
               </w:rPr>
-              <w:t>&gt;</w:t>
-            </w:r>
-            <w:r>
-              <w:rPr>
-                <w:sz w:val="24"/>
-                <w:szCs w:val="24"/>
-              </w:rPr>
-              <w:t xml:space="preserve">  </w:t>
-            </w:r>
-            <w:r>
-              <w:rPr>
-                <w:sz w:val="24"/>
-                <w:szCs w:val="24"/>
-              </w:rPr>
-              <w:t>|</w:t>
-            </w:r>
-            <w:r>
-              <w:rPr>
-                <w:sz w:val="24"/>
-                <w:szCs w:val="24"/>
-              </w:rPr>
-              <w:t xml:space="preserve">  :=</w:t>
+              <w:t>&gt;  |  :=</w:t>
             </w:r>
           </w:p>
         </w:tc>
@@ -2105,13 +2155,69 @@
               </w:rPr>
               <w:t xml:space="preserve">a … </w:t>
             </w:r>
+            <w:r>
+              <w:rPr>
+                <w:sz w:val="24"/>
+                <w:szCs w:val="24"/>
+              </w:rPr>
+              <w:t>z</w:t>
+            </w:r>
+            <w:r>
+              <w:rPr>
+                <w:sz w:val="24"/>
+                <w:szCs w:val="24"/>
+              </w:rPr>
+              <w:t xml:space="preserve"> </w:t>
+            </w:r>
+            <w:r>
+              <w:rPr>
+                <w:sz w:val="24"/>
+                <w:szCs w:val="24"/>
+              </w:rPr>
+              <w:t xml:space="preserve">| </w:t>
+            </w:r>
+            <w:r>
+              <w:rPr>
+                <w:sz w:val="24"/>
+                <w:szCs w:val="24"/>
+              </w:rPr>
+              <w:t>0</w:t>
+            </w:r>
+            <w:r>
+              <w:rPr>
+                <w:sz w:val="24"/>
+                <w:szCs w:val="24"/>
+              </w:rPr>
+              <w:t xml:space="preserve"> .</w:t>
+            </w:r>
+            <w:r>
+              <w:rPr>
+                <w:sz w:val="24"/>
+                <w:szCs w:val="24"/>
+              </w:rPr>
+              <w:t>..</w:t>
+            </w:r>
+            <w:r>
+              <w:rPr>
+                <w:sz w:val="24"/>
+                <w:szCs w:val="24"/>
+              </w:rPr>
+              <w:t xml:space="preserve"> </w:t>
+            </w:r>
+            <w:r>
+              <w:rPr>
+                <w:sz w:val="24"/>
+                <w:szCs w:val="24"/>
+              </w:rPr>
+              <w:t xml:space="preserve">9 </w:t>
+            </w:r>
             <w:proofErr w:type="gramStart"/>
             <w:r>
               <w:rPr>
                 <w:sz w:val="24"/>
                 <w:szCs w:val="24"/>
               </w:rPr>
-              <w:t>z</w:t>
+              <w:t>|</w:t>
             </w:r>
             <w:r>
               <w:rPr>
@@ -2125,85 +2231,15 @@
                 <w:sz w:val="24"/>
                 <w:szCs w:val="24"/>
               </w:rPr>
+              <w:t xml:space="preserve"> +</w:t>
+            </w:r>
+            <w:proofErr w:type="gramEnd"/>
+            <w:r>
+              <w:rPr>
+                <w:sz w:val="24"/>
+                <w:szCs w:val="24"/>
+              </w:rPr>
               <w:t xml:space="preserve"> </w:t>
-            </w:r>
-            <w:r>
-              <w:rPr>
-                <w:sz w:val="24"/>
-                <w:szCs w:val="24"/>
-              </w:rPr>
-              <w:t>|</w:t>
-            </w:r>
-            <w:proofErr w:type="gramEnd"/>
-            <w:r>
-              <w:rPr>
-                <w:sz w:val="24"/>
-                <w:szCs w:val="24"/>
-              </w:rPr>
-              <w:t xml:space="preserve"> </w:t>
-            </w:r>
-            <w:r>
-              <w:rPr>
-                <w:sz w:val="24"/>
-                <w:szCs w:val="24"/>
-              </w:rPr>
-              <w:t xml:space="preserve"> 0</w:t>
-            </w:r>
-            <w:r>
-              <w:rPr>
-                <w:sz w:val="24"/>
-                <w:szCs w:val="24"/>
-              </w:rPr>
-              <w:t xml:space="preserve"> .</w:t>
-            </w:r>
-            <w:r>
-              <w:rPr>
-                <w:sz w:val="24"/>
-                <w:szCs w:val="24"/>
-              </w:rPr>
-              <w:t>..</w:t>
-            </w:r>
-            <w:r>
-              <w:rPr>
-                <w:sz w:val="24"/>
-                <w:szCs w:val="24"/>
-              </w:rPr>
-              <w:t xml:space="preserve"> </w:t>
-            </w:r>
-            <w:r>
-              <w:rPr>
-                <w:sz w:val="24"/>
-                <w:szCs w:val="24"/>
-              </w:rPr>
-              <w:t xml:space="preserve">9 </w:t>
-            </w:r>
-            <w:r>
-              <w:rPr>
-                <w:sz w:val="24"/>
-                <w:szCs w:val="24"/>
-              </w:rPr>
-              <w:t xml:space="preserve"> </w:t>
-            </w:r>
-            <w:r>
-              <w:rPr>
-                <w:sz w:val="24"/>
-                <w:szCs w:val="24"/>
-              </w:rPr>
-              <w:t>|</w:t>
-            </w:r>
-            <w:r>
-              <w:rPr>
-                <w:sz w:val="24"/>
-                <w:szCs w:val="24"/>
-              </w:rPr>
-              <w:t xml:space="preserve"> </w:t>
-            </w:r>
-            <w:r>
-              <w:rPr>
-                <w:sz w:val="24"/>
-                <w:szCs w:val="24"/>
-              </w:rPr>
-              <w:t xml:space="preserve"> + </w:t>
             </w:r>
             <w:r>
               <w:rPr>
@@ -2343,14 +2379,7 @@
                 <w:sz w:val="24"/>
                 <w:szCs w:val="24"/>
               </w:rPr>
-              <w:t>Termina</w:t>
-            </w:r>
-            <w:r>
-              <w:rPr>
-                <w:sz w:val="24"/>
-                <w:szCs w:val="24"/>
-              </w:rPr>
-              <w:t>tori</w:t>
+              <w:t>Terminatori</w:t>
             </w:r>
           </w:p>
         </w:tc>
@@ -2378,7 +2407,6 @@
               <w:t>/</w:t>
             </w:r>
             <w:proofErr w:type="spellStart"/>
-            <w:proofErr w:type="gramStart"/>
             <w:r>
               <w:rPr>
                 <w:sz w:val="24"/>
@@ -2392,29 +2420,14 @@
                 <w:sz w:val="24"/>
                 <w:szCs w:val="24"/>
               </w:rPr>
-              <w:t xml:space="preserve">  </w:t>
-            </w:r>
-            <w:r>
-              <w:rPr>
-                <w:sz w:val="24"/>
-                <w:szCs w:val="24"/>
-              </w:rPr>
-              <w:t>|</w:t>
-            </w:r>
-            <w:proofErr w:type="gramEnd"/>
-            <w:r>
-              <w:rPr>
-                <w:sz w:val="24"/>
-                <w:szCs w:val="24"/>
-              </w:rPr>
-              <w:t xml:space="preserve"> </w:t>
-            </w:r>
-            <w:r>
-              <w:rPr>
-                <w:sz w:val="24"/>
-                <w:szCs w:val="24"/>
-              </w:rPr>
-              <w:t xml:space="preserve"> /</w:t>
+              <w:t xml:space="preserve"> | </w:t>
+            </w:r>
+            <w:r>
+              <w:rPr>
+                <w:sz w:val="24"/>
+                <w:szCs w:val="24"/>
+              </w:rPr>
+              <w:t>/</w:t>
             </w:r>
             <w:proofErr w:type="spellStart"/>
             <w:r>
@@ -2515,81 +2528,253 @@
     </w:tbl>
     <w:p>
       <w:pPr>
-        <w:rPr>
-          <w:sz w:val="24"/>
-          <w:szCs w:val="24"/>
-        </w:rPr>
-      </w:pPr>
-    </w:p>
-    <w:p>
-      <w:pPr>
-        <w:rPr>
-          <w:sz w:val="24"/>
-          <w:szCs w:val="24"/>
-        </w:rPr>
-      </w:pPr>
-      <w:r>
-        <w:rPr>
-          <w:sz w:val="24"/>
-          <w:szCs w:val="24"/>
-        </w:rPr>
-        <w:t xml:space="preserve">La struttura del programma prevede </w:t>
-      </w:r>
-      <w:r>
-        <w:rPr>
-          <w:sz w:val="24"/>
-          <w:szCs w:val="24"/>
-        </w:rPr>
-        <w:t>all’inizio la prima regola che deve essere nella forma</w:t>
-      </w:r>
-    </w:p>
-    <w:p>
-      <w:pPr>
+        <w:jc w:val="both"/>
+        <w:rPr>
+          <w:sz w:val="24"/>
+          <w:szCs w:val="24"/>
+        </w:rPr>
+      </w:pPr>
+    </w:p>
+    <w:p>
+      <w:pPr>
+        <w:jc w:val="both"/>
+        <w:rPr>
+          <w:sz w:val="24"/>
+          <w:szCs w:val="24"/>
+        </w:rPr>
+      </w:pPr>
+      <w:r>
+        <w:rPr>
+          <w:sz w:val="24"/>
+          <w:szCs w:val="24"/>
+        </w:rPr>
+        <w:t>Questi caratteri sono utilizzati per comporre i</w:t>
+      </w:r>
+      <w:r>
+        <w:rPr>
+          <w:sz w:val="24"/>
+          <w:szCs w:val="24"/>
+        </w:rPr>
+        <w:t xml:space="preserve"> due diversi tipi di regole di produzione</w:t>
+      </w:r>
+      <w:r>
+        <w:rPr>
+          <w:sz w:val="24"/>
+          <w:szCs w:val="24"/>
+        </w:rPr>
+        <w:t xml:space="preserve"> riconosciuti dal </w:t>
+      </w:r>
+      <w:proofErr w:type="spellStart"/>
+      <w:r>
+        <w:rPr>
+          <w:sz w:val="24"/>
+          <w:szCs w:val="24"/>
+        </w:rPr>
+        <w:t>parser</w:t>
+      </w:r>
+      <w:proofErr w:type="spellEnd"/>
+      <w:r>
+        <w:rPr>
+          <w:sz w:val="24"/>
+          <w:szCs w:val="24"/>
+        </w:rPr>
+        <w:t xml:space="preserve">: </w:t>
+      </w:r>
+    </w:p>
+    <w:p>
+      <w:pPr>
+        <w:pStyle w:val="ListParagraph"/>
+        <w:numPr>
+          <w:ilvl w:val="0"/>
+          <w:numId w:val="8"/>
+        </w:numPr>
+        <w:jc w:val="both"/>
+        <w:rPr>
+          <w:sz w:val="24"/>
+          <w:szCs w:val="24"/>
+        </w:rPr>
+      </w:pPr>
+      <w:r>
+        <w:rPr>
+          <w:sz w:val="24"/>
+          <w:szCs w:val="24"/>
+        </w:rPr>
+        <w:t xml:space="preserve">una prima regola </w:t>
+      </w:r>
+      <w:proofErr w:type="spellStart"/>
+      <w:r>
+        <w:rPr>
+          <w:i/>
+          <w:sz w:val="24"/>
+          <w:szCs w:val="24"/>
+        </w:rPr>
+        <w:t>pr</w:t>
+      </w:r>
+      <w:proofErr w:type="spellEnd"/>
+      <w:r>
+        <w:rPr>
+          <w:sz w:val="24"/>
+          <w:szCs w:val="24"/>
+        </w:rPr>
+        <w:t>,</w:t>
+      </w:r>
+      <w:r>
+        <w:rPr>
+          <w:sz w:val="24"/>
+          <w:szCs w:val="24"/>
+        </w:rPr>
+        <w:t xml:space="preserve"> </w:t>
+      </w:r>
+      <w:r>
+        <w:rPr>
+          <w:sz w:val="24"/>
+          <w:szCs w:val="24"/>
+        </w:rPr>
+        <w:t>ch</w:t>
+      </w:r>
+      <w:r>
+        <w:rPr>
+          <w:sz w:val="24"/>
+          <w:szCs w:val="24"/>
+        </w:rPr>
+        <w:t xml:space="preserve">e ha come elemento di sinistra il </w:t>
+      </w:r>
+      <w:r>
+        <w:rPr>
+          <w:i/>
+          <w:sz w:val="24"/>
+          <w:szCs w:val="24"/>
+        </w:rPr>
+        <w:t>non terminale</w:t>
+      </w:r>
+      <w:r>
+        <w:rPr>
+          <w:sz w:val="24"/>
+          <w:szCs w:val="24"/>
+        </w:rPr>
+        <w:t xml:space="preserve"> S0 </w:t>
+      </w:r>
+    </w:p>
+    <w:p>
+      <w:pPr>
+        <w:ind w:left="708" w:hanging="708"/>
         <w:jc w:val="center"/>
         <w:rPr>
           <w:sz w:val="24"/>
           <w:szCs w:val="24"/>
-        </w:rPr>
-      </w:pPr>
-      <w:r>
-        <w:rPr>
-          <w:sz w:val="24"/>
-          <w:szCs w:val="24"/>
-        </w:rPr>
-        <w:t xml:space="preserve">SZ EQ </w:t>
-      </w:r>
-      <w:r>
-        <w:rPr>
-          <w:sz w:val="24"/>
-          <w:szCs w:val="24"/>
-        </w:rPr>
-        <w:t>NT SC</w:t>
-      </w:r>
-    </w:p>
-    <w:p>
-      <w:pPr>
-        <w:rPr>
-          <w:sz w:val="24"/>
-          <w:szCs w:val="24"/>
-        </w:rPr>
-      </w:pPr>
-      <w:r>
-        <w:rPr>
-          <w:sz w:val="24"/>
-          <w:szCs w:val="24"/>
-        </w:rPr>
-        <w:t xml:space="preserve">Successivamente si possono inserire un qualsiasi numero di regole </w:t>
-      </w:r>
-      <w:r>
-        <w:rPr>
-          <w:sz w:val="24"/>
-          <w:szCs w:val="24"/>
-        </w:rPr>
-        <w:t>maggiore di uno per formare la grammatica, queste regole devono essere nella forma:</w:t>
-      </w:r>
-    </w:p>
-    <w:p>
-      <w:pPr>
+          <w:lang w:val="en-US"/>
+        </w:rPr>
+      </w:pPr>
+      <w:r>
+        <w:rPr>
+          <w:sz w:val="24"/>
+          <w:szCs w:val="24"/>
+          <w:lang w:val="en-US"/>
+        </w:rPr>
+        <w:t>SZ EQ NT TER</w:t>
+      </w:r>
+      <w:r>
+        <w:rPr>
+          <w:sz w:val="24"/>
+          <w:szCs w:val="24"/>
+          <w:lang w:val="en-US"/>
+        </w:rPr>
+        <w:t xml:space="preserve"> </w:t>
+      </w:r>
+      <w:r>
+        <w:rPr>
+          <w:sz w:val="24"/>
+          <w:szCs w:val="24"/>
+          <w:lang w:val="en-US"/>
+        </w:rPr>
+        <w:t>SC</w:t>
+      </w:r>
+      <w:r>
+        <w:rPr>
+          <w:sz w:val="24"/>
+          <w:szCs w:val="24"/>
+          <w:lang w:val="en-US"/>
+        </w:rPr>
+        <w:t xml:space="preserve"> </w:t>
+      </w:r>
+    </w:p>
+    <w:p>
+      <w:pPr>
+        <w:pStyle w:val="ListParagraph"/>
+        <w:numPr>
+          <w:ilvl w:val="0"/>
+          <w:numId w:val="8"/>
+        </w:numPr>
+        <w:jc w:val="both"/>
+        <w:rPr>
+          <w:sz w:val="24"/>
+          <w:szCs w:val="24"/>
+        </w:rPr>
+      </w:pPr>
+      <w:r>
+        <w:rPr>
+          <w:sz w:val="24"/>
+          <w:szCs w:val="24"/>
+        </w:rPr>
+        <w:t xml:space="preserve">tutte le altre regole di produzione </w:t>
+      </w:r>
+      <w:proofErr w:type="spellStart"/>
+      <w:r>
+        <w:rPr>
+          <w:i/>
+          <w:sz w:val="24"/>
+          <w:szCs w:val="24"/>
+        </w:rPr>
+        <w:t>a</w:t>
+      </w:r>
+      <w:r>
+        <w:rPr>
+          <w:i/>
+          <w:sz w:val="24"/>
+          <w:szCs w:val="24"/>
+        </w:rPr>
+        <w:t>r</w:t>
+      </w:r>
+      <w:proofErr w:type="spellEnd"/>
+      <w:r>
+        <w:rPr>
+          <w:sz w:val="24"/>
+          <w:szCs w:val="24"/>
+        </w:rPr>
+        <w:t>,</w:t>
+      </w:r>
+      <w:r>
+        <w:rPr>
+          <w:sz w:val="24"/>
+          <w:szCs w:val="24"/>
+        </w:rPr>
+        <w:t xml:space="preserve"> </w:t>
+      </w:r>
+      <w:r>
+        <w:rPr>
+          <w:sz w:val="24"/>
+          <w:szCs w:val="24"/>
+        </w:rPr>
+        <w:t xml:space="preserve">che formano </w:t>
+      </w:r>
+      <w:r>
+        <w:rPr>
+          <w:sz w:val="24"/>
+          <w:szCs w:val="24"/>
+        </w:rPr>
+        <w:t>il resto del</w:t>
+      </w:r>
+      <w:r>
+        <w:rPr>
+          <w:sz w:val="24"/>
+          <w:szCs w:val="24"/>
+        </w:rPr>
+        <w:t>la grammatica</w:t>
+      </w:r>
+    </w:p>
+    <w:p>
+      <w:pPr>
+        <w:ind w:left="360"/>
         <w:jc w:val="center"/>
         <w:rPr>
           <w:sz w:val="24"/>
@@ -2601,7 +2786,904 @@
           <w:sz w:val="24"/>
           <w:szCs w:val="24"/>
         </w:rPr>
-        <w:t>NT EQ (NT|</w:t>
+        <w:t>NT EQ (NT|CT)* SC</w:t>
+      </w:r>
+    </w:p>
+    <w:p>
+      <w:pPr>
+        <w:jc w:val="both"/>
+        <w:rPr>
+          <w:sz w:val="24"/>
+          <w:szCs w:val="24"/>
+        </w:rPr>
+      </w:pPr>
+      <w:r>
+        <w:rPr>
+          <w:sz w:val="24"/>
+          <w:szCs w:val="24"/>
+        </w:rPr>
+        <w:t xml:space="preserve">Per procedere all’analisi è sufficiente creare un file di tipo </w:t>
+      </w:r>
+      <w:proofErr w:type="spellStart"/>
+      <w:r>
+        <w:rPr>
+          <w:sz w:val="24"/>
+          <w:szCs w:val="24"/>
+        </w:rPr>
+        <w:t>txt</w:t>
+      </w:r>
+      <w:proofErr w:type="spellEnd"/>
+      <w:r>
+        <w:rPr>
+          <w:sz w:val="24"/>
+          <w:szCs w:val="24"/>
+        </w:rPr>
+        <w:t xml:space="preserve"> denominato “</w:t>
+      </w:r>
+      <w:r>
+        <w:rPr>
+          <w:sz w:val="24"/>
+          <w:szCs w:val="24"/>
+        </w:rPr>
+        <w:t>input</w:t>
+      </w:r>
+      <w:r>
+        <w:rPr>
+          <w:sz w:val="24"/>
+          <w:szCs w:val="24"/>
+        </w:rPr>
+        <w:t xml:space="preserve">.txt” </w:t>
+      </w:r>
+      <w:r>
+        <w:rPr>
+          <w:sz w:val="24"/>
+          <w:szCs w:val="24"/>
+        </w:rPr>
+        <w:t>nella</w:t>
+      </w:r>
+      <w:r>
+        <w:rPr>
+          <w:sz w:val="24"/>
+          <w:szCs w:val="24"/>
+        </w:rPr>
+        <w:t xml:space="preserve"> cartella </w:t>
+      </w:r>
+      <w:r>
+        <w:rPr>
+          <w:sz w:val="24"/>
+          <w:szCs w:val="24"/>
+        </w:rPr>
+        <w:t xml:space="preserve">dove è presente il file </w:t>
+      </w:r>
+      <w:proofErr w:type="spellStart"/>
+      <w:r>
+        <w:rPr>
+          <w:i/>
+          <w:sz w:val="24"/>
+          <w:szCs w:val="24"/>
+        </w:rPr>
+        <w:t>jar</w:t>
+      </w:r>
+      <w:proofErr w:type="spellEnd"/>
+      <w:r>
+        <w:rPr>
+          <w:sz w:val="24"/>
+          <w:szCs w:val="24"/>
+        </w:rPr>
+        <w:t xml:space="preserve"> “riconoscitoreLR1.jar”</w:t>
+      </w:r>
+      <w:r>
+        <w:rPr>
+          <w:sz w:val="24"/>
+          <w:szCs w:val="24"/>
+        </w:rPr>
+        <w:t>; il</w:t>
+      </w:r>
+      <w:r>
+        <w:rPr>
+          <w:sz w:val="24"/>
+          <w:szCs w:val="24"/>
+        </w:rPr>
+        <w:t xml:space="preserve"> file deve contenere una grammatica che segua nella forma la struttura definita in precedenza, come nell’esempio qui riportato.</w:t>
+      </w:r>
+    </w:p>
+    <w:p>
+      <w:pPr>
+        <w:autoSpaceDE w:val="0"/>
+        <w:autoSpaceDN w:val="0"/>
+        <w:adjustRightInd w:val="0"/>
+        <w:spacing w:after="0" w:line="240" w:lineRule="auto"/>
+        <w:rPr>
+          <w:sz w:val="24"/>
+          <w:szCs w:val="24"/>
+        </w:rPr>
+      </w:pPr>
+      <w:r>
+        <w:rPr>
+          <w:rFonts w:ascii="Consolas" w:hAnsi="Consolas" w:cs="Consolas"/>
+          <w:noProof/>
+          <w:sz w:val="20"/>
+          <w:szCs w:val="20"/>
+          <w:lang w:val="en-US"/>
+        </w:rPr>
+        <mc:AlternateContent>
+          <mc:Choice Requires="wps">
+            <w:drawing>
+              <wp:inline distT="0" distB="0" distL="0" distR="0" wp14:anchorId="3E8A251D" wp14:editId="4B1C8004">
+                <wp:extent cx="6090699" cy="1404620"/>
+                <wp:effectExtent l="0" t="0" r="24765" b="10160"/>
+                <wp:docPr id="217" name="Text Box 2"/>
+                <wp:cNvGraphicFramePr>
+                  <a:graphicFrameLocks xmlns:a="http://schemas.openxmlformats.org/drawingml/2006/main"/>
+                </wp:cNvGraphicFramePr>
+                <a:graphic xmlns:a="http://schemas.openxmlformats.org/drawingml/2006/main">
+                  <a:graphicData uri="http://schemas.microsoft.com/office/word/2010/wordprocessingShape">
+                    <wps:wsp>
+                      <wps:cNvSpPr txBox="1">
+                        <a:spLocks noChangeArrowheads="1"/>
+                      </wps:cNvSpPr>
+                      <wps:spPr bwMode="auto">
+                        <a:xfrm>
+                          <a:off x="0" y="0"/>
+                          <a:ext cx="6090699" cy="1404620"/>
+                        </a:xfrm>
+                        <a:prstGeom prst="rect">
+                          <a:avLst/>
+                        </a:prstGeom>
+                        <a:solidFill>
+                          <a:srgbClr val="FFFFFF"/>
+                        </a:solidFill>
+                        <a:ln w="9525">
+                          <a:solidFill>
+                            <a:srgbClr val="000000"/>
+                          </a:solidFill>
+                          <a:miter lim="800000"/>
+                          <a:headEnd/>
+                          <a:tailEnd/>
+                        </a:ln>
+                      </wps:spPr>
+                      <wps:txbx>
+                        <w:txbxContent>
+                          <w:p>
+                            <w:pPr>
+                              <w:autoSpaceDE w:val="0"/>
+                              <w:autoSpaceDN w:val="0"/>
+                              <w:adjustRightInd w:val="0"/>
+                              <w:spacing w:after="0" w:line="240" w:lineRule="auto"/>
+                              <w:rPr>
+                                <w:rFonts w:ascii="Consolas" w:hAnsi="Consolas" w:cs="Consolas"/>
+                                <w:sz w:val="20"/>
+                                <w:szCs w:val="20"/>
+                                <w:lang w:val="en-US"/>
+                              </w:rPr>
+                            </w:pPr>
+                            <w:r>
+                              <w:rPr>
+                                <w:rFonts w:ascii="Consolas" w:hAnsi="Consolas" w:cs="Consolas"/>
+                                <w:sz w:val="20"/>
+                                <w:szCs w:val="20"/>
+                                <w:lang w:val="en-US"/>
+                              </w:rPr>
+                              <w:t>S0-&gt;S/</w:t>
+                            </w:r>
+                            <w:proofErr w:type="spellStart"/>
+                            <w:r>
+                              <w:rPr>
+                                <w:rFonts w:ascii="Consolas" w:hAnsi="Consolas" w:cs="Consolas"/>
+                                <w:color w:val="000000"/>
+                                <w:sz w:val="20"/>
+                                <w:szCs w:val="20"/>
+                                <w:u w:val="single"/>
+                                <w:lang w:val="en-US"/>
+                              </w:rPr>
+                              <w:t>cjswa</w:t>
+                            </w:r>
+                            <w:proofErr w:type="spellEnd"/>
+                            <w:r>
+                              <w:rPr>
+                                <w:rFonts w:ascii="Consolas" w:hAnsi="Consolas" w:cs="Consolas"/>
+                                <w:sz w:val="20"/>
+                                <w:szCs w:val="20"/>
+                                <w:lang w:val="en-US"/>
+                              </w:rPr>
+                              <w:t>;</w:t>
+                            </w:r>
+                          </w:p>
+                          <w:p>
+                            <w:pPr>
+                              <w:autoSpaceDE w:val="0"/>
+                              <w:autoSpaceDN w:val="0"/>
+                              <w:adjustRightInd w:val="0"/>
+                              <w:spacing w:after="0" w:line="240" w:lineRule="auto"/>
+                              <w:rPr>
+                                <w:rFonts w:ascii="Consolas" w:hAnsi="Consolas" w:cs="Consolas"/>
+                                <w:sz w:val="20"/>
+                                <w:szCs w:val="20"/>
+                                <w:lang w:val="en-US"/>
+                              </w:rPr>
+                            </w:pPr>
+                            <w:r>
+                              <w:rPr>
+                                <w:rFonts w:ascii="Consolas" w:hAnsi="Consolas" w:cs="Consolas"/>
+                                <w:sz w:val="20"/>
+                                <w:szCs w:val="20"/>
+                                <w:lang w:val="en-US"/>
+                              </w:rPr>
+                              <w:t>S-&gt;P;</w:t>
+                            </w:r>
+                          </w:p>
+                          <w:p>
+                            <w:pPr>
+                              <w:autoSpaceDE w:val="0"/>
+                              <w:autoSpaceDN w:val="0"/>
+                              <w:adjustRightInd w:val="0"/>
+                              <w:spacing w:after="0" w:line="240" w:lineRule="auto"/>
+                              <w:rPr>
+                                <w:rFonts w:ascii="Consolas" w:hAnsi="Consolas" w:cs="Consolas"/>
+                                <w:sz w:val="20"/>
+                                <w:szCs w:val="20"/>
+                                <w:lang w:val="en-US"/>
+                              </w:rPr>
+                            </w:pPr>
+                            <w:r>
+                              <w:rPr>
+                                <w:rFonts w:ascii="Consolas" w:hAnsi="Consolas" w:cs="Consolas"/>
+                                <w:sz w:val="20"/>
+                                <w:szCs w:val="20"/>
+                                <w:lang w:val="en-US"/>
+                              </w:rPr>
+                              <w:t>P-&gt;L;</w:t>
+                            </w:r>
+                          </w:p>
+                          <w:p>
+                            <w:pPr>
+                              <w:autoSpaceDE w:val="0"/>
+                              <w:autoSpaceDN w:val="0"/>
+                              <w:adjustRightInd w:val="0"/>
+                              <w:spacing w:after="0" w:line="240" w:lineRule="auto"/>
+                              <w:rPr>
+                                <w:rFonts w:ascii="Consolas" w:hAnsi="Consolas" w:cs="Consolas"/>
+                                <w:sz w:val="20"/>
+                                <w:szCs w:val="20"/>
+                              </w:rPr>
+                            </w:pPr>
+                            <w:r>
+                              <w:rPr>
+                                <w:rFonts w:ascii="Consolas" w:hAnsi="Consolas" w:cs="Consolas"/>
+                                <w:sz w:val="20"/>
+                                <w:szCs w:val="20"/>
+                              </w:rPr>
+                              <w:t>L-&gt;IL;</w:t>
+                            </w:r>
+                          </w:p>
+                          <w:p>
+                            <w:pPr>
+                              <w:autoSpaceDE w:val="0"/>
+                              <w:autoSpaceDN w:val="0"/>
+                              <w:adjustRightInd w:val="0"/>
+                              <w:spacing w:after="0" w:line="240" w:lineRule="auto"/>
+                              <w:rPr>
+                                <w:rFonts w:ascii="Consolas" w:hAnsi="Consolas" w:cs="Consolas"/>
+                                <w:sz w:val="20"/>
+                                <w:szCs w:val="20"/>
+                              </w:rPr>
+                            </w:pPr>
+                            <w:r>
+                              <w:rPr>
+                                <w:rFonts w:ascii="Consolas" w:hAnsi="Consolas" w:cs="Consolas"/>
+                                <w:sz w:val="20"/>
+                                <w:szCs w:val="20"/>
+                              </w:rPr>
+                              <w:t>L-&gt;;</w:t>
+                            </w:r>
+                          </w:p>
+                          <w:p>
+                            <w:pPr>
+                              <w:autoSpaceDE w:val="0"/>
+                              <w:autoSpaceDN w:val="0"/>
+                              <w:adjustRightInd w:val="0"/>
+                              <w:spacing w:after="0" w:line="240" w:lineRule="auto"/>
+                              <w:rPr>
+                                <w:rFonts w:ascii="Consolas" w:hAnsi="Consolas" w:cs="Consolas"/>
+                                <w:sz w:val="20"/>
+                                <w:szCs w:val="20"/>
+                              </w:rPr>
+                            </w:pPr>
+                            <w:r>
+                              <w:rPr>
+                                <w:rFonts w:ascii="Consolas" w:hAnsi="Consolas" w:cs="Consolas"/>
+                                <w:sz w:val="20"/>
+                                <w:szCs w:val="20"/>
+                              </w:rPr>
+                              <w:t>I-&gt;</w:t>
+                            </w:r>
+                            <w:proofErr w:type="spellStart"/>
+                            <w:r>
+                              <w:rPr>
+                                <w:rFonts w:ascii="Consolas" w:hAnsi="Consolas" w:cs="Consolas"/>
+                                <w:color w:val="000000"/>
+                                <w:sz w:val="20"/>
+                                <w:szCs w:val="20"/>
+                                <w:u w:val="single"/>
+                              </w:rPr>
+                              <w:t>vit</w:t>
+                            </w:r>
+                            <w:proofErr w:type="spellEnd"/>
+                            <w:r>
+                              <w:rPr>
+                                <w:rFonts w:ascii="Consolas" w:hAnsi="Consolas" w:cs="Consolas"/>
+                                <w:sz w:val="20"/>
+                                <w:szCs w:val="20"/>
+                              </w:rPr>
+                              <w:t>;</w:t>
+                            </w:r>
+                          </w:p>
+                          <w:p>
+                            <w:pPr>
+                              <w:autoSpaceDE w:val="0"/>
+                              <w:autoSpaceDN w:val="0"/>
+                              <w:adjustRightInd w:val="0"/>
+                              <w:spacing w:after="0" w:line="240" w:lineRule="auto"/>
+                              <w:rPr>
+                                <w:rFonts w:ascii="Consolas" w:hAnsi="Consolas" w:cs="Consolas"/>
+                                <w:sz w:val="20"/>
+                                <w:szCs w:val="20"/>
+                              </w:rPr>
+                            </w:pPr>
+                            <w:r>
+                              <w:rPr>
+                                <w:rFonts w:ascii="Consolas" w:hAnsi="Consolas" w:cs="Consolas"/>
+                                <w:sz w:val="20"/>
+                                <w:szCs w:val="20"/>
+                              </w:rPr>
+                              <w:t>I-&gt;</w:t>
+                            </w:r>
+                            <w:proofErr w:type="spellStart"/>
+                            <w:r>
+                              <w:rPr>
+                                <w:rFonts w:ascii="Consolas" w:hAnsi="Consolas" w:cs="Consolas"/>
+                                <w:color w:val="000000"/>
+                                <w:sz w:val="20"/>
+                                <w:szCs w:val="20"/>
+                                <w:u w:val="single"/>
+                              </w:rPr>
+                              <w:t>iei</w:t>
+                            </w:r>
+                            <w:proofErr w:type="spellEnd"/>
+                            <w:r>
+                              <w:rPr>
+                                <w:rFonts w:ascii="Consolas" w:hAnsi="Consolas" w:cs="Consolas"/>
+                                <w:sz w:val="20"/>
+                                <w:szCs w:val="20"/>
+                              </w:rPr>
+                              <w:t>;</w:t>
+                            </w:r>
+                          </w:p>
+                          <w:p>
+                            <w:pPr>
+                              <w:autoSpaceDE w:val="0"/>
+                              <w:autoSpaceDN w:val="0"/>
+                              <w:adjustRightInd w:val="0"/>
+                              <w:spacing w:after="0" w:line="240" w:lineRule="auto"/>
+                              <w:rPr>
+                                <w:rFonts w:ascii="Consolas" w:hAnsi="Consolas" w:cs="Consolas"/>
+                                <w:sz w:val="20"/>
+                                <w:szCs w:val="20"/>
+                              </w:rPr>
+                            </w:pPr>
+                            <w:r>
+                              <w:rPr>
+                                <w:rFonts w:ascii="Consolas" w:hAnsi="Consolas" w:cs="Consolas"/>
+                                <w:sz w:val="20"/>
+                                <w:szCs w:val="20"/>
+                              </w:rPr>
+                              <w:t>I-&gt;</w:t>
+                            </w:r>
+                            <w:proofErr w:type="spellStart"/>
+                            <w:r>
+                              <w:rPr>
+                                <w:rFonts w:ascii="Consolas" w:hAnsi="Consolas" w:cs="Consolas"/>
+                                <w:color w:val="000000"/>
+                                <w:sz w:val="20"/>
+                                <w:szCs w:val="20"/>
+                                <w:u w:val="single"/>
+                              </w:rPr>
+                              <w:t>iefi</w:t>
+                            </w:r>
+                            <w:proofErr w:type="spellEnd"/>
+                            <w:r>
+                              <w:rPr>
+                                <w:rFonts w:ascii="Consolas" w:hAnsi="Consolas" w:cs="Consolas"/>
+                                <w:sz w:val="20"/>
+                                <w:szCs w:val="20"/>
+                              </w:rPr>
+                              <w:t>;</w:t>
+                            </w:r>
+                          </w:p>
+                          <w:p>
+                            <w:pPr>
+                              <w:rPr>
+                                <w:lang w:val="en-US"/>
+                              </w:rPr>
+                            </w:pPr>
+                            <w:r>
+                              <w:rPr>
+                                <w:rFonts w:ascii="Consolas" w:hAnsi="Consolas" w:cs="Consolas"/>
+                                <w:sz w:val="20"/>
+                                <w:szCs w:val="20"/>
+                              </w:rPr>
+                              <w:t>I-&gt;</w:t>
+                            </w:r>
+                            <w:proofErr w:type="spellStart"/>
+                            <w:r>
+                              <w:rPr>
+                                <w:rFonts w:ascii="Consolas" w:hAnsi="Consolas" w:cs="Consolas"/>
+                                <w:sz w:val="20"/>
+                                <w:szCs w:val="20"/>
+                              </w:rPr>
+                              <w:t>wioLc</w:t>
+                            </w:r>
+                            <w:proofErr w:type="spellEnd"/>
+                            <w:r>
+                              <w:rPr>
+                                <w:rFonts w:ascii="Consolas" w:hAnsi="Consolas" w:cs="Consolas"/>
+                                <w:sz w:val="20"/>
+                                <w:szCs w:val="20"/>
+                              </w:rPr>
+                              <w:t>;</w:t>
+                            </w:r>
+                          </w:p>
+                        </w:txbxContent>
+                      </wps:txbx>
+                      <wps:bodyPr rot="0" vert="horz" wrap="square" lIns="91440" tIns="45720" rIns="91440" bIns="45720" anchor="ctr" anchorCtr="0">
+                        <a:spAutoFit/>
+                      </wps:bodyPr>
+                    </wps:wsp>
+                  </a:graphicData>
+                </a:graphic>
+              </wp:inline>
+            </w:drawing>
+          </mc:Choice>
+          <mc:Fallback>
+            <w:pict>
+              <v:shapetype w14:anchorId="3E8A251D" id="_x0000_t202" coordsize="21600,21600" o:spt="202" path="m,l,21600r21600,l21600,xe">
+                <v:stroke joinstyle="miter"/>
+                <v:path gradientshapeok="t" o:connecttype="rect"/>
+              </v:shapetype>
+              <v:shape id="Text Box 2" o:spid="_x0000_s1026" type="#_x0000_t202" style="width:479.6pt;height:110.6pt;visibility:visible;mso-wrap-style:square;mso-left-percent:-10001;mso-top-percent:-10001;mso-position-horizontal:absolute;mso-position-horizontal-relative:char;mso-position-vertical:absolute;mso-position-vertical-relative:line;mso-left-percent:-10001;mso-top-percent:-10001;v-text-anchor:middle" o:gfxdata="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">
+                <v:textbox style="mso-fit-shape-to-text:t">
+                  <w:txbxContent>
+                    <w:p>
+                      <w:pPr>
+                        <w:autoSpaceDE w:val="0"/>
+                        <w:autoSpaceDN w:val="0"/>
+                        <w:adjustRightInd w:val="0"/>
+                        <w:spacing w:after="0" w:line="240" w:lineRule="auto"/>
+                        <w:rPr>
+                          <w:rFonts w:ascii="Consolas" w:hAnsi="Consolas" w:cs="Consolas"/>
+                          <w:sz w:val="20"/>
+                          <w:szCs w:val="20"/>
+                          <w:lang w:val="en-US"/>
+                        </w:rPr>
+                      </w:pPr>
+                      <w:r>
+                        <w:rPr>
+                          <w:rFonts w:ascii="Consolas" w:hAnsi="Consolas" w:cs="Consolas"/>
+                          <w:sz w:val="20"/>
+                          <w:szCs w:val="20"/>
+                          <w:lang w:val="en-US"/>
+                        </w:rPr>
+                        <w:t>S0-&gt;S/</w:t>
+                      </w:r>
+                      <w:proofErr w:type="spellStart"/>
+                      <w:r>
+                        <w:rPr>
+                          <w:rFonts w:ascii="Consolas" w:hAnsi="Consolas" w:cs="Consolas"/>
+                          <w:color w:val="000000"/>
+                          <w:sz w:val="20"/>
+                          <w:szCs w:val="20"/>
+                          <w:u w:val="single"/>
+                          <w:lang w:val="en-US"/>
+                        </w:rPr>
+                        <w:t>cjswa</w:t>
+                      </w:r>
+                      <w:proofErr w:type="spellEnd"/>
+                      <w:r>
+                        <w:rPr>
+                          <w:rFonts w:ascii="Consolas" w:hAnsi="Consolas" w:cs="Consolas"/>
+                          <w:sz w:val="20"/>
+                          <w:szCs w:val="20"/>
+                          <w:lang w:val="en-US"/>
+                        </w:rPr>
+                        <w:t>;</w:t>
+                      </w:r>
+                    </w:p>
+                    <w:p>
+                      <w:pPr>
+                        <w:autoSpaceDE w:val="0"/>
+                        <w:autoSpaceDN w:val="0"/>
+                        <w:adjustRightInd w:val="0"/>
+                        <w:spacing w:after="0" w:line="240" w:lineRule="auto"/>
+                        <w:rPr>
+                          <w:rFonts w:ascii="Consolas" w:hAnsi="Consolas" w:cs="Consolas"/>
+                          <w:sz w:val="20"/>
+                          <w:szCs w:val="20"/>
+                          <w:lang w:val="en-US"/>
+                        </w:rPr>
+                      </w:pPr>
+                      <w:r>
+                        <w:rPr>
+                          <w:rFonts w:ascii="Consolas" w:hAnsi="Consolas" w:cs="Consolas"/>
+                          <w:sz w:val="20"/>
+                          <w:szCs w:val="20"/>
+                          <w:lang w:val="en-US"/>
+                        </w:rPr>
+                        <w:t>S-&gt;P;</w:t>
+                      </w:r>
+                    </w:p>
+                    <w:p>
+                      <w:pPr>
+                        <w:autoSpaceDE w:val="0"/>
+                        <w:autoSpaceDN w:val="0"/>
+                        <w:adjustRightInd w:val="0"/>
+                        <w:spacing w:after="0" w:line="240" w:lineRule="auto"/>
+                        <w:rPr>
+                          <w:rFonts w:ascii="Consolas" w:hAnsi="Consolas" w:cs="Consolas"/>
+                          <w:sz w:val="20"/>
+                          <w:szCs w:val="20"/>
+                          <w:lang w:val="en-US"/>
+                        </w:rPr>
+                      </w:pPr>
+                      <w:r>
+                        <w:rPr>
+                          <w:rFonts w:ascii="Consolas" w:hAnsi="Consolas" w:cs="Consolas"/>
+                          <w:sz w:val="20"/>
+                          <w:szCs w:val="20"/>
+                          <w:lang w:val="en-US"/>
+                        </w:rPr>
+                        <w:t>P-&gt;L;</w:t>
+                      </w:r>
+                    </w:p>
+                    <w:p>
+                      <w:pPr>
+                        <w:autoSpaceDE w:val="0"/>
+                        <w:autoSpaceDN w:val="0"/>
+                        <w:adjustRightInd w:val="0"/>
+                        <w:spacing w:after="0" w:line="240" w:lineRule="auto"/>
+                        <w:rPr>
+                          <w:rFonts w:ascii="Consolas" w:hAnsi="Consolas" w:cs="Consolas"/>
+                          <w:sz w:val="20"/>
+                          <w:szCs w:val="20"/>
+                        </w:rPr>
+                      </w:pPr>
+                      <w:r>
+                        <w:rPr>
+                          <w:rFonts w:ascii="Consolas" w:hAnsi="Consolas" w:cs="Consolas"/>
+                          <w:sz w:val="20"/>
+                          <w:szCs w:val="20"/>
+                        </w:rPr>
+                        <w:t>L-&gt;IL;</w:t>
+                      </w:r>
+                    </w:p>
+                    <w:p>
+                      <w:pPr>
+                        <w:autoSpaceDE w:val="0"/>
+                        <w:autoSpaceDN w:val="0"/>
+                        <w:adjustRightInd w:val="0"/>
+                        <w:spacing w:after="0" w:line="240" w:lineRule="auto"/>
+                        <w:rPr>
+                          <w:rFonts w:ascii="Consolas" w:hAnsi="Consolas" w:cs="Consolas"/>
+                          <w:sz w:val="20"/>
+                          <w:szCs w:val="20"/>
+                        </w:rPr>
+                      </w:pPr>
+                      <w:r>
+                        <w:rPr>
+                          <w:rFonts w:ascii="Consolas" w:hAnsi="Consolas" w:cs="Consolas"/>
+                          <w:sz w:val="20"/>
+                          <w:szCs w:val="20"/>
+                        </w:rPr>
+                        <w:t>L-&gt;;</w:t>
+                      </w:r>
+                    </w:p>
+                    <w:p>
+                      <w:pPr>
+                        <w:autoSpaceDE w:val="0"/>
+                        <w:autoSpaceDN w:val="0"/>
+                        <w:adjustRightInd w:val="0"/>
+                        <w:spacing w:after="0" w:line="240" w:lineRule="auto"/>
+                        <w:rPr>
+                          <w:rFonts w:ascii="Consolas" w:hAnsi="Consolas" w:cs="Consolas"/>
+                          <w:sz w:val="20"/>
+                          <w:szCs w:val="20"/>
+                        </w:rPr>
+                      </w:pPr>
+                      <w:r>
+                        <w:rPr>
+                          <w:rFonts w:ascii="Consolas" w:hAnsi="Consolas" w:cs="Consolas"/>
+                          <w:sz w:val="20"/>
+                          <w:szCs w:val="20"/>
+                        </w:rPr>
+                        <w:t>I-&gt;</w:t>
+                      </w:r>
+                      <w:proofErr w:type="spellStart"/>
+                      <w:r>
+                        <w:rPr>
+                          <w:rFonts w:ascii="Consolas" w:hAnsi="Consolas" w:cs="Consolas"/>
+                          <w:color w:val="000000"/>
+                          <w:sz w:val="20"/>
+                          <w:szCs w:val="20"/>
+                          <w:u w:val="single"/>
+                        </w:rPr>
+                        <w:t>vit</w:t>
+                      </w:r>
+                      <w:proofErr w:type="spellEnd"/>
+                      <w:r>
+                        <w:rPr>
+                          <w:rFonts w:ascii="Consolas" w:hAnsi="Consolas" w:cs="Consolas"/>
+                          <w:sz w:val="20"/>
+                          <w:szCs w:val="20"/>
+                        </w:rPr>
+                        <w:t>;</w:t>
+                      </w:r>
+                    </w:p>
+                    <w:p>
+                      <w:pPr>
+                        <w:autoSpaceDE w:val="0"/>
+                        <w:autoSpaceDN w:val="0"/>
+                        <w:adjustRightInd w:val="0"/>
+                        <w:spacing w:after="0" w:line="240" w:lineRule="auto"/>
+                        <w:rPr>
+                          <w:rFonts w:ascii="Consolas" w:hAnsi="Consolas" w:cs="Consolas"/>
+                          <w:sz w:val="20"/>
+                          <w:szCs w:val="20"/>
+                        </w:rPr>
+                      </w:pPr>
+                      <w:r>
+                        <w:rPr>
+                          <w:rFonts w:ascii="Consolas" w:hAnsi="Consolas" w:cs="Consolas"/>
+                          <w:sz w:val="20"/>
+                          <w:szCs w:val="20"/>
+                        </w:rPr>
+                        <w:t>I-&gt;</w:t>
+                      </w:r>
+                      <w:proofErr w:type="spellStart"/>
+                      <w:r>
+                        <w:rPr>
+                          <w:rFonts w:ascii="Consolas" w:hAnsi="Consolas" w:cs="Consolas"/>
+                          <w:color w:val="000000"/>
+                          <w:sz w:val="20"/>
+                          <w:szCs w:val="20"/>
+                          <w:u w:val="single"/>
+                        </w:rPr>
+                        <w:t>iei</w:t>
+                      </w:r>
+                      <w:proofErr w:type="spellEnd"/>
+                      <w:r>
+                        <w:rPr>
+                          <w:rFonts w:ascii="Consolas" w:hAnsi="Consolas" w:cs="Consolas"/>
+                          <w:sz w:val="20"/>
+                          <w:szCs w:val="20"/>
+                        </w:rPr>
+                        <w:t>;</w:t>
+                      </w:r>
+                    </w:p>
+                    <w:p>
+                      <w:pPr>
+                        <w:autoSpaceDE w:val="0"/>
+                        <w:autoSpaceDN w:val="0"/>
+                        <w:adjustRightInd w:val="0"/>
+                        <w:spacing w:after="0" w:line="240" w:lineRule="auto"/>
+                        <w:rPr>
+                          <w:rFonts w:ascii="Consolas" w:hAnsi="Consolas" w:cs="Consolas"/>
+                          <w:sz w:val="20"/>
+                          <w:szCs w:val="20"/>
+                        </w:rPr>
+                      </w:pPr>
+                      <w:r>
+                        <w:rPr>
+                          <w:rFonts w:ascii="Consolas" w:hAnsi="Consolas" w:cs="Consolas"/>
+                          <w:sz w:val="20"/>
+                          <w:szCs w:val="20"/>
+                        </w:rPr>
+                        <w:t>I-&gt;</w:t>
+                      </w:r>
+                      <w:proofErr w:type="spellStart"/>
+                      <w:r>
+                        <w:rPr>
+                          <w:rFonts w:ascii="Consolas" w:hAnsi="Consolas" w:cs="Consolas"/>
+                          <w:color w:val="000000"/>
+                          <w:sz w:val="20"/>
+                          <w:szCs w:val="20"/>
+                          <w:u w:val="single"/>
+                        </w:rPr>
+                        <w:t>iefi</w:t>
+                      </w:r>
+                      <w:proofErr w:type="spellEnd"/>
+                      <w:r>
+                        <w:rPr>
+                          <w:rFonts w:ascii="Consolas" w:hAnsi="Consolas" w:cs="Consolas"/>
+                          <w:sz w:val="20"/>
+                          <w:szCs w:val="20"/>
+                        </w:rPr>
+                        <w:t>;</w:t>
+                      </w:r>
+                    </w:p>
+                    <w:p>
+                      <w:pPr>
+                        <w:rPr>
+                          <w:lang w:val="en-US"/>
+                        </w:rPr>
+                      </w:pPr>
+                      <w:r>
+                        <w:rPr>
+                          <w:rFonts w:ascii="Consolas" w:hAnsi="Consolas" w:cs="Consolas"/>
+                          <w:sz w:val="20"/>
+                          <w:szCs w:val="20"/>
+                        </w:rPr>
+                        <w:t>I-&gt;</w:t>
+                      </w:r>
+                      <w:proofErr w:type="spellStart"/>
+                      <w:r>
+                        <w:rPr>
+                          <w:rFonts w:ascii="Consolas" w:hAnsi="Consolas" w:cs="Consolas"/>
+                          <w:sz w:val="20"/>
+                          <w:szCs w:val="20"/>
+                        </w:rPr>
+                        <w:t>wioLc</w:t>
+                      </w:r>
+                      <w:proofErr w:type="spellEnd"/>
+                      <w:r>
+                        <w:rPr>
+                          <w:rFonts w:ascii="Consolas" w:hAnsi="Consolas" w:cs="Consolas"/>
+                          <w:sz w:val="20"/>
+                          <w:szCs w:val="20"/>
+                        </w:rPr>
+                        <w:t>;</w:t>
+                      </w:r>
+                    </w:p>
+                  </w:txbxContent>
+                </v:textbox>
+                <w10:anchorlock/>
+              </v:shape>
+            </w:pict>
+          </mc:Fallback>
+        </mc:AlternateContent>
+      </w:r>
+    </w:p>
+    <w:p>
+      <w:pPr>
+        <w:jc w:val="both"/>
+        <w:rPr>
+          <w:sz w:val="24"/>
+          <w:szCs w:val="24"/>
+        </w:rPr>
+      </w:pPr>
+    </w:p>
+    <w:p>
+      <w:pPr>
+        <w:jc w:val="both"/>
+        <w:rPr>
+          <w:rFonts w:ascii="Courier New" w:hAnsi="Courier New" w:cs="Courier New"/>
+          <w:sz w:val="24"/>
+          <w:szCs w:val="24"/>
+        </w:rPr>
+      </w:pPr>
+      <w:r>
+        <w:rPr>
+          <w:sz w:val="24"/>
+          <w:szCs w:val="24"/>
+        </w:rPr>
+        <w:t xml:space="preserve">Definito tale file è sufficiente </w:t>
+      </w:r>
+      <w:r>
+        <w:rPr>
+          <w:sz w:val="24"/>
+          <w:szCs w:val="24"/>
+        </w:rPr>
+        <w:t xml:space="preserve">aprire </w:t>
+      </w:r>
+      <w:r>
+        <w:rPr>
+          <w:sz w:val="24"/>
+          <w:szCs w:val="24"/>
+        </w:rPr>
+        <w:t xml:space="preserve">il prompt dei comandi nella cartella contenente il </w:t>
+      </w:r>
+      <w:r>
+        <w:rPr>
+          <w:sz w:val="24"/>
+          <w:szCs w:val="24"/>
+        </w:rPr>
+        <w:t xml:space="preserve">file </w:t>
+      </w:r>
+      <w:proofErr w:type="spellStart"/>
+      <w:r>
+        <w:rPr>
+          <w:i/>
+          <w:sz w:val="24"/>
+          <w:szCs w:val="24"/>
+        </w:rPr>
+        <w:t>jar</w:t>
+      </w:r>
+      <w:proofErr w:type="spellEnd"/>
+      <w:r>
+        <w:rPr>
+          <w:sz w:val="24"/>
+          <w:szCs w:val="24"/>
+        </w:rPr>
+        <w:t xml:space="preserve"> “riconoscitoreLR1.jar” e digitare il comando “</w:t>
+      </w:r>
+      <w:r>
+        <w:rPr>
+          <w:rFonts w:ascii="Courier New" w:hAnsi="Courier New" w:cs="Courier New"/>
+          <w:sz w:val="24"/>
+          <w:szCs w:val="24"/>
+        </w:rPr>
+        <w:t>java -</w:t>
+      </w:r>
+      <w:proofErr w:type="spellStart"/>
+      <w:r>
+        <w:rPr>
+          <w:rFonts w:ascii="Courier New" w:hAnsi="Courier New" w:cs="Courier New"/>
+          <w:sz w:val="24"/>
+          <w:szCs w:val="24"/>
+        </w:rPr>
+        <w:t>jar</w:t>
+      </w:r>
+      <w:proofErr w:type="spellEnd"/>
+      <w:r>
+        <w:rPr>
+          <w:rFonts w:ascii="Courier New" w:hAnsi="Courier New" w:cs="Courier New"/>
+          <w:sz w:val="24"/>
+          <w:szCs w:val="24"/>
+        </w:rPr>
+        <w:t xml:space="preserve"> riconoscitoreLR1.jar”</w:t>
+      </w:r>
+      <w:r>
+        <w:rPr>
+          <w:sz w:val="24"/>
+          <w:szCs w:val="24"/>
+        </w:rPr>
+        <w:t>.</w:t>
+      </w:r>
+      <w:r>
+        <w:rPr>
+          <w:rFonts w:ascii="Courier New" w:hAnsi="Courier New" w:cs="Courier New"/>
+          <w:sz w:val="24"/>
+          <w:szCs w:val="24"/>
+        </w:rPr>
+        <w:t xml:space="preserve"> </w:t>
+      </w:r>
+    </w:p>
+    <w:p>
+      <w:pPr>
+        <w:jc w:val="both"/>
+        <w:rPr>
+          <w:sz w:val="24"/>
+          <w:szCs w:val="24"/>
+        </w:rPr>
+      </w:pPr>
+      <w:r>
+        <w:rPr>
+          <w:sz w:val="24"/>
+          <w:szCs w:val="24"/>
+        </w:rPr>
+        <w:t>A questo punto il riconoscitore</w:t>
+      </w:r>
+      <w:r>
+        <w:rPr>
+          <w:sz w:val="24"/>
+          <w:szCs w:val="24"/>
+        </w:rPr>
+        <w:t xml:space="preserve">, qualora non siano individuati errori lessicali, sintattici e/o semantici, </w:t>
+      </w:r>
+      <w:r>
+        <w:rPr>
+          <w:sz w:val="24"/>
+          <w:szCs w:val="24"/>
+        </w:rPr>
+        <w:t xml:space="preserve">costruirà l’automa di tipo </w:t>
       </w:r>
       <w:proofErr w:type="gramStart"/>
       <w:r>
@@ -2609,7 +3691,7 @@
           <w:sz w:val="24"/>
           <w:szCs w:val="24"/>
         </w:rPr>
-        <w:t>CT)*</w:t>
+        <w:t>LR(</w:t>
       </w:r>
       <w:proofErr w:type="gramEnd"/>
       <w:r>
@@ -2617,83 +3699,250 @@
           <w:sz w:val="24"/>
           <w:szCs w:val="24"/>
         </w:rPr>
-        <w:t xml:space="preserve"> SC</w:t>
-      </w:r>
-    </w:p>
-    <w:p>
-      <w:pPr>
-        <w:jc w:val="both"/>
-        <w:rPr>
-          <w:sz w:val="24"/>
-          <w:szCs w:val="24"/>
-        </w:rPr>
-      </w:pPr>
-      <w:r>
-        <w:rPr>
-          <w:sz w:val="24"/>
-          <w:szCs w:val="24"/>
-          <w:highlight w:val="yellow"/>
-        </w:rPr>
-        <w:t xml:space="preserve">Per procedere all’analisi è sufficiente creare un file di tipo </w:t>
+        <w:t xml:space="preserve">1) </w:t>
+      </w:r>
+      <w:r>
+        <w:rPr>
+          <w:sz w:val="24"/>
+          <w:szCs w:val="24"/>
+        </w:rPr>
+        <w:t>relativo</w:t>
+      </w:r>
+      <w:r>
+        <w:rPr>
+          <w:sz w:val="24"/>
+          <w:szCs w:val="24"/>
+        </w:rPr>
+        <w:t xml:space="preserve"> </w:t>
+      </w:r>
+      <w:r>
+        <w:rPr>
+          <w:sz w:val="24"/>
+          <w:szCs w:val="24"/>
+        </w:rPr>
+        <w:t>al</w:t>
+      </w:r>
+      <w:r>
+        <w:rPr>
+          <w:sz w:val="24"/>
+          <w:szCs w:val="24"/>
+        </w:rPr>
+        <w:t>la grammatica fornita, andando a</w:t>
+      </w:r>
+      <w:r>
+        <w:rPr>
+          <w:sz w:val="24"/>
+          <w:szCs w:val="24"/>
+        </w:rPr>
+        <w:t xml:space="preserve"> individuare eventuali conflitti </w:t>
+      </w:r>
+      <w:r>
+        <w:rPr>
+          <w:sz w:val="24"/>
+          <w:szCs w:val="24"/>
+        </w:rPr>
+        <w:t xml:space="preserve">che </w:t>
+      </w:r>
+      <w:r>
+        <w:rPr>
+          <w:sz w:val="24"/>
+          <w:szCs w:val="24"/>
+        </w:rPr>
+        <w:t xml:space="preserve">rendano </w:t>
+      </w:r>
+      <w:r>
+        <w:rPr>
+          <w:sz w:val="24"/>
+          <w:szCs w:val="24"/>
+        </w:rPr>
+        <w:t xml:space="preserve">la grammatica stessa non </w:t>
+      </w:r>
+      <w:r>
+        <w:rPr>
+          <w:sz w:val="24"/>
+          <w:szCs w:val="24"/>
+        </w:rPr>
+        <w:t>LR(1).</w:t>
+      </w:r>
+    </w:p>
+    <w:p>
+      <w:pPr>
+        <w:rPr>
+          <w:sz w:val="24"/>
+          <w:szCs w:val="24"/>
+        </w:rPr>
+      </w:pPr>
+      <w:r>
+        <w:rPr>
+          <w:sz w:val="24"/>
+          <w:szCs w:val="24"/>
+        </w:rPr>
+        <w:lastRenderedPageBreak/>
+        <w:t>Al termine de</w:t>
+      </w:r>
+      <w:r>
+        <w:rPr>
+          <w:sz w:val="24"/>
+          <w:szCs w:val="24"/>
+        </w:rPr>
+        <w:t>ll’analisi</w:t>
+      </w:r>
+      <w:r>
+        <w:rPr>
+          <w:sz w:val="24"/>
+          <w:szCs w:val="24"/>
+        </w:rPr>
+        <w:t xml:space="preserve">, il programma fornisce in output </w:t>
+      </w:r>
+      <w:r>
+        <w:rPr>
+          <w:sz w:val="24"/>
+          <w:szCs w:val="24"/>
+        </w:rPr>
+        <w:t>un elenco d</w:t>
+      </w:r>
+      <w:r>
+        <w:rPr>
+          <w:sz w:val="24"/>
+          <w:szCs w:val="24"/>
+        </w:rPr>
+        <w:t xml:space="preserve">egli stati </w:t>
+      </w:r>
+      <w:r>
+        <w:rPr>
+          <w:sz w:val="24"/>
+          <w:szCs w:val="24"/>
+        </w:rPr>
+        <w:t xml:space="preserve">formati da regole core e </w:t>
+      </w:r>
+      <w:r>
+        <w:rPr>
+          <w:sz w:val="24"/>
+          <w:szCs w:val="24"/>
+        </w:rPr>
+        <w:t xml:space="preserve">regole </w:t>
+      </w:r>
+      <w:r>
+        <w:rPr>
+          <w:sz w:val="24"/>
+          <w:szCs w:val="24"/>
+        </w:rPr>
+        <w:t>di completamento</w:t>
+      </w:r>
+      <w:r>
+        <w:rPr>
+          <w:sz w:val="24"/>
+          <w:szCs w:val="24"/>
+        </w:rPr>
+        <w:t>,</w:t>
+      </w:r>
+      <w:r>
+        <w:rPr>
+          <w:sz w:val="24"/>
+          <w:szCs w:val="24"/>
+        </w:rPr>
+        <w:t xml:space="preserve"> con i relativi </w:t>
+      </w:r>
+      <w:r>
+        <w:rPr>
+          <w:sz w:val="24"/>
+          <w:szCs w:val="24"/>
+        </w:rPr>
+        <w:t>look</w:t>
+      </w:r>
+      <w:r>
+        <w:rPr>
+          <w:sz w:val="24"/>
+          <w:szCs w:val="24"/>
+        </w:rPr>
+        <w:t>-</w:t>
       </w:r>
       <w:proofErr w:type="spellStart"/>
       <w:r>
         <w:rPr>
           <w:sz w:val="24"/>
           <w:szCs w:val="24"/>
-          <w:highlight w:val="yellow"/>
-        </w:rPr>
-        <w:t>txt</w:t>
+        </w:rPr>
+        <w:t>ahead</w:t>
       </w:r>
       <w:proofErr w:type="spellEnd"/>
       <w:r>
         <w:rPr>
           <w:sz w:val="24"/>
           <w:szCs w:val="24"/>
-          <w:highlight w:val="yellow"/>
-        </w:rPr>
-        <w:t xml:space="preserve"> denominato “nomefile.txt” nella stessa cartella dell’applicativo </w:t>
-      </w:r>
-      <w:proofErr w:type="spellStart"/>
-      <w:r>
-        <w:rPr>
-          <w:sz w:val="24"/>
-          <w:szCs w:val="24"/>
-          <w:highlight w:val="yellow"/>
-        </w:rPr>
-        <w:t>jar</w:t>
-      </w:r>
-      <w:proofErr w:type="spellEnd"/>
-      <w:r>
-        <w:rPr>
-          <w:sz w:val="24"/>
-          <w:szCs w:val="24"/>
-          <w:highlight w:val="yellow"/>
-        </w:rPr>
-        <w:t xml:space="preserve"> procedendo poi a eseguire l’applicativo.</w:t>
-      </w:r>
-    </w:p>
-    <w:p>
-      <w:pPr>
-        <w:jc w:val="both"/>
-        <w:rPr>
-          <w:sz w:val="24"/>
-          <w:szCs w:val="24"/>
-        </w:rPr>
-      </w:pPr>
-      <w:r>
-        <w:rPr>
-          <w:sz w:val="24"/>
-          <w:szCs w:val="24"/>
-        </w:rPr>
-        <w:t xml:space="preserve">A questo punto il riconoscitore </w:t>
-      </w:r>
-      <w:r>
-        <w:rPr>
-          <w:sz w:val="24"/>
-          <w:szCs w:val="24"/>
-        </w:rPr>
-        <w:t xml:space="preserve">costruirà l’automa di tipo </w:t>
+        </w:rPr>
+        <w:t>, in</w:t>
+      </w:r>
+      <w:r>
+        <w:rPr>
+          <w:sz w:val="24"/>
+          <w:szCs w:val="24"/>
+        </w:rPr>
+        <w:t>sieme a</w:t>
+      </w:r>
+      <w:r>
+        <w:rPr>
+          <w:sz w:val="24"/>
+          <w:szCs w:val="24"/>
+        </w:rPr>
+        <w:t xml:space="preserve"> un elenco delle transizioni che indicano quale carattere </w:t>
+      </w:r>
+      <w:r>
+        <w:rPr>
+          <w:sz w:val="24"/>
+          <w:szCs w:val="24"/>
+        </w:rPr>
+        <w:t>viene consumato per passare da uno stato all’altro</w:t>
+      </w:r>
+      <w:r>
+        <w:rPr>
+          <w:sz w:val="24"/>
+          <w:szCs w:val="24"/>
+        </w:rPr>
+        <w:t>.</w:t>
+      </w:r>
+      <w:r>
+        <w:rPr>
+          <w:sz w:val="24"/>
+          <w:szCs w:val="24"/>
+        </w:rPr>
+        <w:t xml:space="preserve"> </w:t>
+      </w:r>
+    </w:p>
+    <w:p>
+      <w:pPr>
+        <w:rPr>
+          <w:sz w:val="24"/>
+          <w:szCs w:val="24"/>
+        </w:rPr>
+      </w:pPr>
+      <w:r>
+        <w:rPr>
+          <w:sz w:val="24"/>
+          <w:szCs w:val="24"/>
+        </w:rPr>
+        <w:t>V</w:t>
+      </w:r>
+      <w:r>
+        <w:rPr>
+          <w:sz w:val="24"/>
+          <w:szCs w:val="24"/>
+        </w:rPr>
+        <w:t xml:space="preserve">iene </w:t>
+      </w:r>
+      <w:r>
+        <w:rPr>
+          <w:sz w:val="24"/>
+          <w:szCs w:val="24"/>
+        </w:rPr>
+        <w:t xml:space="preserve">infine </w:t>
+      </w:r>
+      <w:r>
+        <w:rPr>
+          <w:sz w:val="24"/>
+          <w:szCs w:val="24"/>
+        </w:rPr>
+        <w:t xml:space="preserve">riportato se la grammatica è o meno </w:t>
       </w:r>
       <w:proofErr w:type="gramStart"/>
       <w:r>
@@ -2709,21 +3958,28 @@
           <w:sz w:val="24"/>
           <w:szCs w:val="24"/>
         </w:rPr>
-        <w:t>1) secondo la grammatica fornita, andando a</w:t>
-      </w:r>
-      <w:r>
-        <w:rPr>
-          <w:sz w:val="24"/>
-          <w:szCs w:val="24"/>
-        </w:rPr>
-        <w:t xml:space="preserve"> individuare eventuali conflitti </w:t>
-      </w:r>
-      <w:r>
-        <w:rPr>
-          <w:sz w:val="24"/>
-          <w:szCs w:val="24"/>
-        </w:rPr>
-        <w:t>che potrebbero</w:t>
+        <w:t>1) e</w:t>
+      </w:r>
+      <w:r>
+        <w:rPr>
+          <w:sz w:val="24"/>
+          <w:szCs w:val="24"/>
+        </w:rPr>
+        <w:t>,</w:t>
+      </w:r>
+      <w:r>
+        <w:rPr>
+          <w:sz w:val="24"/>
+          <w:szCs w:val="24"/>
+        </w:rPr>
+        <w:t xml:space="preserve"> in caso non lo sia</w:t>
+      </w:r>
+      <w:r>
+        <w:rPr>
+          <w:sz w:val="24"/>
+          <w:szCs w:val="24"/>
+        </w:rPr>
+        <w:t>,</w:t>
       </w:r>
       <w:r>
         <w:rPr>
@@ -2737,143 +3993,28 @@
           <w:sz w:val="24"/>
           <w:szCs w:val="24"/>
         </w:rPr>
-        <w:t xml:space="preserve">rendere </w:t>
-      </w:r>
-      <w:r>
-        <w:rPr>
-          <w:sz w:val="24"/>
-          <w:szCs w:val="24"/>
-        </w:rPr>
-        <w:t xml:space="preserve">la grammatica stessa non </w:t>
-      </w:r>
-      <w:r>
-        <w:rPr>
-          <w:sz w:val="24"/>
-          <w:szCs w:val="24"/>
-        </w:rPr>
-        <w:t>LR(1).</w:t>
-      </w:r>
-    </w:p>
-    <w:p>
-      <w:pPr>
-        <w:rPr>
-          <w:sz w:val="24"/>
-          <w:szCs w:val="24"/>
-        </w:rPr>
-      </w:pPr>
-      <w:r>
-        <w:rPr>
-          <w:sz w:val="24"/>
-          <w:szCs w:val="24"/>
-        </w:rPr>
-        <w:t>Al termine de</w:t>
-      </w:r>
-      <w:r>
-        <w:rPr>
-          <w:sz w:val="24"/>
-          <w:szCs w:val="24"/>
-        </w:rPr>
-        <w:t>ll’analisi</w:t>
-      </w:r>
-      <w:r>
-        <w:rPr>
-          <w:sz w:val="24"/>
-          <w:szCs w:val="24"/>
-        </w:rPr>
-        <w:t>,</w:t>
-      </w:r>
-      <w:r>
-        <w:rPr>
-          <w:sz w:val="24"/>
-          <w:szCs w:val="24"/>
-        </w:rPr>
-        <w:t xml:space="preserve"> </w:t>
-      </w:r>
-      <w:r>
-        <w:rPr>
-          <w:sz w:val="24"/>
-          <w:szCs w:val="24"/>
-        </w:rPr>
-        <w:t xml:space="preserve">salvo che non siano stati trovati degli errori </w:t>
-      </w:r>
-      <w:r>
-        <w:rPr>
-          <w:sz w:val="24"/>
-          <w:szCs w:val="24"/>
-        </w:rPr>
-        <w:t>n</w:t>
-      </w:r>
-      <w:r>
-        <w:rPr>
-          <w:sz w:val="24"/>
-          <w:szCs w:val="24"/>
-        </w:rPr>
-        <w:t xml:space="preserve">el file passato in input (errori di tipo lessicale o grammaticale), il programma fornisce in output </w:t>
-      </w:r>
-      <w:r>
-        <w:rPr>
-          <w:sz w:val="24"/>
-          <w:szCs w:val="24"/>
-        </w:rPr>
-        <w:t>un elenco d</w:t>
-      </w:r>
-      <w:r>
-        <w:rPr>
-          <w:sz w:val="24"/>
-          <w:szCs w:val="24"/>
-        </w:rPr>
-        <w:t xml:space="preserve">egli stati </w:t>
-      </w:r>
-      <w:r>
-        <w:rPr>
-          <w:sz w:val="24"/>
-          <w:szCs w:val="24"/>
-        </w:rPr>
-        <w:t xml:space="preserve">formati da regole core e di completamento con i relativi </w:t>
-      </w:r>
-      <w:r>
-        <w:rPr>
-          <w:sz w:val="24"/>
-          <w:szCs w:val="24"/>
-          <w:lang w:val="en-GB"/>
-        </w:rPr>
-        <w:t>look</w:t>
-      </w:r>
-      <w:r>
-        <w:rPr>
-          <w:sz w:val="24"/>
-          <w:szCs w:val="24"/>
-        </w:rPr>
-        <w:t>-</w:t>
-      </w:r>
-      <w:r>
-        <w:rPr>
-          <w:sz w:val="24"/>
-          <w:szCs w:val="24"/>
-          <w:lang w:val="en-GB"/>
-        </w:rPr>
-        <w:t>ahead</w:t>
-      </w:r>
-      <w:r>
-        <w:rPr>
-          <w:sz w:val="24"/>
-          <w:szCs w:val="24"/>
-        </w:rPr>
-        <w:t xml:space="preserve">, inoltre fornisce un elenco delle transizioni che indicano quale carattere </w:t>
-      </w:r>
-      <w:r>
-        <w:rPr>
-          <w:sz w:val="24"/>
-          <w:szCs w:val="24"/>
-        </w:rPr>
-        <w:t xml:space="preserve">viene consumato per passare da uno stato all’altro, infine </w:t>
-      </w:r>
-      <w:r>
-        <w:rPr>
-          <w:sz w:val="24"/>
-          <w:szCs w:val="24"/>
-        </w:rPr>
-        <w:t>viene riportato se la grammatica è o meno LR(1) ed in caso non lo sia riporta gli stati che contengono dei conflitti che rendono la grammatica non LR(1).</w:t>
+        <w:t xml:space="preserve">vengono </w:t>
+      </w:r>
+      <w:r>
+        <w:rPr>
+          <w:sz w:val="24"/>
+          <w:szCs w:val="24"/>
+        </w:rPr>
+        <w:t>riporta</w:t>
+      </w:r>
+      <w:r>
+        <w:rPr>
+          <w:sz w:val="24"/>
+          <w:szCs w:val="24"/>
+        </w:rPr>
+        <w:t>ti</w:t>
+      </w:r>
+      <w:r>
+        <w:rPr>
+          <w:sz w:val="24"/>
+          <w:szCs w:val="24"/>
+        </w:rPr>
+        <w:t xml:space="preserve"> gli stati che contengono i conflitti che rendono la grammatica non LR(1).</w:t>
       </w:r>
     </w:p>
     <w:p>
@@ -2883,12 +4024,12 @@
     </w:p>
     <w:p>
       <w:pPr>
-        <w:pStyle w:val="Titolo1"/>
+        <w:pStyle w:val="Heading1"/>
         <w:rPr>
           <w:color w:val="2E74B5" w:themeColor="accent5" w:themeShade="BF"/>
         </w:rPr>
       </w:pPr>
-      <w:bookmarkStart w:id="4" w:name="_Toc3911994"/>
+      <w:bookmarkStart w:id="4" w:name="_Toc3989802"/>
       <w:r>
         <w:rPr>
           <w:color w:val="2E74B5" w:themeColor="accent5" w:themeShade="BF"/>
@@ -2938,7 +4079,7 @@
     </w:p>
     <w:p>
       <w:pPr>
-        <w:pStyle w:val="Paragrafoelenco"/>
+        <w:pStyle w:val="ListParagraph"/>
         <w:numPr>
           <w:ilvl w:val="0"/>
           <w:numId w:val="7"/>
@@ -2954,12 +4095,19 @@
           <w:sz w:val="24"/>
           <w:szCs w:val="24"/>
         </w:rPr>
-        <w:t>Creazione di una GUI per l’interazione con l’applicativo, sia per l’inserimento delle grammatiche che per l’avvio dell’analisi;</w:t>
-      </w:r>
-    </w:p>
-    <w:p>
-      <w:pPr>
-        <w:pStyle w:val="Paragrafoelenco"/>
+        <w:t>c</w:t>
+      </w:r>
+      <w:r>
+        <w:rPr>
+          <w:sz w:val="24"/>
+          <w:szCs w:val="24"/>
+        </w:rPr>
+        <w:t>reazione di una GUI per l’interazione con l’applicativo, sia per l’inserimento delle grammatiche che per l’avvio dell’analisi;</w:t>
+      </w:r>
+    </w:p>
+    <w:p>
+      <w:pPr>
+        <w:pStyle w:val="ListParagraph"/>
         <w:numPr>
           <w:ilvl w:val="0"/>
           <w:numId w:val="7"/>
@@ -2975,7 +4123,14 @@
           <w:sz w:val="24"/>
           <w:szCs w:val="24"/>
         </w:rPr>
-        <w:t xml:space="preserve">Visualizzazione dei singoli stati o dell’automa completo </w:t>
+        <w:t>v</w:t>
+      </w:r>
+      <w:r>
+        <w:rPr>
+          <w:sz w:val="24"/>
+          <w:szCs w:val="24"/>
+        </w:rPr>
+        <w:t xml:space="preserve">isualizzazione dei singoli stati o dell’automa completo </w:t>
       </w:r>
       <w:proofErr w:type="gramStart"/>
       <w:r>
@@ -2992,36 +4147,6 @@
           <w:szCs w:val="24"/>
         </w:rPr>
         <w:t>1) in formato grafico.</w:t>
-      </w:r>
-    </w:p>
-    <w:p>
-      <w:pPr>
-        <w:jc w:val="both"/>
-        <w:rPr>
-          <w:sz w:val="24"/>
-          <w:szCs w:val="24"/>
-        </w:rPr>
-      </w:pPr>
-      <w:r>
-        <w:rPr>
-          <w:sz w:val="24"/>
-          <w:szCs w:val="24"/>
-        </w:rPr>
-        <w:t>Inoltre</w:t>
-      </w:r>
-      <w:r>
-        <w:rPr>
-          <w:sz w:val="24"/>
-          <w:szCs w:val="24"/>
-        </w:rPr>
-        <w:t>,</w:t>
-      </w:r>
-      <w:r>
-        <w:rPr>
-          <w:sz w:val="24"/>
-          <w:szCs w:val="24"/>
-        </w:rPr>
-        <w:t xml:space="preserve"> potrebbe essere necessaria l</w:t>
       </w:r>
       <w:bookmarkStart w:id="5" w:name="_GoBack"/>
       <w:bookmarkEnd w:id="5"/>
@@ -3030,23 +4155,36 @@
           <w:sz w:val="24"/>
           <w:szCs w:val="24"/>
         </w:rPr>
-        <w:t>a risoluzione di qualche bug minore</w:t>
-      </w:r>
-      <w:r>
-        <w:rPr>
-          <w:sz w:val="24"/>
-          <w:szCs w:val="24"/>
-        </w:rPr>
-        <w:t xml:space="preserve"> non rilevato nello sviluppo</w:t>
-      </w:r>
-      <w:r>
-        <w:rPr>
-          <w:sz w:val="24"/>
-          <w:szCs w:val="24"/>
-        </w:rPr>
-        <w:t>.</w:t>
-      </w:r>
-    </w:p>
+        <w:br w:type="page"/>
+      </w:r>
+    </w:p>
+    <w:p>
+      <w:pPr>
+        <w:pStyle w:val="Heading1"/>
+      </w:pPr>
+      <w:bookmarkStart w:id="6" w:name="_Toc3989803"/>
+      <w:r>
+        <w:lastRenderedPageBreak/>
+        <w:t>Bibliografia e riferimenti</w:t>
+      </w:r>
+      <w:bookmarkEnd w:id="6"/>
+    </w:p>
+    <w:p/>
+    <w:p>
+      <w:pPr>
+        <w:pStyle w:val="Footer"/>
+      </w:pPr>
+      <w:r>
+        <w:t>https://it.wikipedia.org/wiki/Grammatica_libera_dal_contesto</w:t>
+      </w:r>
+      <w:r>
+        <w:br/>
+      </w:r>
+      <w:r>
+        <w:t>https://it.wikipedia.org/wiki/Parser_LR</w:t>
+      </w:r>
+    </w:p>
+    <w:p/>
     <w:sectPr>
       <w:pgSz w:w="11906" w:h="16838"/>
       <w:pgMar w:top="1417" w:right="1134" w:bottom="1134" w:left="1134" w:header="708" w:footer="708" w:gutter="0"/>
@@ -3057,6 +4195,56 @@
 </w:document>
 </file>
 
+<file path=word/endnotes.xml><?xml version="1.0" encoding="utf-8"?>
+<w:endnotes xmlns:wpc="http://schemas.microsoft.com/office/word/2010/wordprocessingCanvas" xmlns:cx="http://schemas.microsoft.com/office/drawing/2014/chartex" xmlns:cx1="http://schemas.microsoft.com/office/drawing/2015/9/8/chartex" xmlns:cx2="http://schemas.microsoft.com/office/drawing/2015/10/21/chartex" xmlns:cx3="http://schemas.microsoft.com/office/drawing/2016/5/9/chartex" xmlns:cx4="http://schemas.microsoft.com/office/drawing/2016/5/10/chartex" xmlns:cx5="http://schemas.microsoft.com/office/drawing/2016/5/11/chartex" xmlns:cx6="http://schemas.microsoft.com/office/drawing/2016/5/12/chartex" xmlns:cx7="http://schemas.microsoft.com/office/drawing/2016/5/13/chartex" xmlns:cx8="http://schemas.microsoft.com/office/drawing/2016/5/14/chartex" xmlns:mc="http://schemas.openxmlformats.org/markup-compatibility/2006" xmlns:aink="http://schemas.microsoft.com/office/drawing/2016/ink" xmlns:am3d="http://schemas.microsoft.com/office/drawing/2017/model3d" xmlns:o="urn:schemas-microsoft-com:office:office" xmlns:r="http://schemas.openxmlformats.org/officeDocument/2006/relationships" xmlns:m="http://schemas.openxmlformats.org/officeDocument/2006/math" xmlns:v="urn:schemas-microsoft-com:vml" xmlns:wp14="http://schemas.microsoft.com/office/word/2010/wordprocessingDrawing" xmlns:wp="http://schemas.openxmlformats.org/drawingml/2006/wordprocessingDrawing" xmlns:w10="urn:schemas-microsoft-com:office:word" xmlns:w="http://schemas.openxmlformats.org/wordprocessingml/2006/main" xmlns:w14="http://schemas.microsoft.com/office/word/2010/wordml" xmlns:w15="http://schemas.microsoft.com/office/word/2012/wordml" xmlns:w16cid="http://schemas.microsoft.com/office/word/2016/wordml/cid" xmlns:w16se="http://schemas.microsoft.com/office/word/2015/wordml/symex" xmlns:wpg="http://schemas.microsoft.com/office/word/2010/wordprocessingGroup" xmlns:wpi="http://schemas.microsoft.com/office/word/2010/wordprocessingInk" xmlns:wne="http://schemas.microsoft.com/office/word/2006/wordml" xmlns:wps="http://schemas.microsoft.com/office/word/2010/wordprocessingShape" mc:Ignorable="w14 w15 w16se w16cid wp14">
+  <w:endnote w:type="separator" w:id="-1">
+    <w:p>
+      <w:pPr>
+        <w:spacing w:after="0" w:line="240" w:lineRule="auto"/>
+      </w:pPr>
+      <w:r>
+        <w:separator/>
+      </w:r>
+    </w:p>
+  </w:endnote>
+  <w:endnote w:type="continuationSeparator" w:id="0">
+    <w:p>
+      <w:pPr>
+        <w:spacing w:after="0" w:line="240" w:lineRule="auto"/>
+      </w:pPr>
+      <w:r>
+        <w:continuationSeparator/>
+      </w:r>
+    </w:p>
+  </w:endnote>
+</w:endnotes>
+</file>
+
+<file path=word/footnotes.xml><?xml version="1.0" encoding="utf-8"?>
+<w:footnotes xmlns:wpc="http://schemas.microsoft.com/office/word/2010/wordprocessingCanvas" xmlns:cx="http://schemas.microsoft.com/office/drawing/2014/chartex" xmlns:cx1="http://schemas.microsoft.com/office/drawing/2015/9/8/chartex" xmlns:cx2="http://schemas.microsoft.com/office/drawing/2015/10/21/chartex" xmlns:cx3="http://schemas.microsoft.com/office/drawing/2016/5/9/chartex" xmlns:cx4="http://schemas.microsoft.com/office/drawing/2016/5/10/chartex" xmlns:cx5="http://schemas.microsoft.com/office/drawing/2016/5/11/chartex" xmlns:cx6="http://schemas.microsoft.com/office/drawing/2016/5/12/chartex" xmlns:cx7="http://schemas.microsoft.com/office/drawing/2016/5/13/chartex" xmlns:cx8="http://schemas.microsoft.com/office/drawing/2016/5/14/chartex" xmlns:mc="http://schemas.openxmlformats.org/markup-compatibility/2006" xmlns:aink="http://schemas.microsoft.com/office/drawing/2016/ink" xmlns:am3d="http://schemas.microsoft.com/office/drawing/2017/model3d" xmlns:o="urn:schemas-microsoft-com:office:office" xmlns:r="http://schemas.openxmlformats.org/officeDocument/2006/relationships" xmlns:m="http://schemas.openxmlformats.org/officeDocument/2006/math" xmlns:v="urn:schemas-microsoft-com:vml" xmlns:wp14="http://schemas.microsoft.com/office/word/2010/wordprocessingDrawing" xmlns:wp="http://schemas.openxmlformats.org/drawingml/2006/wordprocessingDrawing" xmlns:w10="urn:schemas-microsoft-com:office:word" xmlns:w="http://schemas.openxmlformats.org/wordprocessingml/2006/main" xmlns:w14="http://schemas.microsoft.com/office/word/2010/wordml" xmlns:w15="http://schemas.microsoft.com/office/word/2012/wordml" xmlns:w16cid="http://schemas.microsoft.com/office/word/2016/wordml/cid" xmlns:w16se="http://schemas.microsoft.com/office/word/2015/wordml/symex" xmlns:wpg="http://schemas.microsoft.com/office/word/2010/wordprocessingGroup" xmlns:wpi="http://schemas.microsoft.com/office/word/2010/wordprocessingInk" xmlns:wne="http://schemas.microsoft.com/office/word/2006/wordml" xmlns:wps="http://schemas.microsoft.com/office/word/2010/wordprocessingShape" mc:Ignorable="w14 w15 w16se w16cid wp14">
+  <w:footnote w:type="separator" w:id="-1">
+    <w:p>
+      <w:pPr>
+        <w:spacing w:after="0" w:line="240" w:lineRule="auto"/>
+      </w:pPr>
+      <w:r>
+        <w:separator/>
+      </w:r>
+    </w:p>
+  </w:footnote>
+  <w:footnote w:type="continuationSeparator" w:id="0">
+    <w:p>
+      <w:pPr>
+        <w:spacing w:after="0" w:line="240" w:lineRule="auto"/>
+      </w:pPr>
+      <w:r>
+        <w:continuationSeparator/>
+      </w:r>
+    </w:p>
+  </w:footnote>
+</w:footnotes>
+</file>
+
 <file path=word/numbering.xml><?xml version="1.0" encoding="utf-8"?>
 <w:numbering xmlns:wpc="http://schemas.microsoft.com/office/word/2010/wordprocessingCanvas" xmlns:cx="http://schemas.microsoft.com/office/drawing/2014/chartex" xmlns:cx1="http://schemas.microsoft.com/office/drawing/2015/9/8/chartex" xmlns:cx2="http://schemas.microsoft.com/office/drawing/2015/10/21/chartex" xmlns:cx3="http://schemas.microsoft.com/office/drawing/2016/5/9/chartex" xmlns:cx4="http://schemas.microsoft.com/office/drawing/2016/5/10/chartex" xmlns:cx5="http://schemas.microsoft.com/office/drawing/2016/5/11/chartex" xmlns:cx6="http://schemas.microsoft.com/office/drawing/2016/5/12/chartex" xmlns:cx7="http://schemas.microsoft.com/office/drawing/2016/5/13/chartex" xmlns:cx8="http://schemas.microsoft.com/office/drawing/2016/5/14/chartex" xmlns:mc="http://schemas.openxmlformats.org/markup-compatibility/2006" xmlns:aink="http://schemas.microsoft.com/office/drawing/2016/ink" xmlns:am3d="http://schemas.microsoft.com/office/drawing/2017/model3d" xmlns:o="urn:schemas-microsoft-com:office:office" xmlns:r="http://schemas.openxmlformats.org/officeDocument/2006/relationships" xmlns:m="http://schemas.openxmlformats.org/officeDocument/2006/math" xmlns:v="urn:schemas-microsoft-com:vml" xmlns:wp14="http://schemas.microsoft.com/office/word/2010/wordprocessingDrawing" xmlns:wp="http://schemas.openxmlformats.org/drawingml/2006/wordprocessingDrawing" xmlns:w10="urn:schemas-microsoft-com:office:word" xmlns:w="http://schemas.openxmlformats.org/wordprocessingml/2006/main" xmlns:w14="http://schemas.microsoft.com/office/word/2010/wordml" xmlns:w15="http://schemas.microsoft.com/office/word/2012/wordml" xmlns:w16cid="http://schemas.microsoft.com/office/word/2016/wordml/cid" xmlns:w16se="http://schemas.microsoft.com/office/word/2015/wordml/symex" xmlns:wpg="http://schemas.microsoft.com/office/word/2010/wordprocessingGroup" xmlns:wpi="http://schemas.microsoft.com/office/word/2010/wordprocessingInk" xmlns:wne="http://schemas.microsoft.com/office/word/2006/wordml" xmlns:wps="http://schemas.microsoft.com/office/word/2010/wordprocessingShape" mc:Ignorable="w14 w15 w16se w16cid wp14">
   <w:abstractNum w:abstractNumId="0" w15:restartNumberingAfterBreak="0">
@@ -3174,16 +4362,17 @@
   <w:abstractNum w:abstractNumId="1" w15:restartNumberingAfterBreak="0">
     <w:nsid w:val="26F65994"/>
     <w:multiLevelType w:val="hybridMultilevel"/>
-    <w:tmpl w:val="67885EA6"/>
-    <w:lvl w:ilvl="0" w:tplc="228EE8D8">
-      <w:numFmt w:val="bullet"/>
-      <w:lvlText w:val="-"/>
+    <w:tmpl w:val="DA8855DA"/>
+    <w:lvl w:ilvl="0" w:tplc="04100001">
+      <w:start w:val="1"/>
+      <w:numFmt w:val="bullet"/>
+      <w:lvlText w:val=""/>
       <w:lvlJc w:val="left"/>
       <w:pPr>
         <w:ind w:left="720" w:hanging="360"/>
       </w:pPr>
       <w:rPr>
-        <w:rFonts w:ascii="Calibri" w:eastAsiaTheme="minorHAnsi" w:hAnsi="Calibri" w:cs="Calibri" w:hint="default"/>
+        <w:rFonts w:ascii="Symbol" w:hAnsi="Symbol" w:hint="default"/>
       </w:rPr>
     </w:lvl>
     <w:lvl w:ilvl="1" w:tplc="04100003" w:tentative="1">
@@ -3733,6 +4922,119 @@
     </w:lvl>
   </w:abstractNum>
   <w:abstractNum w:abstractNumId="6" w15:restartNumberingAfterBreak="0">
+    <w:nsid w:val="7D416902"/>
+    <w:multiLevelType w:val="hybridMultilevel"/>
+    <w:tmpl w:val="6568C460"/>
+    <w:lvl w:ilvl="0" w:tplc="04100001">
+      <w:start w:val="1"/>
+      <w:numFmt w:val="bullet"/>
+      <w:lvlText w:val=""/>
+      <w:lvlJc w:val="left"/>
+      <w:pPr>
+        <w:ind w:left="720" w:hanging="360"/>
+      </w:pPr>
+      <w:rPr>
+        <w:rFonts w:ascii="Symbol" w:hAnsi="Symbol" w:hint="default"/>
+      </w:rPr>
+    </w:lvl>
+    <w:lvl w:ilvl="1" w:tplc="04100003" w:tentative="1">
+      <w:start w:val="1"/>
+      <w:numFmt w:val="bullet"/>
+      <w:lvlText w:val="o"/>
+      <w:lvlJc w:val="left"/>
+      <w:pPr>
+        <w:ind w:left="1440" w:hanging="360"/>
+      </w:pPr>
+      <w:rPr>
+        <w:rFonts w:ascii="Courier New" w:hAnsi="Courier New" w:cs="Courier New" w:hint="default"/>
+      </w:rPr>
+    </w:lvl>
+    <w:lvl w:ilvl="2" w:tplc="04100005" w:tentative="1">
+      <w:start w:val="1"/>
+      <w:numFmt w:val="bullet"/>
+      <w:lvlText w:val=""/>
+      <w:lvlJc w:val="left"/>
+      <w:pPr>
+        <w:ind w:left="2160" w:hanging="360"/>
+      </w:pPr>
+      <w:rPr>
+        <w:rFonts w:ascii="Wingdings" w:hAnsi="Wingdings" w:hint="default"/>
+      </w:rPr>
+    </w:lvl>
+    <w:lvl w:ilvl="3" w:tplc="04100001" w:tentative="1">
+      <w:start w:val="1"/>
+      <w:numFmt w:val="bullet"/>
+      <w:lvlText w:val=""/>
+      <w:lvlJc w:val="left"/>
+      <w:pPr>
+        <w:ind w:left="2880" w:hanging="360"/>
+      </w:pPr>
+      <w:rPr>
+        <w:rFonts w:ascii="Symbol" w:hAnsi="Symbol" w:hint="default"/>
+      </w:rPr>
+    </w:lvl>
+    <w:lvl w:ilvl="4" w:tplc="04100003" w:tentative="1">
+      <w:start w:val="1"/>
+      <w:numFmt w:val="bullet"/>
+      <w:lvlText w:val="o"/>
+      <w:lvlJc w:val="left"/>
+      <w:pPr>
+        <w:ind w:left="3600" w:hanging="360"/>
+      </w:pPr>
+      <w:rPr>
+        <w:rFonts w:ascii="Courier New" w:hAnsi="Courier New" w:cs="Courier New" w:hint="default"/>
+      </w:rPr>
+    </w:lvl>
+    <w:lvl w:ilvl="5" w:tplc="04100005" w:tentative="1">
+      <w:start w:val="1"/>
+      <w:numFmt w:val="bullet"/>
+      <w:lvlText w:val=""/>
+      <w:lvlJc w:val="left"/>
+      <w:pPr>
+        <w:ind w:left="4320" w:hanging="360"/>
+      </w:pPr>
+      <w:rPr>
+        <w:rFonts w:ascii="Wingdings" w:hAnsi="Wingdings" w:hint="default"/>
+      </w:rPr>
+    </w:lvl>
+    <w:lvl w:ilvl="6" w:tplc="04100001" w:tentative="1">
+      <w:start w:val="1"/>
+      <w:numFmt w:val="bullet"/>
+      <w:lvlText w:val=""/>
+      <w:lvlJc w:val="left"/>
+      <w:pPr>
+        <w:ind w:left="5040" w:hanging="360"/>
+      </w:pPr>
+      <w:rPr>
+        <w:rFonts w:ascii="Symbol" w:hAnsi="Symbol" w:hint="default"/>
+      </w:rPr>
+    </w:lvl>
+    <w:lvl w:ilvl="7" w:tplc="04100003" w:tentative="1">
+      <w:start w:val="1"/>
+      <w:numFmt w:val="bullet"/>
+      <w:lvlText w:val="o"/>
+      <w:lvlJc w:val="left"/>
+      <w:pPr>
+        <w:ind w:left="5760" w:hanging="360"/>
+      </w:pPr>
+      <w:rPr>
+        <w:rFonts w:ascii="Courier New" w:hAnsi="Courier New" w:cs="Courier New" w:hint="default"/>
+      </w:rPr>
+    </w:lvl>
+    <w:lvl w:ilvl="8" w:tplc="04100005" w:tentative="1">
+      <w:start w:val="1"/>
+      <w:numFmt w:val="bullet"/>
+      <w:lvlText w:val=""/>
+      <w:lvlJc w:val="left"/>
+      <w:pPr>
+        <w:ind w:left="6480" w:hanging="360"/>
+      </w:pPr>
+      <w:rPr>
+        <w:rFonts w:ascii="Wingdings" w:hAnsi="Wingdings" w:hint="default"/>
+      </w:rPr>
+    </w:lvl>
+  </w:abstractNum>
+  <w:abstractNum w:abstractNumId="7" w15:restartNumberingAfterBreak="0">
     <w:nsid w:val="7F361574"/>
     <w:multiLevelType w:val="hybridMultilevel"/>
     <w:tmpl w:val="6EFAD444"/>
@@ -3819,7 +5121,7 @@
     </w:lvl>
   </w:abstractNum>
   <w:num w:numId="1">
-    <w:abstractNumId w:val="6"/>
+    <w:abstractNumId w:val="7"/>
   </w:num>
   <w:num w:numId="2">
     <w:abstractNumId w:val="2"/>
@@ -3838,6 +5140,9 @@
   </w:num>
   <w:num w:numId="7">
     <w:abstractNumId w:val="1"/>
+  </w:num>
+  <w:num w:numId="8">
+    <w:abstractNumId w:val="6"/>
   </w:num>
 </w:numbering>
 </file>
@@ -4236,16 +5541,16 @@
     <w:lsdException w:name="Hashtag" w:semiHidden="1" w:unhideWhenUsed="1"/>
     <w:lsdException w:name="Unresolved Mention" w:semiHidden="1" w:unhideWhenUsed="1"/>
   </w:latentStyles>
-  <w:style w:type="paragraph" w:default="1" w:styleId="Normale">
+  <w:style w:type="paragraph" w:default="1" w:styleId="Normal">
     <w:name w:val="Normal"/>
     <w:qFormat/>
     <w:rsid w:val="001A7312"/>
   </w:style>
-  <w:style w:type="paragraph" w:styleId="Titolo1">
+  <w:style w:type="paragraph" w:styleId="Heading1">
     <w:name w:val="heading 1"/>
-    <w:basedOn w:val="Normale"/>
-    <w:next w:val="Normale"/>
-    <w:link w:val="Titolo1Carattere"/>
+    <w:basedOn w:val="Normal"/>
+    <w:next w:val="Normal"/>
+    <w:link w:val="Heading1Char"/>
     <w:uiPriority w:val="9"/>
     <w:qFormat/>
     <w:rsid w:val="00F512D5"/>
@@ -4262,13 +5567,13 @@
       <w:szCs w:val="32"/>
     </w:rPr>
   </w:style>
-  <w:style w:type="character" w:default="1" w:styleId="Carpredefinitoparagrafo">
+  <w:style w:type="character" w:default="1" w:styleId="DefaultParagraphFont">
     <w:name w:val="Default Paragraph Font"/>
     <w:uiPriority w:val="1"/>
     <w:semiHidden/>
     <w:unhideWhenUsed/>
   </w:style>
-  <w:style w:type="table" w:default="1" w:styleId="Tabellanormale">
+  <w:style w:type="table" w:default="1" w:styleId="TableNormal">
     <w:name w:val="Normal Table"/>
     <w:uiPriority w:val="99"/>
     <w:semiHidden/>
@@ -4283,16 +5588,16 @@
       </w:tblCellMar>
     </w:tblPr>
   </w:style>
-  <w:style w:type="numbering" w:default="1" w:styleId="Nessunelenco">
+  <w:style w:type="numbering" w:default="1" w:styleId="NoList">
     <w:name w:val="No List"/>
     <w:uiPriority w:val="99"/>
     <w:semiHidden/>
     <w:unhideWhenUsed/>
   </w:style>
-  <w:style w:type="character" w:customStyle="1" w:styleId="Titolo1Carattere">
-    <w:name w:val="Titolo 1 Carattere"/>
-    <w:basedOn w:val="Carpredefinitoparagrafo"/>
-    <w:link w:val="Titolo1"/>
+  <w:style w:type="character" w:customStyle="1" w:styleId="Heading1Char">
+    <w:name w:val="Heading 1 Char"/>
+    <w:basedOn w:val="DefaultParagraphFont"/>
+    <w:link w:val="Heading1"/>
     <w:uiPriority w:val="9"/>
     <w:rsid w:val="00F512D5"/>
     <w:rPr>
@@ -4302,10 +5607,10 @@
       <w:szCs w:val="32"/>
     </w:rPr>
   </w:style>
-  <w:style w:type="paragraph" w:styleId="Titolosommario">
+  <w:style w:type="paragraph" w:styleId="TOCHeading">
     <w:name w:val="TOC Heading"/>
-    <w:basedOn w:val="Titolo1"/>
-    <w:next w:val="Normale"/>
+    <w:basedOn w:val="Heading1"/>
+    <w:next w:val="Normal"/>
     <w:uiPriority w:val="39"/>
     <w:unhideWhenUsed/>
     <w:qFormat/>
@@ -4317,10 +5622,10 @@
       <w:lang w:eastAsia="it-IT"/>
     </w:rPr>
   </w:style>
-  <w:style w:type="paragraph" w:styleId="Sommario1">
+  <w:style w:type="paragraph" w:styleId="TOC1">
     <w:name w:val="toc 1"/>
-    <w:basedOn w:val="Normale"/>
-    <w:next w:val="Normale"/>
+    <w:basedOn w:val="Normal"/>
+    <w:next w:val="Normal"/>
     <w:autoRedefine/>
     <w:uiPriority w:val="39"/>
     <w:unhideWhenUsed/>
@@ -4329,9 +5634,9 @@
       <w:spacing w:after="100"/>
     </w:pPr>
   </w:style>
-  <w:style w:type="character" w:styleId="Collegamentoipertestuale">
+  <w:style w:type="character" w:styleId="Hyperlink">
     <w:name w:val="Hyperlink"/>
-    <w:basedOn w:val="Carpredefinitoparagrafo"/>
+    <w:basedOn w:val="DefaultParagraphFont"/>
     <w:uiPriority w:val="99"/>
     <w:unhideWhenUsed/>
     <w:rsid w:val="00F512D5"/>
@@ -4340,9 +5645,9 @@
       <w:u w:val="single"/>
     </w:rPr>
   </w:style>
-  <w:style w:type="paragraph" w:styleId="Paragrafoelenco">
+  <w:style w:type="paragraph" w:styleId="ListParagraph">
     <w:name w:val="List Paragraph"/>
-    <w:basedOn w:val="Normale"/>
+    <w:basedOn w:val="Normal"/>
     <w:uiPriority w:val="34"/>
     <w:qFormat/>
     <w:rsid w:val="002F444E"/>
@@ -4351,10 +5656,10 @@
       <w:contextualSpacing/>
     </w:pPr>
   </w:style>
-  <w:style w:type="paragraph" w:styleId="Testofumetto">
+  <w:style w:type="paragraph" w:styleId="BalloonText">
     <w:name w:val="Balloon Text"/>
-    <w:basedOn w:val="Normale"/>
-    <w:link w:val="TestofumettoCarattere"/>
+    <w:basedOn w:val="Normal"/>
+    <w:link w:val="BalloonTextChar"/>
     <w:uiPriority w:val="99"/>
     <w:semiHidden/>
     <w:unhideWhenUsed/>
@@ -4368,10 +5673,10 @@
       <w:szCs w:val="18"/>
     </w:rPr>
   </w:style>
-  <w:style w:type="character" w:customStyle="1" w:styleId="TestofumettoCarattere">
-    <w:name w:val="Testo fumetto Carattere"/>
-    <w:basedOn w:val="Carpredefinitoparagrafo"/>
-    <w:link w:val="Testofumetto"/>
+  <w:style w:type="character" w:customStyle="1" w:styleId="BalloonTextChar">
+    <w:name w:val="Balloon Text Char"/>
+    <w:basedOn w:val="DefaultParagraphFont"/>
+    <w:link w:val="BalloonText"/>
     <w:uiPriority w:val="99"/>
     <w:semiHidden/>
     <w:rsid w:val="009E7A67"/>
@@ -4381,9 +5686,9 @@
       <w:szCs w:val="18"/>
     </w:rPr>
   </w:style>
-  <w:style w:type="table" w:styleId="Grigliatabella">
+  <w:style w:type="table" w:styleId="TableGrid">
     <w:name w:val="Table Grid"/>
-    <w:basedOn w:val="Tabellanormale"/>
+    <w:basedOn w:val="TableNormal"/>
     <w:uiPriority w:val="39"/>
     <w:rsid w:val="006965A1"/>
     <w:pPr>
@@ -4399,6 +5704,96 @@
         <w:insideV w:val="single" w:sz="4" w:space="0" w:color="auto"/>
       </w:tblBorders>
     </w:tblPr>
+  </w:style>
+  <w:style w:type="paragraph" w:styleId="Header">
+    <w:name w:val="header"/>
+    <w:basedOn w:val="Normal"/>
+    <w:link w:val="HeaderChar"/>
+    <w:uiPriority w:val="99"/>
+    <w:unhideWhenUsed/>
+    <w:rsid w:val="001730A7"/>
+    <w:pPr>
+      <w:tabs>
+        <w:tab w:val="center" w:pos="4513"/>
+        <w:tab w:val="right" w:pos="9026"/>
+      </w:tabs>
+      <w:spacing w:after="0" w:line="240" w:lineRule="auto"/>
+    </w:pPr>
+  </w:style>
+  <w:style w:type="character" w:customStyle="1" w:styleId="HeaderChar">
+    <w:name w:val="Header Char"/>
+    <w:basedOn w:val="DefaultParagraphFont"/>
+    <w:link w:val="Header"/>
+    <w:uiPriority w:val="99"/>
+    <w:rsid w:val="001730A7"/>
+  </w:style>
+  <w:style w:type="paragraph" w:styleId="Footer">
+    <w:name w:val="footer"/>
+    <w:basedOn w:val="Normal"/>
+    <w:link w:val="FooterChar"/>
+    <w:uiPriority w:val="99"/>
+    <w:unhideWhenUsed/>
+    <w:rsid w:val="001730A7"/>
+    <w:pPr>
+      <w:tabs>
+        <w:tab w:val="center" w:pos="4513"/>
+        <w:tab w:val="right" w:pos="9026"/>
+      </w:tabs>
+      <w:spacing w:after="0" w:line="240" w:lineRule="auto"/>
+    </w:pPr>
+  </w:style>
+  <w:style w:type="character" w:customStyle="1" w:styleId="FooterChar">
+    <w:name w:val="Footer Char"/>
+    <w:basedOn w:val="DefaultParagraphFont"/>
+    <w:link w:val="Footer"/>
+    <w:uiPriority w:val="99"/>
+    <w:rsid w:val="001730A7"/>
+  </w:style>
+  <w:style w:type="character" w:styleId="UnresolvedMention">
+    <w:name w:val="Unresolved Mention"/>
+    <w:basedOn w:val="DefaultParagraphFont"/>
+    <w:uiPriority w:val="99"/>
+    <w:semiHidden/>
+    <w:unhideWhenUsed/>
+    <w:rsid w:val="001730A7"/>
+    <w:rPr>
+      <w:color w:val="605E5C"/>
+      <w:shd w:val="clear" w:color="auto" w:fill="E1DFDD"/>
+    </w:rPr>
+  </w:style>
+  <w:style w:type="paragraph" w:styleId="Title">
+    <w:name w:val="Title"/>
+    <w:basedOn w:val="Normal"/>
+    <w:next w:val="Normal"/>
+    <w:link w:val="TitleChar"/>
+    <w:uiPriority w:val="10"/>
+    <w:qFormat/>
+    <w:rsid w:val="001730A7"/>
+    <w:pPr>
+      <w:spacing w:after="0" w:line="240" w:lineRule="auto"/>
+      <w:contextualSpacing/>
+    </w:pPr>
+    <w:rPr>
+      <w:rFonts w:asciiTheme="majorHAnsi" w:eastAsiaTheme="majorEastAsia" w:hAnsiTheme="majorHAnsi" w:cstheme="majorBidi"/>
+      <w:spacing w:val="-10"/>
+      <w:kern w:val="28"/>
+      <w:sz w:val="56"/>
+      <w:szCs w:val="56"/>
+    </w:rPr>
+  </w:style>
+  <w:style w:type="character" w:customStyle="1" w:styleId="TitleChar">
+    <w:name w:val="Title Char"/>
+    <w:basedOn w:val="DefaultParagraphFont"/>
+    <w:link w:val="Title"/>
+    <w:uiPriority w:val="10"/>
+    <w:rsid w:val="001730A7"/>
+    <w:rPr>
+      <w:rFonts w:asciiTheme="majorHAnsi" w:eastAsiaTheme="majorEastAsia" w:hAnsiTheme="majorHAnsi" w:cstheme="majorBidi"/>
+      <w:spacing w:val="-10"/>
+      <w:kern w:val="28"/>
+      <w:sz w:val="56"/>
+      <w:szCs w:val="56"/>
+    </w:rPr>
   </w:style>
 </w:styles>
 </file>
@@ -4669,7 +6064,7 @@
 </file>
 
 <file path=customXml/itemProps1.xml><?xml version="1.0" encoding="utf-8"?>
-<ds:datastoreItem xmlns:ds="http://schemas.openxmlformats.org/officeDocument/2006/customXml" ds:itemID="{68C33AB6-13FC-4E54-B592-EC42DE00E607}">
+<ds:datastoreItem xmlns:ds="http://schemas.openxmlformats.org/officeDocument/2006/customXml" ds:itemID="{C3B17426-84CF-4A4D-80B2-A18A5F1EAAAD}">
   <ds:schemaRefs>
     <ds:schemaRef ds:uri="http://schemas.openxmlformats.org/officeDocument/2006/bibliography"/>
   </ds:schemaRefs>

</xml_diff>